<commit_message>
update template; adjust default variables
</commit_message>
<xml_diff>
--- a/docassemble/mlhframework/data/templates/cover_sheet_2.0.docx
+++ b/docassemble/mlhframework/data/templates/cover_sheet_2.0.docx
@@ -77,6 +77,7 @@
     </w:p>
     <w:p>
       <w:pPr>
+        <w:spacing w:after="0"/>
         <w:rPr>
           <w:sz w:val="24"/>
           <w:szCs w:val="24"/>
@@ -89,6 +90,15 @@
         </w:rPr>
         <w:t xml:space="preserve">Congratulations! Your forms are ready.  </w:t>
       </w:r>
+    </w:p>
+    <w:p>
+      <w:pPr>
+        <w:spacing w:after="0"/>
+        <w:rPr>
+          <w:sz w:val="24"/>
+          <w:szCs w:val="24"/>
+        </w:rPr>
+      </w:pPr>
     </w:p>
     <w:p>
       <w:pPr>
@@ -119,9 +129,9 @@
           <w:sz w:val="26"/>
           <w:szCs w:val="26"/>
         </w:rPr>
-        <w:t>cover_sheet_top_message</w:t>
-      </w:r>
-      <w:proofErr w:type="spellEnd"/>
+        <w:t>cover_sheet_top_</w:t>
+      </w:r>
+      <w:proofErr w:type="gramStart"/>
       <w:r>
         <w:rPr>
           <w:b/>
@@ -130,6 +140,17 @@
           <w:sz w:val="26"/>
           <w:szCs w:val="26"/>
         </w:rPr>
+        <w:t>message</w:t>
+      </w:r>
+      <w:proofErr w:type="spellEnd"/>
+      <w:r>
+        <w:rPr>
+          <w:b/>
+          <w:bCs/>
+          <w:noProof/>
+          <w:sz w:val="26"/>
+          <w:szCs w:val="26"/>
+        </w:rPr>
         <w:t xml:space="preserve"> </w:t>
       </w:r>
       <w:r>
@@ -139,7 +160,17 @@
           <w:sz w:val="26"/>
           <w:szCs w:val="26"/>
         </w:rPr>
-        <w:t>}}</w:t>
+        <w:t>}</w:t>
+      </w:r>
+      <w:proofErr w:type="gramEnd"/>
+      <w:r>
+        <w:rPr>
+          <w:b/>
+          <w:bCs/>
+          <w:sz w:val="26"/>
+          <w:szCs w:val="26"/>
+        </w:rPr>
+        <w:t>}</w:t>
       </w:r>
     </w:p>
     <w:p/>
@@ -151,6 +182,7 @@
           <w:szCs w:val="24"/>
         </w:rPr>
       </w:pPr>
+      <w:proofErr w:type="gramStart"/>
       <w:r>
         <w:rPr>
           <w:rFonts w:cs="Times New Roman"/>
@@ -164,7 +196,16 @@
           <w:noProof/>
           <w:szCs w:val="24"/>
         </w:rPr>
-        <w:t xml:space="preserve"> cover_sheet_complete_1 </w:t>
+        <w:t xml:space="preserve"> cover</w:t>
+      </w:r>
+      <w:proofErr w:type="gramEnd"/>
+      <w:r>
+        <w:rPr>
+          <w:rFonts w:cs="Times New Roman"/>
+          <w:noProof/>
+          <w:szCs w:val="24"/>
+        </w:rPr>
+        <w:t xml:space="preserve">_sheet_complete_1 </w:t>
       </w:r>
       <w:r>
         <w:rPr>
@@ -187,6 +228,7 @@
           <w:szCs w:val="24"/>
         </w:rPr>
       </w:pPr>
+      <w:proofErr w:type="gramStart"/>
       <w:r>
         <w:rPr>
           <w:rFonts w:cs="Times New Roman"/>
@@ -200,7 +242,16 @@
           <w:noProof/>
           <w:szCs w:val="24"/>
         </w:rPr>
-        <w:t xml:space="preserve"> cover_sheet_complete_1</w:t>
+        <w:t xml:space="preserve"> cover</w:t>
+      </w:r>
+      <w:proofErr w:type="gramEnd"/>
+      <w:r>
+        <w:rPr>
+          <w:rFonts w:cs="Times New Roman"/>
+          <w:noProof/>
+          <w:szCs w:val="24"/>
+        </w:rPr>
+        <w:t>_sheet_complete_1</w:t>
       </w:r>
       <w:r>
         <w:rPr>
@@ -246,11 +297,19 @@
       </w:r>
       <w:proofErr w:type="spellStart"/>
       <w:r>
-        <w:t>inline_markdown</w:t>
+        <w:t>inline_</w:t>
+      </w:r>
+      <w:proofErr w:type="gramStart"/>
+      <w:r>
+        <w:t>markdown</w:t>
       </w:r>
       <w:proofErr w:type="spellEnd"/>
       <w:r>
-        <w:t xml:space="preserve"> }}</w:t>
+        <w:t xml:space="preserve"> }</w:t>
+      </w:r>
+      <w:proofErr w:type="gramEnd"/>
+      <w:r>
+        <w:t>}</w:t>
       </w:r>
       <w:r>
         <w:t xml:space="preserve"> (</w:t>
@@ -320,6 +379,7 @@
           <w:szCs w:val="26"/>
         </w:rPr>
       </w:pPr>
+      <w:proofErr w:type="gramStart"/>
       <w:r>
         <w:rPr>
           <w:b/>
@@ -337,7 +397,18 @@
           <w:sz w:val="26"/>
           <w:szCs w:val="26"/>
         </w:rPr>
-        <w:t xml:space="preserve"> cover_sheet_share </w:t>
+        <w:t xml:space="preserve"> cover</w:t>
+      </w:r>
+      <w:proofErr w:type="gramEnd"/>
+      <w:r>
+        <w:rPr>
+          <w:b/>
+          <w:bCs/>
+          <w:noProof/>
+          <w:sz w:val="26"/>
+          <w:szCs w:val="26"/>
+        </w:rPr>
+        <w:t xml:space="preserve">_sheet_share </w:t>
       </w:r>
       <w:r>
         <w:rPr>
@@ -358,6 +429,7 @@
           <w:szCs w:val="24"/>
         </w:rPr>
       </w:pPr>
+      <w:proofErr w:type="gramStart"/>
       <w:r>
         <w:rPr>
           <w:rFonts w:cs="Times New Roman"/>
@@ -371,7 +443,16 @@
           <w:noProof/>
           <w:szCs w:val="24"/>
         </w:rPr>
-        <w:t xml:space="preserve"> cover_sheet_complete_2 </w:t>
+        <w:t xml:space="preserve"> cover</w:t>
+      </w:r>
+      <w:proofErr w:type="gramEnd"/>
+      <w:r>
+        <w:rPr>
+          <w:rFonts w:cs="Times New Roman"/>
+          <w:noProof/>
+          <w:szCs w:val="24"/>
+        </w:rPr>
+        <w:t xml:space="preserve">_sheet_complete_2 </w:t>
       </w:r>
       <w:r>
         <w:rPr>
@@ -490,11 +571,19 @@
       </w:r>
       <w:proofErr w:type="spellStart"/>
       <w:r>
-        <w:t>inline_markdown</w:t>
+        <w:t>inline_</w:t>
+      </w:r>
+      <w:proofErr w:type="gramStart"/>
+      <w:r>
+        <w:t>markdown</w:t>
       </w:r>
       <w:proofErr w:type="spellEnd"/>
       <w:r>
-        <w:t xml:space="preserve"> }}</w:t>
+        <w:t xml:space="preserve"> }</w:t>
+      </w:r>
+      <w:proofErr w:type="gramEnd"/>
+      <w:r>
+        <w:t>}</w:t>
       </w:r>
       <w:r>
         <w:t xml:space="preserve"> (</w:t>
@@ -519,6 +608,7 @@
     </w:p>
     <w:p/>
     <w:p>
+      <w:proofErr w:type="gramStart"/>
       <w:r>
         <w:rPr>
           <w:rFonts w:cs="Times New Roman"/>
@@ -532,7 +622,16 @@
           <w:noProof/>
           <w:szCs w:val="24"/>
         </w:rPr>
-        <w:t xml:space="preserve"> cover_sheet_thanks </w:t>
+        <w:t xml:space="preserve"> cover</w:t>
+      </w:r>
+      <w:proofErr w:type="gramEnd"/>
+      <w:r>
+        <w:rPr>
+          <w:rFonts w:cs="Times New Roman"/>
+          <w:noProof/>
+          <w:szCs w:val="24"/>
+        </w:rPr>
+        <w:t xml:space="preserve">_sheet_thanks </w:t>
       </w:r>
       <w:r>
         <w:rPr>

</xml_diff>

<commit_message>
update template, survey link, QR code
</commit_message>
<xml_diff>
--- a/docassemble/mlhframework/data/templates/cover_sheet_2.0.docx
+++ b/docassemble/mlhframework/data/templates/cover_sheet_2.0.docx
@@ -480,54 +480,7 @@
         <w:rPr>
           <w:noProof/>
         </w:rPr>
-        <w:drawing>
-          <wp:inline distT="0" distB="0" distL="0" distR="0" wp14:anchorId="094FF662" wp14:editId="17EC03B8">
-            <wp:extent cx="1209675" cy="1209675"/>
-            <wp:effectExtent l="0" t="0" r="9525" b="9525"/>
-            <wp:docPr id="407597998" name="Picture 2" descr="Survey QR Code"/>
-            <wp:cNvGraphicFramePr>
-              <a:graphicFrameLocks xmlns:a="http://schemas.openxmlformats.org/drawingml/2006/main" noChangeAspect="1"/>
-            </wp:cNvGraphicFramePr>
-            <a:graphic xmlns:a="http://schemas.openxmlformats.org/drawingml/2006/main">
-              <a:graphicData uri="http://schemas.openxmlformats.org/drawingml/2006/picture">
-                <pic:pic xmlns:pic="http://schemas.openxmlformats.org/drawingml/2006/picture">
-                  <pic:nvPicPr>
-                    <pic:cNvPr id="407597998" name="Picture 2" descr="Survey QR Code"/>
-                    <pic:cNvPicPr>
-                      <a:picLocks noChangeAspect="1" noChangeArrowheads="1"/>
-                    </pic:cNvPicPr>
-                  </pic:nvPicPr>
-                  <pic:blipFill>
-                    <a:blip r:embed="rId5">
-                      <a:extLst>
-                        <a:ext uri="{28A0092B-C50C-407E-A947-70E740481C1C}">
-                          <a14:useLocalDpi xmlns:a14="http://schemas.microsoft.com/office/drawing/2010/main" val="0"/>
-                        </a:ext>
-                      </a:extLst>
-                    </a:blip>
-                    <a:srcRect/>
-                    <a:stretch>
-                      <a:fillRect/>
-                    </a:stretch>
-                  </pic:blipFill>
-                  <pic:spPr bwMode="auto">
-                    <a:xfrm>
-                      <a:off x="0" y="0"/>
-                      <a:ext cx="1209675" cy="1209675"/>
-                    </a:xfrm>
-                    <a:prstGeom prst="rect">
-                      <a:avLst/>
-                    </a:prstGeom>
-                    <a:noFill/>
-                    <a:ln>
-                      <a:noFill/>
-                    </a:ln>
-                  </pic:spPr>
-                </pic:pic>
-              </a:graphicData>
-            </a:graphic>
-          </wp:inline>
-        </w:drawing>
+        <w:t>{{ qr_code }}</w:t>
       </w:r>
     </w:p>
     <w:p>

</xml_diff>

<commit_message>
fix coversheet QR code reference
</commit_message>
<xml_diff>
--- a/docassemble/mlhframework/data/templates/cover_sheet_2.0.docx
+++ b/docassemble/mlhframework/data/templates/cover_sheet_2.0.docx
@@ -120,7 +120,6 @@
         </w:rPr>
         <w:t>{{</w:t>
       </w:r>
-      <w:proofErr w:type="spellStart"/>
       <w:r>
         <w:rPr>
           <w:b/>
@@ -129,29 +128,7 @@
           <w:sz w:val="26"/>
           <w:szCs w:val="26"/>
         </w:rPr>
-        <w:t>cover_sheet_top_</w:t>
-      </w:r>
-      <w:proofErr w:type="gramStart"/>
-      <w:r>
-        <w:rPr>
-          <w:b/>
-          <w:bCs/>
-          <w:noProof/>
-          <w:sz w:val="26"/>
-          <w:szCs w:val="26"/>
-        </w:rPr>
-        <w:t>message</w:t>
-      </w:r>
-      <w:proofErr w:type="spellEnd"/>
-      <w:r>
-        <w:rPr>
-          <w:b/>
-          <w:bCs/>
-          <w:noProof/>
-          <w:sz w:val="26"/>
-          <w:szCs w:val="26"/>
-        </w:rPr>
-        <w:t xml:space="preserve"> </w:t>
+        <w:t xml:space="preserve">cover_sheet_top_message </w:t>
       </w:r>
       <w:r>
         <w:rPr>
@@ -160,17 +137,7 @@
           <w:sz w:val="26"/>
           <w:szCs w:val="26"/>
         </w:rPr>
-        <w:t>}</w:t>
-      </w:r>
-      <w:proofErr w:type="gramEnd"/>
-      <w:r>
-        <w:rPr>
-          <w:b/>
-          <w:bCs/>
-          <w:sz w:val="26"/>
-          <w:szCs w:val="26"/>
-        </w:rPr>
-        <w:t>}</w:t>
+        <w:t>}}</w:t>
       </w:r>
     </w:p>
     <w:p/>
@@ -182,7 +149,6 @@
           <w:szCs w:val="24"/>
         </w:rPr>
       </w:pPr>
-      <w:proofErr w:type="gramStart"/>
       <w:r>
         <w:rPr>
           <w:rFonts w:cs="Times New Roman"/>
@@ -196,16 +162,7 @@
           <w:noProof/>
           <w:szCs w:val="24"/>
         </w:rPr>
-        <w:t xml:space="preserve"> cover</w:t>
-      </w:r>
-      <w:proofErr w:type="gramEnd"/>
-      <w:r>
-        <w:rPr>
-          <w:rFonts w:cs="Times New Roman"/>
-          <w:noProof/>
-          <w:szCs w:val="24"/>
-        </w:rPr>
-        <w:t xml:space="preserve">_sheet_complete_1 </w:t>
+        <w:t xml:space="preserve"> cover_sheet_complete_1 </w:t>
       </w:r>
       <w:r>
         <w:rPr>
@@ -228,7 +185,6 @@
           <w:szCs w:val="24"/>
         </w:rPr>
       </w:pPr>
-      <w:proofErr w:type="gramStart"/>
       <w:r>
         <w:rPr>
           <w:rFonts w:cs="Times New Roman"/>
@@ -242,16 +198,7 @@
           <w:noProof/>
           <w:szCs w:val="24"/>
         </w:rPr>
-        <w:t xml:space="preserve"> cover</w:t>
-      </w:r>
-      <w:proofErr w:type="gramEnd"/>
-      <w:r>
-        <w:rPr>
-          <w:rFonts w:cs="Times New Roman"/>
-          <w:noProof/>
-          <w:szCs w:val="24"/>
-        </w:rPr>
-        <w:t>_sheet_complete_1</w:t>
+        <w:t xml:space="preserve"> cover_sheet_complete_1</w:t>
       </w:r>
       <w:r>
         <w:rPr>
@@ -287,29 +234,11 @@
       <w:r>
         <w:t xml:space="preserve"> </w:t>
       </w:r>
-      <w:proofErr w:type="spellStart"/>
-      <w:r>
-        <w:t>resource_page_link</w:t>
-      </w:r>
-      <w:proofErr w:type="spellEnd"/>
-      <w:r>
-        <w:t xml:space="preserve"> | </w:t>
-      </w:r>
-      <w:proofErr w:type="spellStart"/>
-      <w:r>
-        <w:t>inline_</w:t>
-      </w:r>
-      <w:proofErr w:type="gramStart"/>
-      <w:r>
-        <w:t>markdown</w:t>
-      </w:r>
-      <w:proofErr w:type="spellEnd"/>
-      <w:r>
-        <w:t xml:space="preserve"> }</w:t>
-      </w:r>
-      <w:proofErr w:type="gramEnd"/>
-      <w:r>
-        <w:t>}</w:t>
+      <w:r>
+        <w:t>resource_page_link | inline_markdown</w:t>
+      </w:r>
+      <w:r>
+        <w:t xml:space="preserve"> }}</w:t>
       </w:r>
       <w:r>
         <w:t xml:space="preserve"> (</w:t>
@@ -317,14 +246,12 @@
       <w:r>
         <w:t xml:space="preserve">{{ </w:t>
       </w:r>
-      <w:proofErr w:type="spellStart"/>
       <w:r>
         <w:t>resource_page_url</w:t>
       </w:r>
       <w:r>
         <w:t>_only</w:t>
       </w:r>
-      <w:proofErr w:type="spellEnd"/>
       <w:r>
         <w:t xml:space="preserve"> }}</w:t>
       </w:r>
@@ -379,7 +306,6 @@
           <w:szCs w:val="26"/>
         </w:rPr>
       </w:pPr>
-      <w:proofErr w:type="gramStart"/>
       <w:r>
         <w:rPr>
           <w:b/>
@@ -397,18 +323,7 @@
           <w:sz w:val="26"/>
           <w:szCs w:val="26"/>
         </w:rPr>
-        <w:t xml:space="preserve"> cover</w:t>
-      </w:r>
-      <w:proofErr w:type="gramEnd"/>
-      <w:r>
-        <w:rPr>
-          <w:b/>
-          <w:bCs/>
-          <w:noProof/>
-          <w:sz w:val="26"/>
-          <w:szCs w:val="26"/>
-        </w:rPr>
-        <w:t xml:space="preserve">_sheet_share </w:t>
+        <w:t xml:space="preserve"> cover_sheet_share </w:t>
       </w:r>
       <w:r>
         <w:rPr>
@@ -429,7 +344,6 @@
           <w:szCs w:val="24"/>
         </w:rPr>
       </w:pPr>
-      <w:proofErr w:type="gramStart"/>
       <w:r>
         <w:rPr>
           <w:rFonts w:cs="Times New Roman"/>
@@ -443,16 +357,7 @@
           <w:noProof/>
           <w:szCs w:val="24"/>
         </w:rPr>
-        <w:t xml:space="preserve"> cover</w:t>
-      </w:r>
-      <w:proofErr w:type="gramEnd"/>
-      <w:r>
-        <w:rPr>
-          <w:rFonts w:cs="Times New Roman"/>
-          <w:noProof/>
-          <w:szCs w:val="24"/>
-        </w:rPr>
-        <w:t xml:space="preserve">_sheet_complete_2 </w:t>
+        <w:t xml:space="preserve"> cover_sheet_complete_2 </w:t>
       </w:r>
       <w:r>
         <w:rPr>
@@ -480,7 +385,19 @@
         <w:rPr>
           <w:noProof/>
         </w:rPr>
-        <w:t>{{ qr_code }}</w:t>
+        <w:t xml:space="preserve">{{ </w:t>
+      </w:r>
+      <w:r>
+        <w:rPr>
+          <w:noProof/>
+        </w:rPr>
+        <w:t>QR</w:t>
+      </w:r>
+      <w:r>
+        <w:rPr>
+          <w:noProof/>
+        </w:rPr>
+        <w:t>_code }}</w:t>
       </w:r>
     </w:p>
     <w:p>
@@ -511,32 +428,17 @@
       <w:r>
         <w:t xml:space="preserve"> </w:t>
       </w:r>
-      <w:proofErr w:type="spellStart"/>
       <w:r>
         <w:t>cover_sheet_</w:t>
       </w:r>
       <w:r>
         <w:t>survey_link</w:t>
       </w:r>
-      <w:proofErr w:type="spellEnd"/>
-      <w:r>
-        <w:t xml:space="preserve"> | </w:t>
-      </w:r>
-      <w:proofErr w:type="spellStart"/>
-      <w:r>
-        <w:t>inline_</w:t>
-      </w:r>
-      <w:proofErr w:type="gramStart"/>
-      <w:r>
-        <w:t>markdown</w:t>
-      </w:r>
-      <w:proofErr w:type="spellEnd"/>
-      <w:r>
-        <w:t xml:space="preserve"> }</w:t>
-      </w:r>
-      <w:proofErr w:type="gramEnd"/>
-      <w:r>
-        <w:t>}</w:t>
+      <w:r>
+        <w:t xml:space="preserve"> | inline_markdown</w:t>
+      </w:r>
+      <w:r>
+        <w:t xml:space="preserve"> }}</w:t>
       </w:r>
       <w:r>
         <w:t xml:space="preserve"> (</w:t>
@@ -544,11 +446,9 @@
       <w:r>
         <w:t xml:space="preserve">{{ </w:t>
       </w:r>
-      <w:proofErr w:type="spellStart"/>
       <w:r>
         <w:t>survey_link_url_only</w:t>
       </w:r>
-      <w:proofErr w:type="spellEnd"/>
       <w:r>
         <w:t xml:space="preserve"> }}</w:t>
       </w:r>
@@ -561,7 +461,6 @@
     </w:p>
     <w:p/>
     <w:p>
-      <w:proofErr w:type="gramStart"/>
       <w:r>
         <w:rPr>
           <w:rFonts w:cs="Times New Roman"/>
@@ -575,16 +474,7 @@
           <w:noProof/>
           <w:szCs w:val="24"/>
         </w:rPr>
-        <w:t xml:space="preserve"> cover</w:t>
-      </w:r>
-      <w:proofErr w:type="gramEnd"/>
-      <w:r>
-        <w:rPr>
-          <w:rFonts w:cs="Times New Roman"/>
-          <w:noProof/>
-          <w:szCs w:val="24"/>
-        </w:rPr>
-        <w:t xml:space="preserve">_sheet_thanks </w:t>
+        <w:t xml:space="preserve"> cover_sheet_thanks </w:t>
       </w:r>
       <w:r>
         <w:rPr>

</xml_diff>

<commit_message>
try to get alt text working
</commit_message>
<xml_diff>
--- a/docassemble/mlhframework/data/templates/cover_sheet_2.0.docx
+++ b/docassemble/mlhframework/data/templates/cover_sheet_2.0.docx
@@ -385,19 +385,7 @@
         <w:rPr>
           <w:noProof/>
         </w:rPr>
-        <w:t xml:space="preserve">{{ </w:t>
-      </w:r>
-      <w:r>
-        <w:rPr>
-          <w:noProof/>
-        </w:rPr>
-        <w:t>QR</w:t>
-      </w:r>
-      <w:r>
-        <w:rPr>
-          <w:noProof/>
-        </w:rPr>
-        <w:t>_code }}</w:t>
+        <w:t>![Suvey QR Code](static/survey_qr_code.png)</w:t>
       </w:r>
     </w:p>
     <w:p>

</xml_diff>

<commit_message>
try another way to insert image in coversheet
</commit_message>
<xml_diff>
--- a/docassemble/mlhframework/data/templates/cover_sheet_2.0.docx
+++ b/docassemble/mlhframework/data/templates/cover_sheet_2.0.docx
@@ -385,7 +385,49 @@
         <w:rPr>
           <w:noProof/>
         </w:rPr>
-        <w:t>![Suvey QR Code](static/survey_qr_code.png)</w:t>
+        <w:t>![Suvey QR Code](</w:t>
+      </w:r>
+      <w:r>
+        <w:rPr>
+          <w:noProof/>
+        </w:rPr>
+        <w:t>{{</w:t>
+      </w:r>
+      <w:r>
+        <w:rPr>
+          <w:noProof/>
+        </w:rPr>
+        <w:t xml:space="preserve"> </w:t>
+      </w:r>
+      <w:r>
+        <w:rPr>
+          <w:noProof/>
+        </w:rPr>
+        <w:t>QR</w:t>
+      </w:r>
+      <w:r>
+        <w:rPr>
+          <w:noProof/>
+        </w:rPr>
+        <w:t>_code</w:t>
+      </w:r>
+      <w:r>
+        <w:rPr>
+          <w:noProof/>
+        </w:rPr>
+        <w:t xml:space="preserve"> </w:t>
+      </w:r>
+      <w:r>
+        <w:rPr>
+          <w:noProof/>
+        </w:rPr>
+        <w:t>}}</w:t>
+      </w:r>
+      <w:r>
+        <w:rPr>
+          <w:noProof/>
+        </w:rPr>
+        <w:t>)</w:t>
       </w:r>
     </w:p>
     <w:p>

</xml_diff>

<commit_message>
try another QR insert method
</commit_message>
<xml_diff>
--- a/docassemble/mlhframework/data/templates/cover_sheet_2.0.docx
+++ b/docassemble/mlhframework/data/templates/cover_sheet_2.0.docx
@@ -385,49 +385,19 @@
         <w:rPr>
           <w:noProof/>
         </w:rPr>
-        <w:t>![Suvey QR Code](</w:t>
+        <w:t xml:space="preserve">{{ </w:t>
       </w:r>
       <w:r>
         <w:rPr>
           <w:noProof/>
         </w:rPr>
-        <w:t>{{</w:t>
+        <w:t>p insert_QR | markdown</w:t>
       </w:r>
       <w:r>
         <w:rPr>
           <w:noProof/>
         </w:rPr>
-        <w:t xml:space="preserve"> </w:t>
-      </w:r>
-      <w:r>
-        <w:rPr>
-          <w:noProof/>
-        </w:rPr>
-        <w:t>QR</w:t>
-      </w:r>
-      <w:r>
-        <w:rPr>
-          <w:noProof/>
-        </w:rPr>
-        <w:t>_code</w:t>
-      </w:r>
-      <w:r>
-        <w:rPr>
-          <w:noProof/>
-        </w:rPr>
-        <w:t xml:space="preserve"> </w:t>
-      </w:r>
-      <w:r>
-        <w:rPr>
-          <w:noProof/>
-        </w:rPr>
-        <w:t>}}</w:t>
-      </w:r>
-      <w:r>
-        <w:rPr>
-          <w:noProof/>
-        </w:rPr>
-        <w:t>)</w:t>
+        <w:t xml:space="preserve"> }}</w:t>
       </w:r>
     </w:p>
     <w:p>

</xml_diff>

<commit_message>
try inserting docx method for QR code
</commit_message>
<xml_diff>
--- a/docassemble/mlhframework/data/templates/cover_sheet_2.0.docx
+++ b/docassemble/mlhframework/data/templates/cover_sheet_2.0.docx
@@ -120,6 +120,7 @@
         </w:rPr>
         <w:t>{{</w:t>
       </w:r>
+      <w:proofErr w:type="spellStart"/>
       <w:r>
         <w:rPr>
           <w:b/>
@@ -128,7 +129,18 @@
           <w:sz w:val="26"/>
           <w:szCs w:val="26"/>
         </w:rPr>
-        <w:t xml:space="preserve">cover_sheet_top_message </w:t>
+        <w:t>cover_sheet_top_message</w:t>
+      </w:r>
+      <w:proofErr w:type="spellEnd"/>
+      <w:r>
+        <w:rPr>
+          <w:b/>
+          <w:bCs/>
+          <w:noProof/>
+          <w:sz w:val="26"/>
+          <w:szCs w:val="26"/>
+        </w:rPr>
+        <w:t xml:space="preserve"> </w:t>
       </w:r>
       <w:r>
         <w:rPr>
@@ -234,9 +246,19 @@
       <w:r>
         <w:t xml:space="preserve"> </w:t>
       </w:r>
-      <w:r>
-        <w:t>resource_page_link | inline_markdown</w:t>
-      </w:r>
+      <w:proofErr w:type="spellStart"/>
+      <w:r>
+        <w:t>resource_page_link</w:t>
+      </w:r>
+      <w:proofErr w:type="spellEnd"/>
+      <w:r>
+        <w:t xml:space="preserve"> | </w:t>
+      </w:r>
+      <w:proofErr w:type="spellStart"/>
+      <w:r>
+        <w:t>inline_markdown</w:t>
+      </w:r>
+      <w:proofErr w:type="spellEnd"/>
       <w:r>
         <w:t xml:space="preserve"> }}</w:t>
       </w:r>
@@ -246,12 +268,14 @@
       <w:r>
         <w:t xml:space="preserve">{{ </w:t>
       </w:r>
+      <w:proofErr w:type="spellStart"/>
       <w:r>
         <w:t>resource_page_url</w:t>
       </w:r>
       <w:r>
         <w:t>_only</w:t>
       </w:r>
+      <w:proofErr w:type="spellEnd"/>
       <w:r>
         <w:t xml:space="preserve"> }}</w:t>
       </w:r>
@@ -377,29 +401,25 @@
     </w:p>
     <w:p>
       <w:pPr>
-        <w:pStyle w:val="NormalWeb"/>
-        <w:spacing w:after="0" w:afterAutospacing="0"/>
         <w:jc w:val="center"/>
       </w:pPr>
-      <w:r>
-        <w:rPr>
-          <w:noProof/>
-        </w:rPr>
-        <w:t>{{</w:t>
-      </w:r>
-      <w:r>
-        <w:rPr>
-          <w:noProof/>
-        </w:rPr>
-        <w:t>p insert_QR | markdown</w:t>
-      </w:r>
-      <w:r>
-        <w:rPr>
-          <w:noProof/>
-        </w:rPr>
+      <w:bookmarkStart w:id="0" w:name="_Hlk178346473"/>
+      <w:r>
+        <w:t xml:space="preserve">{{p </w:t>
+      </w:r>
+      <w:proofErr w:type="spellStart"/>
+      <w:r>
+        <w:t>include_QR</w:t>
+      </w:r>
+      <w:proofErr w:type="spellEnd"/>
+      <w:r>
+        <w:t xml:space="preserve"> | markdown</w:t>
+      </w:r>
+      <w:r>
         <w:t xml:space="preserve"> }}</w:t>
       </w:r>
     </w:p>
+    <w:bookmarkEnd w:id="0"/>
     <w:p>
       <w:pPr>
         <w:jc w:val="center"/>
@@ -428,15 +448,22 @@
       <w:r>
         <w:t xml:space="preserve"> </w:t>
       </w:r>
+      <w:proofErr w:type="spellStart"/>
       <w:r>
         <w:t>cover_sheet_</w:t>
       </w:r>
       <w:r>
         <w:t>survey_link</w:t>
       </w:r>
-      <w:r>
-        <w:t xml:space="preserve"> | inline_markdown</w:t>
-      </w:r>
+      <w:proofErr w:type="spellEnd"/>
+      <w:r>
+        <w:t xml:space="preserve"> | </w:t>
+      </w:r>
+      <w:proofErr w:type="spellStart"/>
+      <w:r>
+        <w:t>inline_markdown</w:t>
+      </w:r>
+      <w:proofErr w:type="spellEnd"/>
       <w:r>
         <w:t xml:space="preserve"> }}</w:t>
       </w:r>
@@ -446,9 +473,11 @@
       <w:r>
         <w:t xml:space="preserve">{{ </w:t>
       </w:r>
+      <w:proofErr w:type="spellStart"/>
       <w:r>
         <w:t>survey_link_url_only</w:t>
       </w:r>
+      <w:proofErr w:type="spellEnd"/>
       <w:r>
         <w:t xml:space="preserve"> }}</w:t>
       </w:r>

</xml_diff>

<commit_message>
put QR code in instructions instead of coversheet template
</commit_message>
<xml_diff>
--- a/docassemble/mlhframework/data/templates/cover_sheet_2.0.docx
+++ b/docassemble/mlhframework/data/templates/cover_sheet_2.0.docx
@@ -129,9 +129,9 @@
           <w:sz w:val="26"/>
           <w:szCs w:val="26"/>
         </w:rPr>
-        <w:t>cover_sheet_top_message</w:t>
-      </w:r>
-      <w:proofErr w:type="spellEnd"/>
+        <w:t>cover_sheet_top_</w:t>
+      </w:r>
+      <w:proofErr w:type="gramStart"/>
       <w:r>
         <w:rPr>
           <w:b/>
@@ -140,6 +140,17 @@
           <w:sz w:val="26"/>
           <w:szCs w:val="26"/>
         </w:rPr>
+        <w:t>message</w:t>
+      </w:r>
+      <w:proofErr w:type="spellEnd"/>
+      <w:r>
+        <w:rPr>
+          <w:b/>
+          <w:bCs/>
+          <w:noProof/>
+          <w:sz w:val="26"/>
+          <w:szCs w:val="26"/>
+        </w:rPr>
         <w:t xml:space="preserve"> </w:t>
       </w:r>
       <w:r>
@@ -149,7 +160,17 @@
           <w:sz w:val="26"/>
           <w:szCs w:val="26"/>
         </w:rPr>
-        <w:t>}}</w:t>
+        <w:t>}</w:t>
+      </w:r>
+      <w:proofErr w:type="gramEnd"/>
+      <w:r>
+        <w:rPr>
+          <w:b/>
+          <w:bCs/>
+          <w:sz w:val="26"/>
+          <w:szCs w:val="26"/>
+        </w:rPr>
+        <w:t>}</w:t>
       </w:r>
     </w:p>
     <w:p/>
@@ -158,13 +179,16 @@
         <w:spacing w:after="0"/>
         <w:rPr>
           <w:rFonts w:cs="Times New Roman"/>
-          <w:szCs w:val="24"/>
+          <w:sz w:val="24"/>
+          <w:szCs w:val="28"/>
         </w:rPr>
       </w:pPr>
-      <w:r>
-        <w:rPr>
-          <w:rFonts w:cs="Times New Roman"/>
-          <w:szCs w:val="24"/>
+      <w:proofErr w:type="gramStart"/>
+      <w:r>
+        <w:rPr>
+          <w:rFonts w:cs="Times New Roman"/>
+          <w:sz w:val="24"/>
+          <w:szCs w:val="28"/>
         </w:rPr>
         <w:t>{{</w:t>
       </w:r>
@@ -172,14 +196,26 @@
         <w:rPr>
           <w:rFonts w:cs="Times New Roman"/>
           <w:noProof/>
-          <w:szCs w:val="24"/>
-        </w:rPr>
-        <w:t xml:space="preserve"> cover_sheet_complete_1 </w:t>
-      </w:r>
-      <w:r>
-        <w:rPr>
-          <w:rFonts w:cs="Times New Roman"/>
-          <w:szCs w:val="24"/>
+          <w:sz w:val="24"/>
+          <w:szCs w:val="28"/>
+        </w:rPr>
+        <w:t xml:space="preserve"> cover</w:t>
+      </w:r>
+      <w:proofErr w:type="gramEnd"/>
+      <w:r>
+        <w:rPr>
+          <w:rFonts w:cs="Times New Roman"/>
+          <w:noProof/>
+          <w:sz w:val="24"/>
+          <w:szCs w:val="28"/>
+        </w:rPr>
+        <w:t xml:space="preserve">_sheet_complete_1 </w:t>
+      </w:r>
+      <w:r>
+        <w:rPr>
+          <w:rFonts w:cs="Times New Roman"/>
+          <w:sz w:val="24"/>
+          <w:szCs w:val="28"/>
         </w:rPr>
         <w:t>}}</w:t>
       </w:r>
@@ -194,13 +230,16 @@
         <w:spacing w:after="0"/>
         <w:rPr>
           <w:rFonts w:cs="Times New Roman"/>
-          <w:szCs w:val="24"/>
+          <w:sz w:val="24"/>
+          <w:szCs w:val="28"/>
         </w:rPr>
       </w:pPr>
-      <w:r>
-        <w:rPr>
-          <w:rFonts w:cs="Times New Roman"/>
-          <w:szCs w:val="24"/>
+      <w:proofErr w:type="gramStart"/>
+      <w:r>
+        <w:rPr>
+          <w:rFonts w:cs="Times New Roman"/>
+          <w:sz w:val="24"/>
+          <w:szCs w:val="28"/>
         </w:rPr>
         <w:t>{{</w:t>
       </w:r>
@@ -208,92 +247,150 @@
         <w:rPr>
           <w:rFonts w:cs="Times New Roman"/>
           <w:noProof/>
-          <w:szCs w:val="24"/>
-        </w:rPr>
-        <w:t xml:space="preserve"> cover_sheet_complete_1</w:t>
-      </w:r>
+          <w:sz w:val="24"/>
+          <w:szCs w:val="28"/>
+        </w:rPr>
+        <w:t xml:space="preserve"> cover</w:t>
+      </w:r>
+      <w:proofErr w:type="gramEnd"/>
       <w:r>
         <w:rPr>
           <w:rFonts w:cs="Times New Roman"/>
           <w:noProof/>
-          <w:szCs w:val="24"/>
-        </w:rPr>
-        <w:t>a</w:t>
-      </w:r>
-      <w:r>
-        <w:rPr>
-          <w:rFonts w:cs="Times New Roman"/>
-          <w:noProof/>
-          <w:szCs w:val="24"/>
-        </w:rPr>
-        <w:t xml:space="preserve"> </w:t>
-      </w:r>
-      <w:r>
-        <w:rPr>
-          <w:rFonts w:cs="Times New Roman"/>
-          <w:szCs w:val="24"/>
+          <w:sz w:val="24"/>
+          <w:szCs w:val="28"/>
+        </w:rPr>
+        <w:t xml:space="preserve">_sheet_complete_1a </w:t>
+      </w:r>
+      <w:r>
+        <w:rPr>
+          <w:rFonts w:cs="Times New Roman"/>
+          <w:sz w:val="24"/>
+          <w:szCs w:val="28"/>
         </w:rPr>
         <w:t>}}</w:t>
-      </w:r>
-    </w:p>
-    <w:p>
-      <w:r>
-        <w:t>{{</w:t>
-      </w:r>
-      <w:r>
-        <w:t>r</w:t>
-      </w:r>
-      <w:r>
-        <w:t xml:space="preserve"> </w:t>
-      </w:r>
-      <w:proofErr w:type="spellStart"/>
-      <w:r>
-        <w:t>resource_page_link</w:t>
-      </w:r>
-      <w:proofErr w:type="spellEnd"/>
-      <w:r>
-        <w:t xml:space="preserve"> | </w:t>
-      </w:r>
-      <w:proofErr w:type="spellStart"/>
-      <w:r>
-        <w:t>inline_markdown</w:t>
-      </w:r>
-      <w:proofErr w:type="spellEnd"/>
-      <w:r>
-        <w:t xml:space="preserve"> }}</w:t>
-      </w:r>
-      <w:r>
-        <w:t xml:space="preserve"> (</w:t>
-      </w:r>
-      <w:r>
-        <w:t xml:space="preserve">{{ </w:t>
-      </w:r>
-      <w:proofErr w:type="spellStart"/>
-      <w:r>
-        <w:t>resource_page_url</w:t>
-      </w:r>
-      <w:r>
-        <w:t>_only</w:t>
-      </w:r>
-      <w:proofErr w:type="spellEnd"/>
-      <w:r>
-        <w:t xml:space="preserve"> }}</w:t>
-      </w:r>
-      <w:r>
-        <w:t>).</w:t>
       </w:r>
     </w:p>
     <w:p>
       <w:pPr>
         <w:rPr>
-          <w:rFonts w:cs="Times New Roman"/>
+          <w:sz w:val="24"/>
           <w:szCs w:val="24"/>
         </w:rPr>
       </w:pPr>
       <w:r>
         <w:rPr>
-          <w:rFonts w:cs="Times New Roman"/>
-          <w:szCs w:val="24"/>
+          <w:sz w:val="24"/>
+          <w:szCs w:val="24"/>
+        </w:rPr>
+        <w:t xml:space="preserve">{{r </w:t>
+      </w:r>
+      <w:proofErr w:type="spellStart"/>
+      <w:r>
+        <w:rPr>
+          <w:sz w:val="24"/>
+          <w:szCs w:val="24"/>
+        </w:rPr>
+        <w:t>resource_page_link</w:t>
+      </w:r>
+      <w:proofErr w:type="spellEnd"/>
+      <w:r>
+        <w:rPr>
+          <w:sz w:val="24"/>
+          <w:szCs w:val="24"/>
+        </w:rPr>
+        <w:t xml:space="preserve"> | </w:t>
+      </w:r>
+      <w:proofErr w:type="spellStart"/>
+      <w:r>
+        <w:rPr>
+          <w:sz w:val="24"/>
+          <w:szCs w:val="24"/>
+        </w:rPr>
+        <w:t>inline_</w:t>
+      </w:r>
+      <w:proofErr w:type="gramStart"/>
+      <w:r>
+        <w:rPr>
+          <w:sz w:val="24"/>
+          <w:szCs w:val="24"/>
+        </w:rPr>
+        <w:t>markdown</w:t>
+      </w:r>
+      <w:proofErr w:type="spellEnd"/>
+      <w:r>
+        <w:rPr>
+          <w:sz w:val="24"/>
+          <w:szCs w:val="24"/>
+        </w:rPr>
+        <w:t xml:space="preserve"> }</w:t>
+      </w:r>
+      <w:proofErr w:type="gramEnd"/>
+      <w:r>
+        <w:rPr>
+          <w:sz w:val="24"/>
+          <w:szCs w:val="24"/>
+        </w:rPr>
+        <w:t>}</w:t>
+      </w:r>
+      <w:r>
+        <w:rPr>
+          <w:sz w:val="24"/>
+          <w:szCs w:val="24"/>
+        </w:rPr>
+        <w:t xml:space="preserve"> (</w:t>
+      </w:r>
+      <w:r>
+        <w:rPr>
+          <w:sz w:val="24"/>
+          <w:szCs w:val="24"/>
+        </w:rPr>
+        <w:t xml:space="preserve">{{ </w:t>
+      </w:r>
+      <w:proofErr w:type="spellStart"/>
+      <w:r>
+        <w:rPr>
+          <w:sz w:val="24"/>
+          <w:szCs w:val="24"/>
+        </w:rPr>
+        <w:t>resource_page_url</w:t>
+      </w:r>
+      <w:r>
+        <w:rPr>
+          <w:sz w:val="24"/>
+          <w:szCs w:val="24"/>
+        </w:rPr>
+        <w:t>_only</w:t>
+      </w:r>
+      <w:proofErr w:type="spellEnd"/>
+      <w:r>
+        <w:rPr>
+          <w:sz w:val="24"/>
+          <w:szCs w:val="24"/>
+        </w:rPr>
+        <w:t xml:space="preserve"> }}</w:t>
+      </w:r>
+      <w:r>
+        <w:rPr>
+          <w:sz w:val="24"/>
+          <w:szCs w:val="24"/>
+        </w:rPr>
+        <w:t>).</w:t>
+      </w:r>
+    </w:p>
+    <w:p>
+      <w:pPr>
+        <w:rPr>
+          <w:rFonts w:cs="Times New Roman"/>
+          <w:sz w:val="24"/>
+          <w:szCs w:val="28"/>
+        </w:rPr>
+      </w:pPr>
+      <w:r>
+        <w:rPr>
+          <w:rFonts w:cs="Times New Roman"/>
+          <w:sz w:val="24"/>
+          <w:szCs w:val="28"/>
         </w:rPr>
         <w:t xml:space="preserve">Make sure to </w:t>
       </w:r>
@@ -302,14 +399,28 @@
           <w:rFonts w:cs="Times New Roman"/>
           <w:b/>
           <w:bCs/>
-          <w:szCs w:val="24"/>
-        </w:rPr>
-        <w:t>select your county</w:t>
-      </w:r>
-      <w:r>
-        <w:rPr>
-          <w:rFonts w:cs="Times New Roman"/>
-          <w:szCs w:val="24"/>
+          <w:sz w:val="24"/>
+          <w:szCs w:val="28"/>
+        </w:rPr>
+        <w:t xml:space="preserve">select your </w:t>
+      </w:r>
+      <w:proofErr w:type="gramStart"/>
+      <w:r>
+        <w:rPr>
+          <w:rFonts w:cs="Times New Roman"/>
+          <w:b/>
+          <w:bCs/>
+          <w:sz w:val="24"/>
+          <w:szCs w:val="28"/>
+        </w:rPr>
+        <w:t>county</w:t>
+      </w:r>
+      <w:proofErr w:type="gramEnd"/>
+      <w:r>
+        <w:rPr>
+          <w:rFonts w:cs="Times New Roman"/>
+          <w:sz w:val="24"/>
+          <w:szCs w:val="28"/>
         </w:rPr>
         <w:t xml:space="preserve"> for full results.</w:t>
       </w:r>
@@ -330,6 +441,7 @@
           <w:szCs w:val="26"/>
         </w:rPr>
       </w:pPr>
+      <w:proofErr w:type="gramStart"/>
       <w:r>
         <w:rPr>
           <w:b/>
@@ -347,7 +459,18 @@
           <w:sz w:val="26"/>
           <w:szCs w:val="26"/>
         </w:rPr>
-        <w:t xml:space="preserve"> cover_sheet_share </w:t>
+        <w:t xml:space="preserve"> cover</w:t>
+      </w:r>
+      <w:proofErr w:type="gramEnd"/>
+      <w:r>
+        <w:rPr>
+          <w:b/>
+          <w:bCs/>
+          <w:noProof/>
+          <w:sz w:val="26"/>
+          <w:szCs w:val="26"/>
+        </w:rPr>
+        <w:t xml:space="preserve">_sheet_share </w:t>
       </w:r>
       <w:r>
         <w:rPr>
@@ -365,13 +488,16 @@
         <w:spacing w:after="0"/>
         <w:rPr>
           <w:rFonts w:cs="Times New Roman"/>
-          <w:szCs w:val="24"/>
+          <w:sz w:val="24"/>
+          <w:szCs w:val="28"/>
         </w:rPr>
       </w:pPr>
-      <w:r>
-        <w:rPr>
-          <w:rFonts w:cs="Times New Roman"/>
-          <w:szCs w:val="24"/>
+      <w:proofErr w:type="gramStart"/>
+      <w:r>
+        <w:rPr>
+          <w:rFonts w:cs="Times New Roman"/>
+          <w:sz w:val="24"/>
+          <w:szCs w:val="28"/>
         </w:rPr>
         <w:t>{{</w:t>
       </w:r>
@@ -379,14 +505,26 @@
         <w:rPr>
           <w:rFonts w:cs="Times New Roman"/>
           <w:noProof/>
-          <w:szCs w:val="24"/>
-        </w:rPr>
-        <w:t xml:space="preserve"> cover_sheet_complete_2 </w:t>
-      </w:r>
-      <w:r>
-        <w:rPr>
-          <w:rFonts w:cs="Times New Roman"/>
-          <w:szCs w:val="24"/>
+          <w:sz w:val="24"/>
+          <w:szCs w:val="28"/>
+        </w:rPr>
+        <w:t xml:space="preserve"> cover</w:t>
+      </w:r>
+      <w:proofErr w:type="gramEnd"/>
+      <w:r>
+        <w:rPr>
+          <w:rFonts w:cs="Times New Roman"/>
+          <w:noProof/>
+          <w:sz w:val="24"/>
+          <w:szCs w:val="28"/>
+        </w:rPr>
+        <w:t xml:space="preserve">_sheet_complete_2 </w:t>
+      </w:r>
+      <w:r>
+        <w:rPr>
+          <w:rFonts w:cs="Times New Roman"/>
+          <w:sz w:val="24"/>
+          <w:szCs w:val="28"/>
         </w:rPr>
         <w:t>}}</w:t>
       </w:r>
@@ -396,35 +534,6 @@
         <w:rPr>
           <w:rFonts w:cs="Times New Roman"/>
           <w:szCs w:val="24"/>
-        </w:rPr>
-      </w:pPr>
-    </w:p>
-    <w:p>
-      <w:pPr>
-        <w:jc w:val="center"/>
-      </w:pPr>
-      <w:bookmarkStart w:id="0" w:name="_Hlk178346473"/>
-      <w:r>
-        <w:t xml:space="preserve">{{p </w:t>
-      </w:r>
-      <w:proofErr w:type="spellStart"/>
-      <w:r>
-        <w:t>include_QR</w:t>
-      </w:r>
-      <w:proofErr w:type="spellEnd"/>
-      <w:r>
-        <w:t xml:space="preserve"> | markdown</w:t>
-      </w:r>
-      <w:r>
-        <w:t xml:space="preserve"> }}</w:t>
-      </w:r>
-    </w:p>
-    <w:bookmarkEnd w:id="0"/>
-    <w:p>
-      <w:pPr>
-        <w:jc w:val="center"/>
-        <w:rPr>
-          <w:lang w:val="fr-FR"/>
         </w:rPr>
       </w:pPr>
     </w:p>
@@ -434,83 +543,116 @@
       </w:pPr>
       <w:r>
         <w:rPr>
-          <w:rFonts w:cs="Times New Roman"/>
-          <w:szCs w:val="24"/>
-        </w:rPr>
-        <w:t xml:space="preserve">Or, </w:t>
-      </w:r>
-      <w:r>
-        <w:t>{{</w:t>
-      </w:r>
-      <w:r>
-        <w:t>r</w:t>
-      </w:r>
-      <w:r>
-        <w:t xml:space="preserve"> </w:t>
+          <w:sz w:val="24"/>
+          <w:szCs w:val="24"/>
+        </w:rPr>
+        <w:t xml:space="preserve">{{r </w:t>
       </w:r>
       <w:proofErr w:type="spellStart"/>
       <w:r>
+        <w:rPr>
+          <w:sz w:val="24"/>
+          <w:szCs w:val="24"/>
+        </w:rPr>
         <w:t>cover_sheet_</w:t>
       </w:r>
       <w:r>
+        <w:rPr>
+          <w:sz w:val="24"/>
+          <w:szCs w:val="24"/>
+        </w:rPr>
         <w:t>survey_link</w:t>
       </w:r>
       <w:proofErr w:type="spellEnd"/>
       <w:r>
+        <w:rPr>
+          <w:sz w:val="24"/>
+          <w:szCs w:val="24"/>
+        </w:rPr>
         <w:t xml:space="preserve"> | </w:t>
       </w:r>
       <w:proofErr w:type="spellStart"/>
       <w:r>
-        <w:t>inline_markdown</w:t>
+        <w:rPr>
+          <w:sz w:val="24"/>
+          <w:szCs w:val="24"/>
+        </w:rPr>
+        <w:t>inline_</w:t>
+      </w:r>
+      <w:proofErr w:type="gramStart"/>
+      <w:r>
+        <w:rPr>
+          <w:sz w:val="24"/>
+          <w:szCs w:val="24"/>
+        </w:rPr>
+        <w:t>markdown</w:t>
       </w:r>
       <w:proofErr w:type="spellEnd"/>
       <w:r>
+        <w:rPr>
+          <w:sz w:val="24"/>
+          <w:szCs w:val="24"/>
+        </w:rPr>
+        <w:t xml:space="preserve"> }</w:t>
+      </w:r>
+      <w:proofErr w:type="gramEnd"/>
+      <w:r>
+        <w:rPr>
+          <w:sz w:val="24"/>
+          <w:szCs w:val="24"/>
+        </w:rPr>
+        <w:t>}</w:t>
+      </w:r>
+      <w:r>
+        <w:rPr>
+          <w:sz w:val="24"/>
+          <w:szCs w:val="24"/>
+        </w:rPr>
+        <w:t xml:space="preserve"> (</w:t>
+      </w:r>
+      <w:r>
+        <w:rPr>
+          <w:sz w:val="24"/>
+          <w:szCs w:val="24"/>
+        </w:rPr>
+        <w:t xml:space="preserve">{{ </w:t>
+      </w:r>
+      <w:proofErr w:type="spellStart"/>
+      <w:r>
+        <w:rPr>
+          <w:sz w:val="24"/>
+          <w:szCs w:val="24"/>
+        </w:rPr>
+        <w:t>survey_link_url_only</w:t>
+      </w:r>
+      <w:proofErr w:type="spellEnd"/>
+      <w:r>
+        <w:rPr>
+          <w:sz w:val="24"/>
+          <w:szCs w:val="24"/>
+        </w:rPr>
         <w:t xml:space="preserve"> }}</w:t>
       </w:r>
       <w:r>
-        <w:t xml:space="preserve"> (</w:t>
-      </w:r>
-      <w:r>
-        <w:t xml:space="preserve">{{ </w:t>
-      </w:r>
-      <w:proofErr w:type="spellStart"/>
-      <w:r>
-        <w:t>survey_link_url_only</w:t>
-      </w:r>
-      <w:proofErr w:type="spellEnd"/>
-      <w:r>
-        <w:t xml:space="preserve"> }}</w:t>
-      </w:r>
-      <w:r>
+        <w:rPr>
+          <w:sz w:val="24"/>
+          <w:szCs w:val="24"/>
+        </w:rPr>
         <w:t>)</w:t>
       </w:r>
       <w:r>
+        <w:rPr>
+          <w:sz w:val="24"/>
+          <w:szCs w:val="24"/>
+        </w:rPr>
+        <w:t>, or scan the survey QR code below</w:t>
+      </w:r>
+      <w:r>
+        <w:rPr>
+          <w:sz w:val="24"/>
+          <w:szCs w:val="24"/>
+        </w:rPr>
         <w:t>.</w:t>
-      </w:r>
-    </w:p>
-    <w:p/>
-    <w:p>
-      <w:r>
-        <w:rPr>
-          <w:rFonts w:cs="Times New Roman"/>
-          <w:szCs w:val="24"/>
-        </w:rPr>
-        <w:t>{{</w:t>
-      </w:r>
-      <w:r>
-        <w:rPr>
-          <w:rFonts w:cs="Times New Roman"/>
-          <w:noProof/>
-          <w:szCs w:val="24"/>
-        </w:rPr>
-        <w:t xml:space="preserve"> cover_sheet_thanks </w:t>
-      </w:r>
-      <w:r>
-        <w:rPr>
-          <w:rFonts w:cs="Times New Roman"/>
-          <w:szCs w:val="24"/>
-        </w:rPr>
-        <w:t>}}</w:t>
       </w:r>
     </w:p>
     <w:sectPr>

</xml_diff>

<commit_message>
reduce space under headings in coversheet
</commit_message>
<xml_diff>
--- a/docassemble/mlhframework/data/templates/cover_sheet_2.0.docx
+++ b/docassemble/mlhframework/data/templates/cover_sheet_2.0.docx
@@ -173,7 +173,11 @@
         <w:t>}</w:t>
       </w:r>
     </w:p>
-    <w:p/>
+    <w:p>
+      <w:pPr>
+        <w:spacing w:after="0"/>
+      </w:pPr>
+    </w:p>
     <w:p>
       <w:pPr>
         <w:spacing w:after="0"/>
@@ -482,7 +486,11 @@
         <w:t>}}</w:t>
       </w:r>
     </w:p>
-    <w:p/>
+    <w:p>
+      <w:pPr>
+        <w:spacing w:after="0"/>
+      </w:pPr>
+    </w:p>
     <w:p>
       <w:pPr>
         <w:spacing w:after="0"/>

</xml_diff>

<commit_message>
try again reduce white space coversheet
</commit_message>
<xml_diff>
--- a/docassemble/mlhframework/data/templates/cover_sheet_2.0.docx
+++ b/docassemble/mlhframework/data/templates/cover_sheet_2.0.docx
@@ -176,6 +176,10 @@
     <w:p>
       <w:pPr>
         <w:spacing w:after="0"/>
+        <w:rPr>
+          <w:sz w:val="16"/>
+          <w:szCs w:val="16"/>
+        </w:rPr>
       </w:pPr>
     </w:p>
     <w:p>
@@ -489,6 +493,10 @@
     <w:p>
       <w:pPr>
         <w:spacing w:after="0"/>
+        <w:rPr>
+          <w:sz w:val="16"/>
+          <w:szCs w:val="16"/>
+        </w:rPr>
       </w:pPr>
     </w:p>
     <w:p>

</xml_diff>

<commit_message>
update cover sheet for what's next text and to have H1
</commit_message>
<xml_diff>
--- a/docassemble/mlhframework/data/templates/cover_sheet_2.0.docx
+++ b/docassemble/mlhframework/data/templates/cover_sheet_2.0.docx
@@ -1,26 +1,22 @@
 
 <file path=word/document.xml><?xml version="1.0" encoding="utf-8"?>
-<w:document xmlns:wpc="http://schemas.microsoft.com/office/word/2010/wordprocessingCanvas" xmlns:cx="http://schemas.microsoft.com/office/drawing/2014/chartex" xmlns:cx1="http://schemas.microsoft.com/office/drawing/2015/9/8/chartex" xmlns:cx2="http://schemas.microsoft.com/office/drawing/2015/10/21/chartex" xmlns:cx3="http://schemas.microsoft.com/office/drawing/2016/5/9/chartex" xmlns:cx4="http://schemas.microsoft.com/office/drawing/2016/5/10/chartex" xmlns:cx5="http://schemas.microsoft.com/office/drawing/2016/5/11/chartex" xmlns:cx6="http://schemas.microsoft.com/office/drawing/2016/5/12/chartex" xmlns:cx7="http://schemas.microsoft.com/office/drawing/2016/5/13/chartex" xmlns:cx8="http://schemas.microsoft.com/office/drawing/2016/5/14/chartex" xmlns:mc="http://schemas.openxmlformats.org/markup-compatibility/2006" xmlns:aink="http://schemas.microsoft.com/office/drawing/2016/ink" xmlns:am3d="http://schemas.microsoft.com/office/drawing/2017/model3d" xmlns:o="urn:schemas-microsoft-com:office:office" xmlns:oel="http://schemas.microsoft.com/office/2019/extlst" xmlns:r="http://schemas.openxmlformats.org/officeDocument/2006/relationships" xmlns:m="http://schemas.openxmlformats.org/officeDocument/2006/math" xmlns:v="urn:schemas-microsoft-com:vml" xmlns:wp14="http://schemas.microsoft.com/office/word/2010/wordprocessingDrawing" xmlns:wp="http://schemas.openxmlformats.org/drawingml/2006/wordprocessingDrawing" xmlns:w10="urn:schemas-microsoft-com:office:word" xmlns:w="http://schemas.openxmlformats.org/wordprocessingml/2006/main" xmlns:w14="http://schemas.microsoft.com/office/word/2010/wordml" xmlns:w15="http://schemas.microsoft.com/office/word/2012/wordml" xmlns:w16cex="http://schemas.microsoft.com/office/word/2018/wordml/cex" xmlns:w16cid="http://schemas.microsoft.com/office/word/2016/wordml/cid" xmlns:w16="http://schemas.microsoft.com/office/word/2018/wordml" xmlns:w16du="http://schemas.microsoft.com/office/word/2023/wordml/word16du" xmlns:w16sdtdh="http://schemas.microsoft.com/office/word/2020/wordml/sdtdatahash" xmlns:w16se="http://schemas.microsoft.com/office/word/2015/wordml/symex" xmlns:wpg="http://schemas.microsoft.com/office/word/2010/wordprocessingGroup" xmlns:wpi="http://schemas.microsoft.com/office/word/2010/wordprocessingInk" xmlns:wne="http://schemas.microsoft.com/office/word/2006/wordml" xmlns:wps="http://schemas.microsoft.com/office/word/2010/wordprocessingShape" mc:Ignorable="w14 w15 w16se w16cid w16 w16cex w16sdtdh w16du wp14">
+<w:document xmlns:wpc="http://schemas.microsoft.com/office/word/2010/wordprocessingCanvas" xmlns:cx="http://schemas.microsoft.com/office/drawing/2014/chartex" xmlns:cx1="http://schemas.microsoft.com/office/drawing/2015/9/8/chartex" xmlns:cx2="http://schemas.microsoft.com/office/drawing/2015/10/21/chartex" xmlns:cx3="http://schemas.microsoft.com/office/drawing/2016/5/9/chartex" xmlns:cx4="http://schemas.microsoft.com/office/drawing/2016/5/10/chartex" xmlns:cx5="http://schemas.microsoft.com/office/drawing/2016/5/11/chartex" xmlns:cx6="http://schemas.microsoft.com/office/drawing/2016/5/12/chartex" xmlns:cx7="http://schemas.microsoft.com/office/drawing/2016/5/13/chartex" xmlns:cx8="http://schemas.microsoft.com/office/drawing/2016/5/14/chartex" xmlns:mc="http://schemas.openxmlformats.org/markup-compatibility/2006" xmlns:aink="http://schemas.microsoft.com/office/drawing/2016/ink" xmlns:am3d="http://schemas.microsoft.com/office/drawing/2017/model3d" xmlns:o="urn:schemas-microsoft-com:office:office" xmlns:oel="http://schemas.microsoft.com/office/2019/extlst" xmlns:r="http://schemas.openxmlformats.org/officeDocument/2006/relationships" xmlns:m="http://schemas.openxmlformats.org/officeDocument/2006/math" xmlns:v="urn:schemas-microsoft-com:vml" xmlns:wp14="http://schemas.microsoft.com/office/word/2010/wordprocessingDrawing" xmlns:wp="http://schemas.openxmlformats.org/drawingml/2006/wordprocessingDrawing" xmlns:w10="urn:schemas-microsoft-com:office:word" xmlns:w="http://schemas.openxmlformats.org/wordprocessingml/2006/main" xmlns:w14="http://schemas.microsoft.com/office/word/2010/wordml" xmlns:w15="http://schemas.microsoft.com/office/word/2012/wordml" xmlns:w16cex="http://schemas.microsoft.com/office/word/2018/wordml/cex" xmlns:w16cid="http://schemas.microsoft.com/office/word/2016/wordml/cid" xmlns:w16="http://schemas.microsoft.com/office/word/2018/wordml" xmlns:w16du="http://schemas.microsoft.com/office/word/2023/wordml/word16du" xmlns:w16sdtdh="http://schemas.microsoft.com/office/word/2020/wordml/sdtdatahash" xmlns:w16sdtfl="http://schemas.microsoft.com/office/word/2024/wordml/sdtformatlock" xmlns:w16se="http://schemas.microsoft.com/office/word/2015/wordml/symex" xmlns:wpg="http://schemas.microsoft.com/office/word/2010/wordprocessingGroup" xmlns:wpi="http://schemas.microsoft.com/office/word/2010/wordprocessingInk" xmlns:wne="http://schemas.microsoft.com/office/word/2006/wordml" xmlns:wps="http://schemas.microsoft.com/office/word/2010/wordprocessingShape" mc:Ignorable="w14 w15 w16se w16cid w16 w16cex w16sdtdh w16sdtfl w16du wp14">
   <w:body>
     <w:p>
       <w:pPr>
-        <w:spacing w:after="0"/>
-        <w:rPr>
-          <w:rFonts w:cs="Times New Roman"/>
-          <w:szCs w:val="24"/>
-        </w:rPr>
+        <w:pStyle w:val="Heading1"/>
       </w:pPr>
-      <w:r>
-        <w:rPr>
-          <w:rFonts w:cs="Times New Roman"/>
+      <w:bookmarkStart w:id="0" w:name="_Hlk192513968"/>
+      <w:bookmarkEnd w:id="0"/>
+      <w:r>
+        <w:rPr>
           <w:noProof/>
-          <w:szCs w:val="24"/>
         </w:rPr>
         <w:drawing>
-          <wp:inline distT="0" distB="0" distL="0" distR="0" wp14:anchorId="0374DEF6" wp14:editId="484769D9">
+          <wp:inline distT="0" distB="0" distL="0" distR="0" wp14:anchorId="0374DEF6" wp14:editId="7CB04FD4">
             <wp:extent cx="5943600" cy="533400"/>
             <wp:effectExtent l="0" t="0" r="0" b="0"/>
-            <wp:docPr id="1623593727" name="Picture 1" descr="Michigan Legal Help"/>
+            <wp:docPr id="1623593727" name="Picture 1" descr="Michigan Legal Help Next Steps"/>
             <wp:cNvGraphicFramePr>
               <a:graphicFrameLocks xmlns:a="http://schemas.openxmlformats.org/drawingml/2006/main" noChangeAspect="1"/>
             </wp:cNvGraphicFramePr>
@@ -28,7 +24,7 @@
               <a:graphicData uri="http://schemas.openxmlformats.org/drawingml/2006/picture">
                 <pic:pic xmlns:pic="http://schemas.openxmlformats.org/drawingml/2006/picture">
                   <pic:nvPicPr>
-                    <pic:cNvPr id="1623593727" name="Picture 1" descr="Michigan Legal Help"/>
+                    <pic:cNvPr id="1623593727" name="Picture 1" descr="Michigan Legal Help Next Steps"/>
                     <pic:cNvPicPr>
                       <a:picLocks noChangeAspect="1" noChangeArrowheads="1"/>
                     </pic:cNvPicPr>
@@ -68,27 +64,13 @@
     </w:p>
     <w:p>
       <w:pPr>
-        <w:spacing w:after="0"/>
-        <w:rPr>
-          <w:sz w:val="24"/>
-          <w:szCs w:val="24"/>
-        </w:rPr>
+        <w:pStyle w:val="Heading1"/>
       </w:pPr>
-    </w:p>
-    <w:p>
-      <w:pPr>
-        <w:spacing w:after="0"/>
-        <w:rPr>
-          <w:sz w:val="24"/>
-          <w:szCs w:val="24"/>
-        </w:rPr>
-      </w:pPr>
-      <w:r>
-        <w:rPr>
-          <w:sz w:val="24"/>
-          <w:szCs w:val="24"/>
-        </w:rPr>
-        <w:t xml:space="preserve">Congratulations! Your forms are ready.  </w:t>
+      <w:r>
+        <w:t>Your forms are ready</w:t>
+      </w:r>
+      <w:r>
+        <w:t>. Well done!</w:t>
       </w:r>
     </w:p>
     <w:p>
@@ -217,15 +199,34 @@
           <w:sz w:val="24"/>
           <w:szCs w:val="28"/>
         </w:rPr>
-        <w:t xml:space="preserve">_sheet_complete_1 </w:t>
-      </w:r>
-      <w:r>
-        <w:rPr>
-          <w:rFonts w:cs="Times New Roman"/>
-          <w:sz w:val="24"/>
-          <w:szCs w:val="28"/>
-        </w:rPr>
-        <w:t>}}</w:t>
+        <w:t>_sheet_complete_</w:t>
+      </w:r>
+      <w:proofErr w:type="gramStart"/>
+      <w:r>
+        <w:rPr>
+          <w:rFonts w:cs="Times New Roman"/>
+          <w:noProof/>
+          <w:sz w:val="24"/>
+          <w:szCs w:val="28"/>
+        </w:rPr>
+        <w:t xml:space="preserve">1 </w:t>
+      </w:r>
+      <w:r>
+        <w:rPr>
+          <w:rFonts w:cs="Times New Roman"/>
+          <w:sz w:val="24"/>
+          <w:szCs w:val="28"/>
+        </w:rPr>
+        <w:t>}</w:t>
+      </w:r>
+      <w:proofErr w:type="gramEnd"/>
+      <w:r>
+        <w:rPr>
+          <w:rFonts w:cs="Times New Roman"/>
+          <w:sz w:val="24"/>
+          <w:szCs w:val="28"/>
+        </w:rPr>
+        <w:t>}</w:t>
       </w:r>
     </w:p>
     <w:p>
@@ -268,15 +269,34 @@
           <w:sz w:val="24"/>
           <w:szCs w:val="24"/>
         </w:rPr>
-        <w:t xml:space="preserve">_sheet_complete_1a </w:t>
-      </w:r>
-      <w:r>
-        <w:rPr>
-          <w:rFonts w:cs="Times New Roman"/>
-          <w:sz w:val="24"/>
-          <w:szCs w:val="24"/>
-        </w:rPr>
-        <w:t>}}</w:t>
+        <w:t>_sheet_complete_1</w:t>
+      </w:r>
+      <w:proofErr w:type="gramStart"/>
+      <w:r>
+        <w:rPr>
+          <w:rFonts w:cs="Times New Roman"/>
+          <w:noProof/>
+          <w:sz w:val="24"/>
+          <w:szCs w:val="24"/>
+        </w:rPr>
+        <w:t xml:space="preserve">a </w:t>
+      </w:r>
+      <w:r>
+        <w:rPr>
+          <w:rFonts w:cs="Times New Roman"/>
+          <w:sz w:val="24"/>
+          <w:szCs w:val="24"/>
+        </w:rPr>
+        <w:t>}</w:t>
+      </w:r>
+      <w:proofErr w:type="gramEnd"/>
+      <w:r>
+        <w:rPr>
+          <w:rFonts w:cs="Times New Roman"/>
+          <w:sz w:val="24"/>
+          <w:szCs w:val="24"/>
+        </w:rPr>
+        <w:t>}</w:t>
       </w:r>
     </w:p>
     <w:p>
@@ -348,6 +368,7 @@
         </w:rPr>
         <w:t xml:space="preserve"> (</w:t>
       </w:r>
+      <w:proofErr w:type="gramStart"/>
       <w:r>
         <w:rPr>
           <w:sz w:val="24"/>
@@ -361,14 +382,30 @@
           <w:sz w:val="24"/>
           <w:szCs w:val="24"/>
         </w:rPr>
-        <w:t>resource_page_url</w:t>
-      </w:r>
-      <w:r>
-        <w:rPr>
-          <w:sz w:val="24"/>
-          <w:szCs w:val="24"/>
-        </w:rPr>
-        <w:t>_only</w:t>
+        <w:t>resource</w:t>
+      </w:r>
+      <w:proofErr w:type="gramEnd"/>
+      <w:r>
+        <w:rPr>
+          <w:sz w:val="24"/>
+          <w:szCs w:val="24"/>
+        </w:rPr>
+        <w:t>_page_url</w:t>
+      </w:r>
+      <w:r>
+        <w:rPr>
+          <w:sz w:val="24"/>
+          <w:szCs w:val="24"/>
+        </w:rPr>
+        <w:t>_</w:t>
+      </w:r>
+      <w:proofErr w:type="gramStart"/>
+      <w:r>
+        <w:rPr>
+          <w:sz w:val="24"/>
+          <w:szCs w:val="24"/>
+        </w:rPr>
+        <w:t>only</w:t>
       </w:r>
       <w:proofErr w:type="spellEnd"/>
       <w:r>
@@ -376,7 +413,15 @@
           <w:sz w:val="24"/>
           <w:szCs w:val="24"/>
         </w:rPr>
-        <w:t xml:space="preserve"> }}</w:t>
+        <w:t xml:space="preserve"> }</w:t>
+      </w:r>
+      <w:proofErr w:type="gramEnd"/>
+      <w:r>
+        <w:rPr>
+          <w:sz w:val="24"/>
+          <w:szCs w:val="24"/>
+        </w:rPr>
+        <w:t>}</w:t>
       </w:r>
       <w:r>
         <w:rPr>
@@ -432,6 +477,238 @@
         </w:rPr>
         <w:t xml:space="preserve"> for full results.</w:t>
       </w:r>
+    </w:p>
+    <w:p>
+      <w:pPr>
+        <w:spacing w:after="0"/>
+        <w:rPr>
+          <w:sz w:val="24"/>
+          <w:szCs w:val="24"/>
+        </w:rPr>
+      </w:pPr>
+      <w:r>
+        <w:rPr>
+          <w:sz w:val="24"/>
+          <w:szCs w:val="24"/>
+        </w:rPr>
+        <w:t xml:space="preserve">{%p if </w:t>
+      </w:r>
+      <w:proofErr w:type="spellStart"/>
+      <w:r>
+        <w:rPr>
+          <w:sz w:val="24"/>
+          <w:szCs w:val="24"/>
+        </w:rPr>
+        <w:t>has_whats_next_</w:t>
+      </w:r>
+      <w:proofErr w:type="gramStart"/>
+      <w:r>
+        <w:rPr>
+          <w:sz w:val="24"/>
+          <w:szCs w:val="24"/>
+        </w:rPr>
+        <w:t>text</w:t>
+      </w:r>
+      <w:proofErr w:type="spellEnd"/>
+      <w:r>
+        <w:rPr>
+          <w:sz w:val="24"/>
+          <w:szCs w:val="24"/>
+        </w:rPr>
+        <w:t xml:space="preserve"> %}</w:t>
+      </w:r>
+      <w:proofErr w:type="gramEnd"/>
+    </w:p>
+    <w:p>
+      <w:pPr>
+        <w:spacing w:after="0"/>
+        <w:rPr>
+          <w:rFonts w:cs="Times New Roman"/>
+          <w:sz w:val="24"/>
+          <w:szCs w:val="28"/>
+        </w:rPr>
+      </w:pPr>
+      <w:r>
+        <w:rPr>
+          <w:noProof/>
+          <w:sz w:val="20"/>
+          <w:szCs w:val="20"/>
+        </w:rPr>
+        <w:drawing>
+          <wp:anchor distT="0" distB="0" distL="114300" distR="114300" simplePos="0" relativeHeight="251658240" behindDoc="0" locked="0" layoutInCell="1" allowOverlap="1" wp14:anchorId="62A1ABB7" wp14:editId="07A6B825">
+            <wp:simplePos x="0" y="0"/>
+            <wp:positionH relativeFrom="margin">
+              <wp:posOffset>5043805</wp:posOffset>
+            </wp:positionH>
+            <wp:positionV relativeFrom="paragraph">
+              <wp:posOffset>-260350</wp:posOffset>
+            </wp:positionV>
+            <wp:extent cx="1123950" cy="1384300"/>
+            <wp:effectExtent l="0" t="0" r="0" b="6350"/>
+            <wp:wrapSquare wrapText="bothSides"/>
+            <wp:docPr id="1" name="Graphic 5" descr="A cell phone with the words &quot;What's Next Text&quot; in a speech bubble.">
+              <a:extLst xmlns:a="http://schemas.openxmlformats.org/drawingml/2006/main">
+                <a:ext uri="{C183D7F6-B498-43B3-948B-1728B52AA6E4}">
+                  <adec:decorative xmlns:adec="http://schemas.microsoft.com/office/drawing/2017/decorative" val="0"/>
+                </a:ext>
+              </a:extLst>
+            </wp:docPr>
+            <wp:cNvGraphicFramePr>
+              <a:graphicFrameLocks xmlns:a="http://schemas.openxmlformats.org/drawingml/2006/main" noChangeAspect="1"/>
+            </wp:cNvGraphicFramePr>
+            <a:graphic xmlns:a="http://schemas.openxmlformats.org/drawingml/2006/main">
+              <a:graphicData uri="http://schemas.openxmlformats.org/drawingml/2006/picture">
+                <pic:pic xmlns:pic="http://schemas.openxmlformats.org/drawingml/2006/picture">
+                  <pic:nvPicPr>
+                    <pic:cNvPr id="1" name="Graphic 5" descr="A cell phone with the words &quot;What's Next Text&quot; in a speech bubble.">
+                      <a:extLst>
+                        <a:ext uri="{C183D7F6-B498-43B3-948B-1728B52AA6E4}">
+                          <adec:decorative xmlns:adec="http://schemas.microsoft.com/office/drawing/2017/decorative" val="0"/>
+                        </a:ext>
+                      </a:extLst>
+                    </pic:cNvPr>
+                    <pic:cNvPicPr>
+                      <a:picLocks noChangeAspect="1" noChangeArrowheads="1"/>
+                    </pic:cNvPicPr>
+                  </pic:nvPicPr>
+                  <pic:blipFill>
+                    <a:blip r:embed="rId5" cstate="print">
+                      <a:extLst>
+                        <a:ext uri="{28A0092B-C50C-407E-A947-70E740481C1C}">
+                          <a14:useLocalDpi xmlns:a14="http://schemas.microsoft.com/office/drawing/2010/main" val="0"/>
+                        </a:ext>
+                      </a:extLst>
+                    </a:blip>
+                    <a:srcRect/>
+                    <a:stretch>
+                      <a:fillRect/>
+                    </a:stretch>
+                  </pic:blipFill>
+                  <pic:spPr bwMode="auto">
+                    <a:xfrm>
+                      <a:off x="0" y="0"/>
+                      <a:ext cx="1123950" cy="1384300"/>
+                    </a:xfrm>
+                    <a:prstGeom prst="rect">
+                      <a:avLst/>
+                    </a:prstGeom>
+                    <a:noFill/>
+                    <a:ln>
+                      <a:noFill/>
+                    </a:ln>
+                  </pic:spPr>
+                </pic:pic>
+              </a:graphicData>
+            </a:graphic>
+          </wp:anchor>
+        </w:drawing>
+      </w:r>
+      <w:proofErr w:type="gramStart"/>
+      <w:r>
+        <w:rPr>
+          <w:rFonts w:cs="Times New Roman"/>
+          <w:sz w:val="24"/>
+          <w:szCs w:val="28"/>
+        </w:rPr>
+        <w:t>{{</w:t>
+      </w:r>
+      <w:r>
+        <w:rPr>
+          <w:rFonts w:cs="Times New Roman"/>
+          <w:noProof/>
+          <w:sz w:val="24"/>
+          <w:szCs w:val="28"/>
+        </w:rPr>
+        <w:t xml:space="preserve"> </w:t>
+      </w:r>
+      <w:r>
+        <w:rPr>
+          <w:rFonts w:cs="Times New Roman"/>
+          <w:noProof/>
+          <w:sz w:val="24"/>
+          <w:szCs w:val="28"/>
+        </w:rPr>
+        <w:t>whats</w:t>
+      </w:r>
+      <w:proofErr w:type="gramEnd"/>
+      <w:r>
+        <w:rPr>
+          <w:rFonts w:cs="Times New Roman"/>
+          <w:noProof/>
+          <w:sz w:val="24"/>
+          <w:szCs w:val="28"/>
+        </w:rPr>
+        <w:t>_next_text_</w:t>
+      </w:r>
+      <w:proofErr w:type="gramStart"/>
+      <w:r>
+        <w:rPr>
+          <w:rFonts w:cs="Times New Roman"/>
+          <w:noProof/>
+          <w:sz w:val="24"/>
+          <w:szCs w:val="28"/>
+        </w:rPr>
+        <w:t>message</w:t>
+      </w:r>
+      <w:r>
+        <w:rPr>
+          <w:rFonts w:cs="Times New Roman"/>
+          <w:noProof/>
+          <w:sz w:val="24"/>
+          <w:szCs w:val="28"/>
+        </w:rPr>
+        <w:t xml:space="preserve"> </w:t>
+      </w:r>
+      <w:r>
+        <w:rPr>
+          <w:rFonts w:cs="Times New Roman"/>
+          <w:sz w:val="24"/>
+          <w:szCs w:val="28"/>
+        </w:rPr>
+        <w:t>}</w:t>
+      </w:r>
+      <w:proofErr w:type="gramEnd"/>
+      <w:r>
+        <w:rPr>
+          <w:rFonts w:cs="Times New Roman"/>
+          <w:sz w:val="24"/>
+          <w:szCs w:val="28"/>
+        </w:rPr>
+        <w:t>}</w:t>
+      </w:r>
+      <w:r>
+        <w:rPr>
+          <w:noProof/>
+          <w:sz w:val="20"/>
+          <w:szCs w:val="20"/>
+        </w:rPr>
+        <w:t xml:space="preserve">     </w:t>
+      </w:r>
+    </w:p>
+    <w:p>
+      <w:pPr>
+        <w:spacing w:after="0"/>
+        <w:rPr>
+          <w:sz w:val="24"/>
+          <w:szCs w:val="24"/>
+        </w:rPr>
+      </w:pPr>
+      <w:r>
+        <w:rPr>
+          <w:sz w:val="24"/>
+          <w:szCs w:val="24"/>
+        </w:rPr>
+        <w:t xml:space="preserve">{%p </w:t>
+      </w:r>
+      <w:proofErr w:type="gramStart"/>
+      <w:r>
+        <w:rPr>
+          <w:sz w:val="24"/>
+          <w:szCs w:val="24"/>
+        </w:rPr>
+        <w:t>endif %}</w:t>
+      </w:r>
+      <w:proofErr w:type="gramEnd"/>
     </w:p>
     <w:p>
       <w:pPr>
@@ -478,7 +755,18 @@
           <w:sz w:val="28"/>
           <w:szCs w:val="28"/>
         </w:rPr>
-        <w:t xml:space="preserve">_sheet_share </w:t>
+        <w:t>_sheet_</w:t>
+      </w:r>
+      <w:proofErr w:type="gramStart"/>
+      <w:r>
+        <w:rPr>
+          <w:b/>
+          <w:bCs/>
+          <w:noProof/>
+          <w:sz w:val="28"/>
+          <w:szCs w:val="28"/>
+        </w:rPr>
+        <w:t xml:space="preserve">share </w:t>
       </w:r>
       <w:r>
         <w:rPr>
@@ -487,7 +775,17 @@
           <w:sz w:val="28"/>
           <w:szCs w:val="28"/>
         </w:rPr>
-        <w:t>}}</w:t>
+        <w:t>}</w:t>
+      </w:r>
+      <w:proofErr w:type="gramEnd"/>
+      <w:r>
+        <w:rPr>
+          <w:b/>
+          <w:bCs/>
+          <w:sz w:val="28"/>
+          <w:szCs w:val="28"/>
+        </w:rPr>
+        <w:t>}</w:t>
       </w:r>
     </w:p>
     <w:p>
@@ -534,15 +832,34 @@
           <w:sz w:val="24"/>
           <w:szCs w:val="28"/>
         </w:rPr>
-        <w:t xml:space="preserve">_sheet_complete_2 </w:t>
-      </w:r>
-      <w:r>
-        <w:rPr>
-          <w:rFonts w:cs="Times New Roman"/>
-          <w:sz w:val="24"/>
-          <w:szCs w:val="28"/>
-        </w:rPr>
-        <w:t>}}</w:t>
+        <w:t>_sheet_complete_</w:t>
+      </w:r>
+      <w:proofErr w:type="gramStart"/>
+      <w:r>
+        <w:rPr>
+          <w:rFonts w:cs="Times New Roman"/>
+          <w:noProof/>
+          <w:sz w:val="24"/>
+          <w:szCs w:val="28"/>
+        </w:rPr>
+        <w:t xml:space="preserve">2 </w:t>
+      </w:r>
+      <w:r>
+        <w:rPr>
+          <w:rFonts w:cs="Times New Roman"/>
+          <w:sz w:val="24"/>
+          <w:szCs w:val="28"/>
+        </w:rPr>
+        <w:t>}</w:t>
+      </w:r>
+      <w:proofErr w:type="gramEnd"/>
+      <w:r>
+        <w:rPr>
+          <w:rFonts w:cs="Times New Roman"/>
+          <w:sz w:val="24"/>
+          <w:szCs w:val="28"/>
+        </w:rPr>
+        <w:t>}</w:t>
       </w:r>
     </w:p>
     <w:p>
@@ -631,6 +948,7 @@
         </w:rPr>
         <w:t xml:space="preserve"> (</w:t>
       </w:r>
+      <w:proofErr w:type="gramStart"/>
       <w:r>
         <w:rPr>
           <w:sz w:val="24"/>
@@ -644,7 +962,23 @@
           <w:sz w:val="24"/>
           <w:szCs w:val="24"/>
         </w:rPr>
-        <w:t>survey_link_url_only</w:t>
+        <w:t>survey</w:t>
+      </w:r>
+      <w:proofErr w:type="gramEnd"/>
+      <w:r>
+        <w:rPr>
+          <w:sz w:val="24"/>
+          <w:szCs w:val="24"/>
+        </w:rPr>
+        <w:t>_link_url_</w:t>
+      </w:r>
+      <w:proofErr w:type="gramStart"/>
+      <w:r>
+        <w:rPr>
+          <w:sz w:val="24"/>
+          <w:szCs w:val="24"/>
+        </w:rPr>
+        <w:t>only</w:t>
       </w:r>
       <w:proofErr w:type="spellEnd"/>
       <w:r>
@@ -652,7 +986,15 @@
           <w:sz w:val="24"/>
           <w:szCs w:val="24"/>
         </w:rPr>
-        <w:t xml:space="preserve"> }}</w:t>
+        <w:t xml:space="preserve"> }</w:t>
+      </w:r>
+      <w:proofErr w:type="gramEnd"/>
+      <w:r>
+        <w:rPr>
+          <w:sz w:val="24"/>
+          <w:szCs w:val="24"/>
+        </w:rPr>
+        <w:t>}</w:t>
       </w:r>
       <w:r>
         <w:rPr>
@@ -687,7 +1029,7 @@
 </file>
 
 <file path=word/styles.xml><?xml version="1.0" encoding="utf-8"?>
-<w:styles xmlns:mc="http://schemas.openxmlformats.org/markup-compatibility/2006" xmlns:r="http://schemas.openxmlformats.org/officeDocument/2006/relationships" xmlns:w="http://schemas.openxmlformats.org/wordprocessingml/2006/main" xmlns:w14="http://schemas.microsoft.com/office/word/2010/wordml" xmlns:w15="http://schemas.microsoft.com/office/word/2012/wordml" xmlns:w16cex="http://schemas.microsoft.com/office/word/2018/wordml/cex" xmlns:w16cid="http://schemas.microsoft.com/office/word/2016/wordml/cid" xmlns:w16="http://schemas.microsoft.com/office/word/2018/wordml" xmlns:w16du="http://schemas.microsoft.com/office/word/2023/wordml/word16du" xmlns:w16sdtdh="http://schemas.microsoft.com/office/word/2020/wordml/sdtdatahash" xmlns:w16se="http://schemas.microsoft.com/office/word/2015/wordml/symex" mc:Ignorable="w14 w15 w16se w16cid w16 w16cex w16sdtdh w16du">
+<w:styles xmlns:mc="http://schemas.openxmlformats.org/markup-compatibility/2006" xmlns:r="http://schemas.openxmlformats.org/officeDocument/2006/relationships" xmlns:w="http://schemas.openxmlformats.org/wordprocessingml/2006/main" xmlns:w14="http://schemas.microsoft.com/office/word/2010/wordml" xmlns:w15="http://schemas.microsoft.com/office/word/2012/wordml" xmlns:w16cex="http://schemas.microsoft.com/office/word/2018/wordml/cex" xmlns:w16cid="http://schemas.microsoft.com/office/word/2016/wordml/cid" xmlns:w16="http://schemas.microsoft.com/office/word/2018/wordml" xmlns:w16du="http://schemas.microsoft.com/office/word/2023/wordml/word16du" xmlns:w16sdtdh="http://schemas.microsoft.com/office/word/2020/wordml/sdtdatahash" xmlns:w16sdtfl="http://schemas.microsoft.com/office/word/2024/wordml/sdtformatlock" xmlns:w16se="http://schemas.microsoft.com/office/word/2015/wordml/symex" mc:Ignorable="w14 w15 w16se w16cid w16 w16cex w16sdtdh w16sdtfl w16du">
   <w:docDefaults>
     <w:rPrDefault>
       <w:rPr>
@@ -1089,23 +1431,21 @@
   </w:style>
   <w:style w:type="paragraph" w:styleId="Heading1">
     <w:name w:val="heading 1"/>
-    <w:basedOn w:val="Normal"/>
+    <w:basedOn w:val="Heading2"/>
     <w:next w:val="Normal"/>
     <w:link w:val="Heading1Char"/>
     <w:uiPriority w:val="9"/>
     <w:qFormat/>
-    <w:rsid w:val="00741EC6"/>
+    <w:rsid w:val="007947A4"/>
     <w:pPr>
-      <w:keepNext/>
-      <w:keepLines/>
-      <w:spacing w:before="360" w:after="80"/>
+      <w:spacing w:after="0"/>
       <w:outlineLvl w:val="0"/>
     </w:pPr>
     <w:rPr>
-      <w:rFonts w:asciiTheme="majorHAnsi" w:eastAsiaTheme="majorEastAsia" w:hAnsiTheme="majorHAnsi" w:cstheme="majorBidi"/>
-      <w:color w:val="0F4761" w:themeColor="accent1" w:themeShade="BF"/>
-      <w:sz w:val="40"/>
-      <w:szCs w:val="40"/>
+      <w:b/>
+      <w:bCs/>
+      <w:sz w:val="32"/>
+      <w:szCs w:val="32"/>
     </w:rPr>
   </w:style>
   <w:style w:type="paragraph" w:styleId="Heading2">
@@ -1312,12 +1652,13 @@
     <w:basedOn w:val="DefaultParagraphFont"/>
     <w:link w:val="Heading1"/>
     <w:uiPriority w:val="9"/>
-    <w:rsid w:val="00741EC6"/>
-    <w:rPr>
-      <w:rFonts w:asciiTheme="majorHAnsi" w:eastAsiaTheme="majorEastAsia" w:hAnsiTheme="majorHAnsi" w:cstheme="majorBidi"/>
-      <w:color w:val="0F4761" w:themeColor="accent1" w:themeShade="BF"/>
-      <w:sz w:val="40"/>
-      <w:szCs w:val="40"/>
+    <w:rsid w:val="007947A4"/>
+    <w:rPr>
+      <w:rFonts w:cs="Times New Roman"/>
+      <w:b/>
+      <w:bCs/>
+      <w:sz w:val="32"/>
+      <w:szCs w:val="32"/>
     </w:rPr>
   </w:style>
   <w:style w:type="character" w:customStyle="1" w:styleId="Heading2Char">

</xml_diff>

<commit_message>
test all image wrap options
</commit_message>
<xml_diff>
--- a/docassemble/mlhframework/data/templates/cover_sheet_2.0.docx
+++ b/docassemble/mlhframework/data/templates/cover_sheet_2.0.docx
@@ -108,9 +108,9 @@
           <w:sz w:val="28"/>
           <w:szCs w:val="28"/>
         </w:rPr>
-        <w:t>cover_sheet_top_message</w:t>
-      </w:r>
-      <w:proofErr w:type="spellEnd"/>
+        <w:t>cover_sheet_top_</w:t>
+      </w:r>
+      <w:proofErr w:type="gramStart"/>
       <w:r>
         <w:rPr>
           <w:b/>
@@ -119,6 +119,17 @@
           <w:sz w:val="28"/>
           <w:szCs w:val="28"/>
         </w:rPr>
+        <w:t>message</w:t>
+      </w:r>
+      <w:proofErr w:type="spellEnd"/>
+      <w:r>
+        <w:rPr>
+          <w:b/>
+          <w:bCs/>
+          <w:noProof/>
+          <w:sz w:val="28"/>
+          <w:szCs w:val="28"/>
+        </w:rPr>
         <w:t xml:space="preserve"> </w:t>
       </w:r>
       <w:r>
@@ -128,7 +139,17 @@
           <w:sz w:val="28"/>
           <w:szCs w:val="28"/>
         </w:rPr>
-        <w:t>}}</w:t>
+        <w:t>}</w:t>
+      </w:r>
+      <w:proofErr w:type="gramEnd"/>
+      <w:r>
+        <w:rPr>
+          <w:b/>
+          <w:bCs/>
+          <w:sz w:val="28"/>
+          <w:szCs w:val="28"/>
+        </w:rPr>
+        <w:t>}</w:t>
       </w:r>
     </w:p>
     <w:p>
@@ -151,6 +172,97 @@
       </w:pPr>
       <w:r>
         <w:rPr>
+          <w:noProof/>
+          <w:sz w:val="20"/>
+          <w:szCs w:val="20"/>
+        </w:rPr>
+        <w:drawing>
+          <wp:anchor distT="0" distB="0" distL="114300" distR="114300" simplePos="0" relativeHeight="251663360" behindDoc="0" locked="0" layoutInCell="1" allowOverlap="0" wp14:anchorId="05D92E76" wp14:editId="517FB314">
+            <wp:simplePos x="0" y="0"/>
+            <wp:positionH relativeFrom="column">
+              <wp:posOffset>1138555</wp:posOffset>
+            </wp:positionH>
+            <wp:positionV relativeFrom="paragraph">
+              <wp:posOffset>191135</wp:posOffset>
+            </wp:positionV>
+            <wp:extent cx="987425" cy="1216025"/>
+            <wp:effectExtent l="0" t="0" r="3175" b="3175"/>
+            <wp:wrapTopAndBottom/>
+            <wp:docPr id="125120936" name="Graphic 5" descr="A cell phone with the words What's Next Text in a speech bubble.">
+              <a:extLst xmlns:a="http://schemas.openxmlformats.org/drawingml/2006/main">
+                <a:ext uri="{C183D7F6-B498-43B3-948B-1728B52AA6E4}">
+                  <adec:decorative xmlns:adec="http://schemas.microsoft.com/office/drawing/2017/decorative" val="0"/>
+                </a:ext>
+              </a:extLst>
+            </wp:docPr>
+            <wp:cNvGraphicFramePr>
+              <a:graphicFrameLocks xmlns:a="http://schemas.openxmlformats.org/drawingml/2006/main" noChangeAspect="1"/>
+            </wp:cNvGraphicFramePr>
+            <a:graphic xmlns:a="http://schemas.openxmlformats.org/drawingml/2006/main">
+              <a:graphicData uri="http://schemas.openxmlformats.org/drawingml/2006/picture">
+                <pic:pic xmlns:pic="http://schemas.openxmlformats.org/drawingml/2006/picture">
+                  <pic:nvPicPr>
+                    <pic:cNvPr id="1" name="Graphic 5" descr="A cell phone with the words What's Next Text in a speech bubble.">
+                      <a:extLst>
+                        <a:ext uri="{C183D7F6-B498-43B3-948B-1728B52AA6E4}">
+                          <adec:decorative xmlns:adec="http://schemas.microsoft.com/office/drawing/2017/decorative" val="0"/>
+                        </a:ext>
+                      </a:extLst>
+                    </pic:cNvPr>
+                    <pic:cNvPicPr>
+                      <a:picLocks noChangeAspect="1" noChangeArrowheads="1"/>
+                    </pic:cNvPicPr>
+                  </pic:nvPicPr>
+                  <pic:blipFill>
+                    <a:blip r:embed="rId5" cstate="print">
+                      <a:extLst>
+                        <a:ext uri="{BEBA8EAE-BF5A-486C-A8C5-ECC9F3942E4B}">
+                          <a14:imgProps xmlns:a14="http://schemas.microsoft.com/office/drawing/2010/main">
+                            <a14:imgLayer r:embed="rId6">
+                              <a14:imgEffect>
+                                <a14:brightnessContrast bright="-23000"/>
+                              </a14:imgEffect>
+                            </a14:imgLayer>
+                          </a14:imgProps>
+                        </a:ext>
+                        <a:ext uri="{28A0092B-C50C-407E-A947-70E740481C1C}">
+                          <a14:useLocalDpi xmlns:a14="http://schemas.microsoft.com/office/drawing/2010/main" val="0"/>
+                        </a:ext>
+                      </a:extLst>
+                    </a:blip>
+                    <a:srcRect/>
+                    <a:stretch>
+                      <a:fillRect/>
+                    </a:stretch>
+                  </pic:blipFill>
+                  <pic:spPr bwMode="auto">
+                    <a:xfrm>
+                      <a:off x="0" y="0"/>
+                      <a:ext cx="987425" cy="1216025"/>
+                    </a:xfrm>
+                    <a:prstGeom prst="rect">
+                      <a:avLst/>
+                    </a:prstGeom>
+                    <a:noFill/>
+                    <a:ln>
+                      <a:noFill/>
+                    </a:ln>
+                  </pic:spPr>
+                </pic:pic>
+              </a:graphicData>
+            </a:graphic>
+            <wp14:sizeRelH relativeFrom="margin">
+              <wp14:pctWidth>0</wp14:pctWidth>
+            </wp14:sizeRelH>
+            <wp14:sizeRelV relativeFrom="margin">
+              <wp14:pctHeight>0</wp14:pctHeight>
+            </wp14:sizeRelV>
+          </wp:anchor>
+        </w:drawing>
+      </w:r>
+      <w:proofErr w:type="gramStart"/>
+      <w:r>
+        <w:rPr>
           <w:rFonts w:cs="Times New Roman"/>
           <w:sz w:val="24"/>
           <w:szCs w:val="28"/>
@@ -164,21 +276,152 @@
           <w:sz w:val="24"/>
           <w:szCs w:val="28"/>
         </w:rPr>
-        <w:t xml:space="preserve"> cover_sheet_complete_1 </w:t>
-      </w:r>
-      <w:r>
-        <w:rPr>
-          <w:rFonts w:cs="Times New Roman"/>
-          <w:sz w:val="24"/>
-          <w:szCs w:val="28"/>
-        </w:rPr>
-        <w:t>}}</w:t>
+        <w:t xml:space="preserve"> cover</w:t>
+      </w:r>
+      <w:proofErr w:type="gramEnd"/>
+      <w:r>
+        <w:rPr>
+          <w:rFonts w:cs="Times New Roman"/>
+          <w:noProof/>
+          <w:sz w:val="24"/>
+          <w:szCs w:val="28"/>
+        </w:rPr>
+        <w:t>_sheet_complete_</w:t>
+      </w:r>
+      <w:proofErr w:type="gramStart"/>
+      <w:r>
+        <w:rPr>
+          <w:rFonts w:cs="Times New Roman"/>
+          <w:noProof/>
+          <w:sz w:val="24"/>
+          <w:szCs w:val="28"/>
+        </w:rPr>
+        <w:t xml:space="preserve">1 </w:t>
+      </w:r>
+      <w:r>
+        <w:rPr>
+          <w:rFonts w:cs="Times New Roman"/>
+          <w:sz w:val="24"/>
+          <w:szCs w:val="28"/>
+        </w:rPr>
+        <w:t>}</w:t>
+      </w:r>
+      <w:proofErr w:type="gramEnd"/>
+      <w:r>
+        <w:rPr>
+          <w:rFonts w:cs="Times New Roman"/>
+          <w:sz w:val="24"/>
+          <w:szCs w:val="28"/>
+        </w:rPr>
+        <w:t>}</w:t>
       </w:r>
     </w:p>
     <w:p>
       <w:pPr>
         <w:spacing w:after="0"/>
       </w:pPr>
+      <w:r>
+        <w:rPr>
+          <w:noProof/>
+          <w:sz w:val="20"/>
+          <w:szCs w:val="20"/>
+        </w:rPr>
+        <w:drawing>
+          <wp:anchor distT="0" distB="0" distL="114300" distR="114300" simplePos="0" relativeHeight="251661312" behindDoc="0" locked="0" layoutInCell="1" allowOverlap="0" wp14:anchorId="45733748" wp14:editId="21A0842C">
+            <wp:simplePos x="0" y="0"/>
+            <wp:positionH relativeFrom="column">
+              <wp:posOffset>3062605</wp:posOffset>
+            </wp:positionH>
+            <wp:positionV relativeFrom="paragraph">
+              <wp:posOffset>9525</wp:posOffset>
+            </wp:positionV>
+            <wp:extent cx="987425" cy="1216025"/>
+            <wp:effectExtent l="0" t="0" r="3175" b="3175"/>
+            <wp:wrapThrough wrapText="bothSides">
+              <wp:wrapPolygon edited="0">
+                <wp:start x="0" y="0"/>
+                <wp:lineTo x="0" y="21318"/>
+                <wp:lineTo x="14585" y="21318"/>
+                <wp:lineTo x="15002" y="21318"/>
+                <wp:lineTo x="15835" y="16242"/>
+                <wp:lineTo x="21253" y="12182"/>
+                <wp:lineTo x="21253" y="3722"/>
+                <wp:lineTo x="15002" y="0"/>
+                <wp:lineTo x="0" y="0"/>
+              </wp:wrapPolygon>
+            </wp:wrapThrough>
+            <wp:docPr id="2132870002" name="Graphic 5" descr="A cell phone with the words What's Next Text in a speech bubble.">
+              <a:extLst xmlns:a="http://schemas.openxmlformats.org/drawingml/2006/main">
+                <a:ext uri="{C183D7F6-B498-43B3-948B-1728B52AA6E4}">
+                  <adec:decorative xmlns:adec="http://schemas.microsoft.com/office/drawing/2017/decorative" val="0"/>
+                </a:ext>
+              </a:extLst>
+            </wp:docPr>
+            <wp:cNvGraphicFramePr>
+              <a:graphicFrameLocks xmlns:a="http://schemas.openxmlformats.org/drawingml/2006/main" noChangeAspect="1"/>
+            </wp:cNvGraphicFramePr>
+            <a:graphic xmlns:a="http://schemas.openxmlformats.org/drawingml/2006/main">
+              <a:graphicData uri="http://schemas.openxmlformats.org/drawingml/2006/picture">
+                <pic:pic xmlns:pic="http://schemas.openxmlformats.org/drawingml/2006/picture">
+                  <pic:nvPicPr>
+                    <pic:cNvPr id="1" name="Graphic 5" descr="A cell phone with the words What's Next Text in a speech bubble.">
+                      <a:extLst>
+                        <a:ext uri="{C183D7F6-B498-43B3-948B-1728B52AA6E4}">
+                          <adec:decorative xmlns:adec="http://schemas.microsoft.com/office/drawing/2017/decorative" val="0"/>
+                        </a:ext>
+                      </a:extLst>
+                    </pic:cNvPr>
+                    <pic:cNvPicPr>
+                      <a:picLocks noChangeAspect="1" noChangeArrowheads="1"/>
+                    </pic:cNvPicPr>
+                  </pic:nvPicPr>
+                  <pic:blipFill>
+                    <a:blip r:embed="rId5" cstate="print">
+                      <a:extLst>
+                        <a:ext uri="{BEBA8EAE-BF5A-486C-A8C5-ECC9F3942E4B}">
+                          <a14:imgProps xmlns:a14="http://schemas.microsoft.com/office/drawing/2010/main">
+                            <a14:imgLayer r:embed="rId6">
+                              <a14:imgEffect>
+                                <a14:brightnessContrast bright="-23000"/>
+                              </a14:imgEffect>
+                            </a14:imgLayer>
+                          </a14:imgProps>
+                        </a:ext>
+                        <a:ext uri="{28A0092B-C50C-407E-A947-70E740481C1C}">
+                          <a14:useLocalDpi xmlns:a14="http://schemas.microsoft.com/office/drawing/2010/main" val="0"/>
+                        </a:ext>
+                      </a:extLst>
+                    </a:blip>
+                    <a:srcRect/>
+                    <a:stretch>
+                      <a:fillRect/>
+                    </a:stretch>
+                  </pic:blipFill>
+                  <pic:spPr bwMode="auto">
+                    <a:xfrm>
+                      <a:off x="0" y="0"/>
+                      <a:ext cx="987425" cy="1216025"/>
+                    </a:xfrm>
+                    <a:prstGeom prst="rect">
+                      <a:avLst/>
+                    </a:prstGeom>
+                    <a:noFill/>
+                    <a:ln>
+                      <a:noFill/>
+                    </a:ln>
+                  </pic:spPr>
+                </pic:pic>
+              </a:graphicData>
+            </a:graphic>
+            <wp14:sizeRelH relativeFrom="margin">
+              <wp14:pctWidth>0</wp14:pctWidth>
+            </wp14:sizeRelH>
+            <wp14:sizeRelV relativeFrom="margin">
+              <wp14:pctHeight>0</wp14:pctHeight>
+            </wp14:sizeRelV>
+          </wp:anchor>
+        </w:drawing>
+      </w:r>
     </w:p>
     <w:p>
       <w:pPr>
@@ -189,6 +432,7 @@
           <w:szCs w:val="24"/>
         </w:rPr>
       </w:pPr>
+      <w:proofErr w:type="gramStart"/>
       <w:r>
         <w:rPr>
           <w:rFonts w:cs="Times New Roman"/>
@@ -204,15 +448,44 @@
           <w:sz w:val="24"/>
           <w:szCs w:val="24"/>
         </w:rPr>
-        <w:t xml:space="preserve"> cover_sheet_complete_1a </w:t>
-      </w:r>
-      <w:r>
-        <w:rPr>
-          <w:rFonts w:cs="Times New Roman"/>
-          <w:sz w:val="24"/>
-          <w:szCs w:val="24"/>
-        </w:rPr>
-        <w:t>}}</w:t>
+        <w:t xml:space="preserve"> cover</w:t>
+      </w:r>
+      <w:proofErr w:type="gramEnd"/>
+      <w:r>
+        <w:rPr>
+          <w:rFonts w:cs="Times New Roman"/>
+          <w:noProof/>
+          <w:sz w:val="24"/>
+          <w:szCs w:val="24"/>
+        </w:rPr>
+        <w:t>_sheet_complete_1</w:t>
+      </w:r>
+      <w:proofErr w:type="gramStart"/>
+      <w:r>
+        <w:rPr>
+          <w:rFonts w:cs="Times New Roman"/>
+          <w:noProof/>
+          <w:sz w:val="24"/>
+          <w:szCs w:val="24"/>
+        </w:rPr>
+        <w:t xml:space="preserve">a </w:t>
+      </w:r>
+      <w:r>
+        <w:rPr>
+          <w:rFonts w:cs="Times New Roman"/>
+          <w:sz w:val="24"/>
+          <w:szCs w:val="24"/>
+        </w:rPr>
+        <w:t>}</w:t>
+      </w:r>
+      <w:proofErr w:type="gramEnd"/>
+      <w:r>
+        <w:rPr>
+          <w:rFonts w:cs="Times New Roman"/>
+          <w:sz w:val="24"/>
+          <w:szCs w:val="24"/>
+        </w:rPr>
+        <w:t>}</w:t>
       </w:r>
     </w:p>
     <w:p>
@@ -251,7 +524,15 @@
           <w:sz w:val="24"/>
           <w:szCs w:val="24"/>
         </w:rPr>
-        <w:t>inline_markdown</w:t>
+        <w:t>inline_</w:t>
+      </w:r>
+      <w:proofErr w:type="gramStart"/>
+      <w:r>
+        <w:rPr>
+          <w:sz w:val="24"/>
+          <w:szCs w:val="24"/>
+        </w:rPr>
+        <w:t>markdown</w:t>
       </w:r>
       <w:proofErr w:type="spellEnd"/>
       <w:r>
@@ -259,7 +540,15 @@
           <w:sz w:val="24"/>
           <w:szCs w:val="24"/>
         </w:rPr>
-        <w:t xml:space="preserve"> }}</w:t>
+        <w:t xml:space="preserve"> }</w:t>
+      </w:r>
+      <w:proofErr w:type="gramEnd"/>
+      <w:r>
+        <w:rPr>
+          <w:sz w:val="24"/>
+          <w:szCs w:val="24"/>
+        </w:rPr>
+        <w:t>}</w:t>
       </w:r>
       <w:r>
         <w:rPr>
@@ -268,6 +557,7 @@
         </w:rPr>
         <w:t xml:space="preserve"> (</w:t>
       </w:r>
+      <w:proofErr w:type="gramStart"/>
       <w:r>
         <w:rPr>
           <w:sz w:val="24"/>
@@ -281,14 +571,30 @@
           <w:sz w:val="24"/>
           <w:szCs w:val="24"/>
         </w:rPr>
-        <w:t>resource_page_url</w:t>
-      </w:r>
-      <w:r>
-        <w:rPr>
-          <w:sz w:val="24"/>
-          <w:szCs w:val="24"/>
-        </w:rPr>
-        <w:t>_only</w:t>
+        <w:t>resource</w:t>
+      </w:r>
+      <w:proofErr w:type="gramEnd"/>
+      <w:r>
+        <w:rPr>
+          <w:sz w:val="24"/>
+          <w:szCs w:val="24"/>
+        </w:rPr>
+        <w:t>_page_url</w:t>
+      </w:r>
+      <w:r>
+        <w:rPr>
+          <w:sz w:val="24"/>
+          <w:szCs w:val="24"/>
+        </w:rPr>
+        <w:t>_</w:t>
+      </w:r>
+      <w:proofErr w:type="gramStart"/>
+      <w:r>
+        <w:rPr>
+          <w:sz w:val="24"/>
+          <w:szCs w:val="24"/>
+        </w:rPr>
+        <w:t>only</w:t>
       </w:r>
       <w:proofErr w:type="spellEnd"/>
       <w:r>
@@ -296,7 +602,15 @@
           <w:sz w:val="24"/>
           <w:szCs w:val="24"/>
         </w:rPr>
-        <w:t xml:space="preserve"> }}</w:t>
+        <w:t xml:space="preserve"> }</w:t>
+      </w:r>
+      <w:proofErr w:type="gramEnd"/>
+      <w:r>
+        <w:rPr>
+          <w:sz w:val="24"/>
+          <w:szCs w:val="24"/>
+        </w:rPr>
+        <w:t>}</w:t>
       </w:r>
       <w:r>
         <w:rPr>
@@ -316,103 +630,22 @@
       </w:pPr>
       <w:r>
         <w:rPr>
-          <w:rFonts w:cs="Times New Roman"/>
-          <w:sz w:val="24"/>
-          <w:szCs w:val="28"/>
-        </w:rPr>
-        <w:t xml:space="preserve">Make sure to </w:t>
-      </w:r>
-      <w:r>
-        <w:rPr>
-          <w:rFonts w:cs="Times New Roman"/>
-          <w:b/>
-          <w:bCs/>
-          <w:sz w:val="24"/>
-          <w:szCs w:val="28"/>
-        </w:rPr>
-        <w:t>select your county</w:t>
-      </w:r>
-      <w:r>
-        <w:rPr>
-          <w:rFonts w:cs="Times New Roman"/>
-          <w:sz w:val="24"/>
-          <w:szCs w:val="28"/>
-        </w:rPr>
-        <w:t xml:space="preserve"> for full results.</w:t>
-      </w:r>
-    </w:p>
-    <w:p>
-      <w:pPr>
-        <w:spacing w:after="0"/>
-        <w:rPr>
-          <w:sz w:val="24"/>
-          <w:szCs w:val="24"/>
-        </w:rPr>
-        <w:sectPr>
-          <w:pgSz w:w="12240" w:h="15840"/>
-          <w:pgMar w:top="1080" w:right="1267" w:bottom="720" w:left="1267" w:header="720" w:footer="720" w:gutter="0"/>
-          <w:cols w:space="720"/>
-          <w:docGrid w:linePitch="360"/>
-        </w:sectPr>
-      </w:pPr>
-    </w:p>
-    <w:p>
-      <w:pPr>
-        <w:spacing w:after="0"/>
-        <w:rPr>
-          <w:sz w:val="24"/>
-          <w:szCs w:val="24"/>
-        </w:rPr>
-      </w:pPr>
-      <w:r>
-        <w:rPr>
-          <w:sz w:val="16"/>
-          <w:szCs w:val="16"/>
-        </w:rPr>
-        <w:t xml:space="preserve">{%p if </w:t>
-      </w:r>
-      <w:proofErr w:type="spellStart"/>
-      <w:r>
-        <w:rPr>
-          <w:sz w:val="16"/>
-          <w:szCs w:val="16"/>
-        </w:rPr>
-        <w:t>has_whats_next_text</w:t>
-      </w:r>
-      <w:proofErr w:type="spellEnd"/>
-      <w:r>
-        <w:rPr>
-          <w:sz w:val="16"/>
-          <w:szCs w:val="16"/>
-        </w:rPr>
-        <w:t xml:space="preserve"> </w:t>
-      </w:r>
-      <w:r>
-        <w:rPr>
-          <w:sz w:val="16"/>
-          <w:szCs w:val="16"/>
-        </w:rPr>
-        <w:t>%}</w:t>
-      </w:r>
-    </w:p>
-    <w:p>
-      <w:pPr>
-        <w:spacing w:after="0"/>
-        <w:rPr>
-          <w:sz w:val="24"/>
-          <w:szCs w:val="24"/>
-        </w:rPr>
-      </w:pPr>
-      <w:r>
-        <w:rPr>
           <w:noProof/>
           <w:sz w:val="20"/>
           <w:szCs w:val="20"/>
         </w:rPr>
         <w:drawing>
-          <wp:inline distT="0" distB="0" distL="0" distR="0" wp14:anchorId="70AC8392" wp14:editId="555B40CD">
-            <wp:extent cx="990600" cy="1220061"/>
-            <wp:effectExtent l="0" t="0" r="0" b="0"/>
+          <wp:anchor distT="0" distB="0" distL="114300" distR="114300" simplePos="0" relativeHeight="251659264" behindDoc="0" locked="0" layoutInCell="1" allowOverlap="0" wp14:anchorId="180A07D1" wp14:editId="2BA04A6D">
+            <wp:simplePos x="0" y="0"/>
+            <wp:positionH relativeFrom="column">
+              <wp:posOffset>4929505</wp:posOffset>
+            </wp:positionH>
+            <wp:positionV relativeFrom="paragraph">
+              <wp:posOffset>264160</wp:posOffset>
+            </wp:positionV>
+            <wp:extent cx="987425" cy="1216025"/>
+            <wp:effectExtent l="0" t="0" r="3175" b="3175"/>
+            <wp:wrapNone/>
             <wp:docPr id="1" name="Graphic 5" descr="A cell phone with the words What's Next Text in a speech bubble.">
               <a:extLst xmlns:a="http://schemas.openxmlformats.org/drawingml/2006/main">
                 <a:ext uri="{C183D7F6-B498-43B3-948B-1728B52AA6E4}">
@@ -463,7 +696,418 @@
                   <pic:spPr bwMode="auto">
                     <a:xfrm>
                       <a:off x="0" y="0"/>
-                      <a:ext cx="991859" cy="1221611"/>
+                      <a:ext cx="987425" cy="1216025"/>
+                    </a:xfrm>
+                    <a:prstGeom prst="rect">
+                      <a:avLst/>
+                    </a:prstGeom>
+                    <a:noFill/>
+                    <a:ln>
+                      <a:noFill/>
+                    </a:ln>
+                  </pic:spPr>
+                </pic:pic>
+              </a:graphicData>
+            </a:graphic>
+            <wp14:sizeRelH relativeFrom="margin">
+              <wp14:pctWidth>0</wp14:pctWidth>
+            </wp14:sizeRelH>
+            <wp14:sizeRelV relativeFrom="margin">
+              <wp14:pctHeight>0</wp14:pctHeight>
+            </wp14:sizeRelV>
+          </wp:anchor>
+        </w:drawing>
+      </w:r>
+      <w:r>
+        <w:rPr>
+          <w:rFonts w:cs="Times New Roman"/>
+          <w:sz w:val="24"/>
+          <w:szCs w:val="28"/>
+        </w:rPr>
+        <w:t xml:space="preserve">Make sure to </w:t>
+      </w:r>
+      <w:r>
+        <w:rPr>
+          <w:rFonts w:cs="Times New Roman"/>
+          <w:b/>
+          <w:bCs/>
+          <w:sz w:val="24"/>
+          <w:szCs w:val="28"/>
+        </w:rPr>
+        <w:t xml:space="preserve">select your </w:t>
+      </w:r>
+      <w:proofErr w:type="gramStart"/>
+      <w:r>
+        <w:rPr>
+          <w:rFonts w:cs="Times New Roman"/>
+          <w:b/>
+          <w:bCs/>
+          <w:sz w:val="24"/>
+          <w:szCs w:val="28"/>
+        </w:rPr>
+        <w:t>county</w:t>
+      </w:r>
+      <w:proofErr w:type="gramEnd"/>
+      <w:r>
+        <w:rPr>
+          <w:rFonts w:cs="Times New Roman"/>
+          <w:sz w:val="24"/>
+          <w:szCs w:val="28"/>
+        </w:rPr>
+        <w:t xml:space="preserve"> for full results.</w:t>
+      </w:r>
+    </w:p>
+    <w:p>
+      <w:pPr>
+        <w:rPr>
+          <w:rFonts w:cs="Times New Roman"/>
+          <w:sz w:val="24"/>
+          <w:szCs w:val="28"/>
+        </w:rPr>
+      </w:pPr>
+      <w:r>
+        <w:rPr>
+          <w:noProof/>
+          <w:sz w:val="20"/>
+          <w:szCs w:val="20"/>
+        </w:rPr>
+        <w:drawing>
+          <wp:anchor distT="0" distB="0" distL="114300" distR="114300" simplePos="0" relativeHeight="251669504" behindDoc="1" locked="0" layoutInCell="1" allowOverlap="0" wp14:anchorId="065FBEF9" wp14:editId="78D4C9BE">
+            <wp:simplePos x="0" y="0"/>
+            <wp:positionH relativeFrom="column">
+              <wp:posOffset>5386705</wp:posOffset>
+            </wp:positionH>
+            <wp:positionV relativeFrom="paragraph">
+              <wp:posOffset>1001395</wp:posOffset>
+            </wp:positionV>
+            <wp:extent cx="987425" cy="1216025"/>
+            <wp:effectExtent l="0" t="0" r="3175" b="3175"/>
+            <wp:wrapNone/>
+            <wp:docPr id="1276870691" name="Graphic 5" descr="A cell phone with the words What's Next Text in a speech bubble.">
+              <a:extLst xmlns:a="http://schemas.openxmlformats.org/drawingml/2006/main">
+                <a:ext uri="{C183D7F6-B498-43B3-948B-1728B52AA6E4}">
+                  <adec:decorative xmlns:adec="http://schemas.microsoft.com/office/drawing/2017/decorative" val="0"/>
+                </a:ext>
+              </a:extLst>
+            </wp:docPr>
+            <wp:cNvGraphicFramePr>
+              <a:graphicFrameLocks xmlns:a="http://schemas.openxmlformats.org/drawingml/2006/main" noChangeAspect="1"/>
+            </wp:cNvGraphicFramePr>
+            <a:graphic xmlns:a="http://schemas.openxmlformats.org/drawingml/2006/main">
+              <a:graphicData uri="http://schemas.openxmlformats.org/drawingml/2006/picture">
+                <pic:pic xmlns:pic="http://schemas.openxmlformats.org/drawingml/2006/picture">
+                  <pic:nvPicPr>
+                    <pic:cNvPr id="1" name="Graphic 5" descr="A cell phone with the words What's Next Text in a speech bubble.">
+                      <a:extLst>
+                        <a:ext uri="{C183D7F6-B498-43B3-948B-1728B52AA6E4}">
+                          <adec:decorative xmlns:adec="http://schemas.microsoft.com/office/drawing/2017/decorative" val="0"/>
+                        </a:ext>
+                      </a:extLst>
+                    </pic:cNvPr>
+                    <pic:cNvPicPr>
+                      <a:picLocks noChangeAspect="1" noChangeArrowheads="1"/>
+                    </pic:cNvPicPr>
+                  </pic:nvPicPr>
+                  <pic:blipFill>
+                    <a:blip r:embed="rId5" cstate="print">
+                      <a:extLst>
+                        <a:ext uri="{BEBA8EAE-BF5A-486C-A8C5-ECC9F3942E4B}">
+                          <a14:imgProps xmlns:a14="http://schemas.microsoft.com/office/drawing/2010/main">
+                            <a14:imgLayer r:embed="rId6">
+                              <a14:imgEffect>
+                                <a14:brightnessContrast bright="-23000"/>
+                              </a14:imgEffect>
+                            </a14:imgLayer>
+                          </a14:imgProps>
+                        </a:ext>
+                        <a:ext uri="{28A0092B-C50C-407E-A947-70E740481C1C}">
+                          <a14:useLocalDpi xmlns:a14="http://schemas.microsoft.com/office/drawing/2010/main" val="0"/>
+                        </a:ext>
+                      </a:extLst>
+                    </a:blip>
+                    <a:srcRect/>
+                    <a:stretch>
+                      <a:fillRect/>
+                    </a:stretch>
+                  </pic:blipFill>
+                  <pic:spPr bwMode="auto">
+                    <a:xfrm>
+                      <a:off x="0" y="0"/>
+                      <a:ext cx="987425" cy="1216025"/>
+                    </a:xfrm>
+                    <a:prstGeom prst="rect">
+                      <a:avLst/>
+                    </a:prstGeom>
+                    <a:noFill/>
+                    <a:ln>
+                      <a:noFill/>
+                    </a:ln>
+                  </pic:spPr>
+                </pic:pic>
+              </a:graphicData>
+            </a:graphic>
+            <wp14:sizeRelH relativeFrom="margin">
+              <wp14:pctWidth>0</wp14:pctWidth>
+            </wp14:sizeRelH>
+            <wp14:sizeRelV relativeFrom="margin">
+              <wp14:pctHeight>0</wp14:pctHeight>
+            </wp14:sizeRelV>
+          </wp:anchor>
+        </w:drawing>
+      </w:r>
+      <w:r>
+        <w:rPr>
+          <w:noProof/>
+          <w:sz w:val="20"/>
+          <w:szCs w:val="20"/>
+        </w:rPr>
+        <w:drawing>
+          <wp:anchor distT="0" distB="0" distL="114300" distR="114300" simplePos="0" relativeHeight="251665408" behindDoc="1" locked="0" layoutInCell="1" allowOverlap="0" wp14:anchorId="75C5CA12" wp14:editId="44C95F6F">
+            <wp:simplePos x="0" y="0"/>
+            <wp:positionH relativeFrom="column">
+              <wp:posOffset>4015105</wp:posOffset>
+            </wp:positionH>
+            <wp:positionV relativeFrom="paragraph">
+              <wp:posOffset>810895</wp:posOffset>
+            </wp:positionV>
+            <wp:extent cx="987425" cy="1216025"/>
+            <wp:effectExtent l="0" t="0" r="3175" b="3175"/>
+            <wp:wrapTight wrapText="bothSides">
+              <wp:wrapPolygon edited="0">
+                <wp:start x="0" y="0"/>
+                <wp:lineTo x="0" y="21318"/>
+                <wp:lineTo x="14585" y="21318"/>
+                <wp:lineTo x="15002" y="21318"/>
+                <wp:lineTo x="15835" y="16242"/>
+                <wp:lineTo x="21253" y="12182"/>
+                <wp:lineTo x="21253" y="3722"/>
+                <wp:lineTo x="15002" y="0"/>
+                <wp:lineTo x="0" y="0"/>
+              </wp:wrapPolygon>
+            </wp:wrapTight>
+            <wp:docPr id="858274687" name="Graphic 5" descr="A cell phone with the words What's Next Text in a speech bubble.">
+              <a:extLst xmlns:a="http://schemas.openxmlformats.org/drawingml/2006/main">
+                <a:ext uri="{C183D7F6-B498-43B3-948B-1728B52AA6E4}">
+                  <adec:decorative xmlns:adec="http://schemas.microsoft.com/office/drawing/2017/decorative" val="0"/>
+                </a:ext>
+              </a:extLst>
+            </wp:docPr>
+            <wp:cNvGraphicFramePr>
+              <a:graphicFrameLocks xmlns:a="http://schemas.openxmlformats.org/drawingml/2006/main" noChangeAspect="1"/>
+            </wp:cNvGraphicFramePr>
+            <a:graphic xmlns:a="http://schemas.openxmlformats.org/drawingml/2006/main">
+              <a:graphicData uri="http://schemas.openxmlformats.org/drawingml/2006/picture">
+                <pic:pic xmlns:pic="http://schemas.openxmlformats.org/drawingml/2006/picture">
+                  <pic:nvPicPr>
+                    <pic:cNvPr id="1" name="Graphic 5" descr="A cell phone with the words What's Next Text in a speech bubble.">
+                      <a:extLst>
+                        <a:ext uri="{C183D7F6-B498-43B3-948B-1728B52AA6E4}">
+                          <adec:decorative xmlns:adec="http://schemas.microsoft.com/office/drawing/2017/decorative" val="0"/>
+                        </a:ext>
+                      </a:extLst>
+                    </pic:cNvPr>
+                    <pic:cNvPicPr>
+                      <a:picLocks noChangeAspect="1" noChangeArrowheads="1"/>
+                    </pic:cNvPicPr>
+                  </pic:nvPicPr>
+                  <pic:blipFill>
+                    <a:blip r:embed="rId5" cstate="print">
+                      <a:extLst>
+                        <a:ext uri="{BEBA8EAE-BF5A-486C-A8C5-ECC9F3942E4B}">
+                          <a14:imgProps xmlns:a14="http://schemas.microsoft.com/office/drawing/2010/main">
+                            <a14:imgLayer r:embed="rId6">
+                              <a14:imgEffect>
+                                <a14:brightnessContrast bright="-23000"/>
+                              </a14:imgEffect>
+                            </a14:imgLayer>
+                          </a14:imgProps>
+                        </a:ext>
+                        <a:ext uri="{28A0092B-C50C-407E-A947-70E740481C1C}">
+                          <a14:useLocalDpi xmlns:a14="http://schemas.microsoft.com/office/drawing/2010/main" val="0"/>
+                        </a:ext>
+                      </a:extLst>
+                    </a:blip>
+                    <a:srcRect/>
+                    <a:stretch>
+                      <a:fillRect/>
+                    </a:stretch>
+                  </pic:blipFill>
+                  <pic:spPr bwMode="auto">
+                    <a:xfrm>
+                      <a:off x="0" y="0"/>
+                      <a:ext cx="987425" cy="1216025"/>
+                    </a:xfrm>
+                    <a:prstGeom prst="rect">
+                      <a:avLst/>
+                    </a:prstGeom>
+                    <a:noFill/>
+                    <a:ln>
+                      <a:noFill/>
+                    </a:ln>
+                  </pic:spPr>
+                </pic:pic>
+              </a:graphicData>
+            </a:graphic>
+            <wp14:sizeRelH relativeFrom="margin">
+              <wp14:pctWidth>0</wp14:pctWidth>
+            </wp14:sizeRelH>
+            <wp14:sizeRelV relativeFrom="margin">
+              <wp14:pctHeight>0</wp14:pctHeight>
+            </wp14:sizeRelV>
+          </wp:anchor>
+        </w:drawing>
+      </w:r>
+      <w:r>
+        <w:rPr>
+          <w:noProof/>
+          <w:sz w:val="20"/>
+          <w:szCs w:val="20"/>
+        </w:rPr>
+        <w:drawing>
+          <wp:anchor distT="0" distB="0" distL="114300" distR="114300" simplePos="0" relativeHeight="251667456" behindDoc="0" locked="0" layoutInCell="1" allowOverlap="0" wp14:anchorId="598256B4" wp14:editId="7D84F580">
+            <wp:simplePos x="0" y="0"/>
+            <wp:positionH relativeFrom="column">
+              <wp:posOffset>2319655</wp:posOffset>
+            </wp:positionH>
+            <wp:positionV relativeFrom="paragraph">
+              <wp:posOffset>934720</wp:posOffset>
+            </wp:positionV>
+            <wp:extent cx="987425" cy="1216025"/>
+            <wp:effectExtent l="0" t="0" r="3175" b="3175"/>
+            <wp:wrapSquare wrapText="bothSides"/>
+            <wp:docPr id="1791982386" name="Graphic 5" descr="A cell phone with the words What's Next Text in a speech bubble.">
+              <a:extLst xmlns:a="http://schemas.openxmlformats.org/drawingml/2006/main">
+                <a:ext uri="{C183D7F6-B498-43B3-948B-1728B52AA6E4}">
+                  <adec:decorative xmlns:adec="http://schemas.microsoft.com/office/drawing/2017/decorative" val="0"/>
+                </a:ext>
+              </a:extLst>
+            </wp:docPr>
+            <wp:cNvGraphicFramePr>
+              <a:graphicFrameLocks xmlns:a="http://schemas.openxmlformats.org/drawingml/2006/main" noChangeAspect="1"/>
+            </wp:cNvGraphicFramePr>
+            <a:graphic xmlns:a="http://schemas.openxmlformats.org/drawingml/2006/main">
+              <a:graphicData uri="http://schemas.openxmlformats.org/drawingml/2006/picture">
+                <pic:pic xmlns:pic="http://schemas.openxmlformats.org/drawingml/2006/picture">
+                  <pic:nvPicPr>
+                    <pic:cNvPr id="1" name="Graphic 5" descr="A cell phone with the words What's Next Text in a speech bubble.">
+                      <a:extLst>
+                        <a:ext uri="{C183D7F6-B498-43B3-948B-1728B52AA6E4}">
+                          <adec:decorative xmlns:adec="http://schemas.microsoft.com/office/drawing/2017/decorative" val="0"/>
+                        </a:ext>
+                      </a:extLst>
+                    </pic:cNvPr>
+                    <pic:cNvPicPr>
+                      <a:picLocks noChangeAspect="1" noChangeArrowheads="1"/>
+                    </pic:cNvPicPr>
+                  </pic:nvPicPr>
+                  <pic:blipFill>
+                    <a:blip r:embed="rId5" cstate="print">
+                      <a:extLst>
+                        <a:ext uri="{BEBA8EAE-BF5A-486C-A8C5-ECC9F3942E4B}">
+                          <a14:imgProps xmlns:a14="http://schemas.microsoft.com/office/drawing/2010/main">
+                            <a14:imgLayer r:embed="rId6">
+                              <a14:imgEffect>
+                                <a14:brightnessContrast bright="-23000"/>
+                              </a14:imgEffect>
+                            </a14:imgLayer>
+                          </a14:imgProps>
+                        </a:ext>
+                        <a:ext uri="{28A0092B-C50C-407E-A947-70E740481C1C}">
+                          <a14:useLocalDpi xmlns:a14="http://schemas.microsoft.com/office/drawing/2010/main" val="0"/>
+                        </a:ext>
+                      </a:extLst>
+                    </a:blip>
+                    <a:srcRect/>
+                    <a:stretch>
+                      <a:fillRect/>
+                    </a:stretch>
+                  </pic:blipFill>
+                  <pic:spPr bwMode="auto">
+                    <a:xfrm>
+                      <a:off x="0" y="0"/>
+                      <a:ext cx="987425" cy="1216025"/>
+                    </a:xfrm>
+                    <a:prstGeom prst="rect">
+                      <a:avLst/>
+                    </a:prstGeom>
+                    <a:noFill/>
+                    <a:ln>
+                      <a:noFill/>
+                    </a:ln>
+                  </pic:spPr>
+                </pic:pic>
+              </a:graphicData>
+            </a:graphic>
+            <wp14:sizeRelH relativeFrom="margin">
+              <wp14:pctWidth>0</wp14:pctWidth>
+            </wp14:sizeRelH>
+            <wp14:sizeRelV relativeFrom="margin">
+              <wp14:pctHeight>0</wp14:pctHeight>
+            </wp14:sizeRelV>
+          </wp:anchor>
+        </w:drawing>
+      </w:r>
+      <w:r>
+        <w:rPr>
+          <w:noProof/>
+          <w:sz w:val="20"/>
+          <w:szCs w:val="20"/>
+        </w:rPr>
+        <w:drawing>
+          <wp:inline distT="0" distB="0" distL="0" distR="0" wp14:anchorId="51995439" wp14:editId="11771F92">
+            <wp:extent cx="987425" cy="1216025"/>
+            <wp:effectExtent l="0" t="0" r="3175" b="3175"/>
+            <wp:docPr id="1642440280" name="Graphic 5" descr="A cell phone with the words What's Next Text in a speech bubble.">
+              <a:extLst xmlns:a="http://schemas.openxmlformats.org/drawingml/2006/main">
+                <a:ext uri="{C183D7F6-B498-43B3-948B-1728B52AA6E4}">
+                  <adec:decorative xmlns:adec="http://schemas.microsoft.com/office/drawing/2017/decorative" val="0"/>
+                </a:ext>
+              </a:extLst>
+            </wp:docPr>
+            <wp:cNvGraphicFramePr>
+              <a:graphicFrameLocks xmlns:a="http://schemas.openxmlformats.org/drawingml/2006/main" noChangeAspect="1"/>
+            </wp:cNvGraphicFramePr>
+            <a:graphic xmlns:a="http://schemas.openxmlformats.org/drawingml/2006/main">
+              <a:graphicData uri="http://schemas.openxmlformats.org/drawingml/2006/picture">
+                <pic:pic xmlns:pic="http://schemas.openxmlformats.org/drawingml/2006/picture">
+                  <pic:nvPicPr>
+                    <pic:cNvPr id="1" name="Graphic 5" descr="A cell phone with the words What's Next Text in a speech bubble.">
+                      <a:extLst>
+                        <a:ext uri="{C183D7F6-B498-43B3-948B-1728B52AA6E4}">
+                          <adec:decorative xmlns:adec="http://schemas.microsoft.com/office/drawing/2017/decorative" val="0"/>
+                        </a:ext>
+                      </a:extLst>
+                    </pic:cNvPr>
+                    <pic:cNvPicPr>
+                      <a:picLocks noChangeAspect="1" noChangeArrowheads="1"/>
+                    </pic:cNvPicPr>
+                  </pic:nvPicPr>
+                  <pic:blipFill>
+                    <a:blip r:embed="rId5" cstate="print">
+                      <a:extLst>
+                        <a:ext uri="{BEBA8EAE-BF5A-486C-A8C5-ECC9F3942E4B}">
+                          <a14:imgProps xmlns:a14="http://schemas.microsoft.com/office/drawing/2010/main">
+                            <a14:imgLayer r:embed="rId6">
+                              <a14:imgEffect>
+                                <a14:brightnessContrast bright="-23000"/>
+                              </a14:imgEffect>
+                            </a14:imgLayer>
+                          </a14:imgProps>
+                        </a:ext>
+                        <a:ext uri="{28A0092B-C50C-407E-A947-70E740481C1C}">
+                          <a14:useLocalDpi xmlns:a14="http://schemas.microsoft.com/office/drawing/2010/main" val="0"/>
+                        </a:ext>
+                      </a:extLst>
+                    </a:blip>
+                    <a:srcRect/>
+                    <a:stretch>
+                      <a:fillRect/>
+                    </a:stretch>
+                  </pic:blipFill>
+                  <pic:spPr bwMode="auto">
+                    <a:xfrm>
+                      <a:off x="0" y="0"/>
+                      <a:ext cx="987425" cy="1216025"/>
                     </a:xfrm>
                     <a:prstGeom prst="rect">
                       <a:avLst/>
@@ -482,46 +1126,39 @@
     </w:p>
     <w:p>
       <w:pPr>
-        <w:spacing w:after="0"/>
         <w:rPr>
           <w:rFonts w:cs="Times New Roman"/>
           <w:sz w:val="24"/>
           <w:szCs w:val="28"/>
         </w:rPr>
       </w:pPr>
-      <w:r>
-        <w:rPr>
-          <w:sz w:val="24"/>
-          <w:szCs w:val="24"/>
-        </w:rPr>
-        <w:t xml:space="preserve">{{ </w:t>
-      </w:r>
-      <w:r>
-        <w:rPr>
-          <w:rFonts w:cs="Times New Roman"/>
-          <w:noProof/>
-          <w:sz w:val="24"/>
-          <w:szCs w:val="28"/>
-        </w:rPr>
-        <w:t>whats_next_text_message</w:t>
-      </w:r>
-      <w:r>
-        <w:rPr>
-          <w:rFonts w:cs="Times New Roman"/>
-          <w:noProof/>
-          <w:sz w:val="24"/>
-          <w:szCs w:val="28"/>
-        </w:rPr>
-        <w:t xml:space="preserve"> </w:t>
-      </w:r>
-      <w:r>
-        <w:rPr>
-          <w:rFonts w:cs="Times New Roman"/>
-          <w:sz w:val="24"/>
-          <w:szCs w:val="28"/>
-        </w:rPr>
-        <w:t>}}</w:t>
-      </w:r>
+    </w:p>
+    <w:p>
+      <w:pPr>
+        <w:rPr>
+          <w:rFonts w:cs="Times New Roman"/>
+          <w:sz w:val="24"/>
+          <w:szCs w:val="28"/>
+        </w:rPr>
+      </w:pPr>
+    </w:p>
+    <w:p>
+      <w:pPr>
+        <w:rPr>
+          <w:rFonts w:cs="Times New Roman"/>
+          <w:sz w:val="24"/>
+          <w:szCs w:val="28"/>
+        </w:rPr>
+      </w:pPr>
+    </w:p>
+    <w:p>
+      <w:pPr>
+        <w:rPr>
+          <w:rFonts w:cs="Times New Roman"/>
+          <w:sz w:val="24"/>
+          <w:szCs w:val="28"/>
+        </w:rPr>
+      </w:pPr>
     </w:p>
     <w:p>
       <w:pPr>
@@ -530,29 +1167,150 @@
           <w:sz w:val="24"/>
           <w:szCs w:val="24"/>
         </w:rPr>
-        <w:sectPr>
-          <w:type w:val="continuous"/>
-          <w:pgSz w:w="12240" w:h="15840"/>
-          <w:pgMar w:top="1080" w:right="1267" w:bottom="720" w:left="1267" w:header="720" w:footer="720" w:gutter="0"/>
-          <w:cols w:num="2" w:space="720" w:equalWidth="0">
-            <w:col w:w="2304" w:space="720"/>
-            <w:col w:w="6682"/>
-          </w:cols>
-          <w:docGrid w:linePitch="360"/>
-        </w:sectPr>
       </w:pPr>
       <w:r>
         <w:rPr>
           <w:sz w:val="24"/>
           <w:szCs w:val="24"/>
         </w:rPr>
-        <w:t>{%p endif %}</w:t>
-      </w:r>
+        <w:t xml:space="preserve">{%p if </w:t>
+      </w:r>
+      <w:proofErr w:type="spellStart"/>
+      <w:r>
+        <w:rPr>
+          <w:sz w:val="24"/>
+          <w:szCs w:val="24"/>
+        </w:rPr>
+        <w:t>has_whats_next_</w:t>
+      </w:r>
+      <w:proofErr w:type="gramStart"/>
+      <w:r>
+        <w:rPr>
+          <w:sz w:val="24"/>
+          <w:szCs w:val="24"/>
+        </w:rPr>
+        <w:t>text</w:t>
+      </w:r>
+      <w:proofErr w:type="spellEnd"/>
+      <w:r>
+        <w:rPr>
+          <w:sz w:val="24"/>
+          <w:szCs w:val="24"/>
+        </w:rPr>
+        <w:t xml:space="preserve"> %}</w:t>
+      </w:r>
+      <w:proofErr w:type="gramEnd"/>
+      <w:r>
+        <w:rPr>
+          <w:sz w:val="24"/>
+          <w:szCs w:val="24"/>
+        </w:rPr>
+        <w:t xml:space="preserve">                                                                </w:t>
+      </w:r>
+    </w:p>
+    <w:p>
+      <w:pPr>
+        <w:spacing w:after="0"/>
+        <w:rPr>
+          <w:rFonts w:cs="Times New Roman"/>
+          <w:sz w:val="24"/>
+          <w:szCs w:val="28"/>
+        </w:rPr>
+      </w:pPr>
+      <w:proofErr w:type="gramStart"/>
+      <w:r>
+        <w:rPr>
+          <w:sz w:val="24"/>
+          <w:szCs w:val="24"/>
+        </w:rPr>
+        <w:t xml:space="preserve">{{ </w:t>
+      </w:r>
+      <w:r>
+        <w:rPr>
+          <w:rFonts w:cs="Times New Roman"/>
+          <w:noProof/>
+          <w:sz w:val="24"/>
+          <w:szCs w:val="28"/>
+        </w:rPr>
+        <w:t>whats</w:t>
+      </w:r>
+      <w:proofErr w:type="gramEnd"/>
+      <w:r>
+        <w:rPr>
+          <w:rFonts w:cs="Times New Roman"/>
+          <w:noProof/>
+          <w:sz w:val="24"/>
+          <w:szCs w:val="28"/>
+        </w:rPr>
+        <w:t>_next_text_</w:t>
+      </w:r>
+      <w:proofErr w:type="gramStart"/>
+      <w:r>
+        <w:rPr>
+          <w:rFonts w:cs="Times New Roman"/>
+          <w:noProof/>
+          <w:sz w:val="24"/>
+          <w:szCs w:val="28"/>
+        </w:rPr>
+        <w:t>message</w:t>
+      </w:r>
+      <w:r>
+        <w:rPr>
+          <w:rFonts w:cs="Times New Roman"/>
+          <w:noProof/>
+          <w:sz w:val="24"/>
+          <w:szCs w:val="28"/>
+        </w:rPr>
+        <w:t xml:space="preserve"> </w:t>
+      </w:r>
+      <w:r>
+        <w:rPr>
+          <w:rFonts w:cs="Times New Roman"/>
+          <w:sz w:val="24"/>
+          <w:szCs w:val="28"/>
+        </w:rPr>
+        <w:t>}</w:t>
+      </w:r>
+      <w:proofErr w:type="gramEnd"/>
+      <w:r>
+        <w:rPr>
+          <w:rFonts w:cs="Times New Roman"/>
+          <w:sz w:val="24"/>
+          <w:szCs w:val="28"/>
+        </w:rPr>
+        <w:t>}</w:t>
+      </w:r>
+    </w:p>
+    <w:p>
+      <w:pPr>
+        <w:spacing w:after="0"/>
+        <w:rPr>
+          <w:rFonts w:cs="Times New Roman"/>
+          <w:sz w:val="24"/>
+          <w:szCs w:val="28"/>
+        </w:rPr>
+      </w:pPr>
     </w:p>
     <w:p>
       <w:pPr>
         <w:spacing w:after="0"/>
       </w:pPr>
+      <w:r>
+        <w:rPr>
+          <w:sz w:val="24"/>
+          <w:szCs w:val="24"/>
+        </w:rPr>
+        <w:t xml:space="preserve">{%p </w:t>
+      </w:r>
+      <w:proofErr w:type="gramStart"/>
+      <w:r>
+        <w:rPr>
+          <w:sz w:val="24"/>
+          <w:szCs w:val="24"/>
+        </w:rPr>
+        <w:t>endif %}</w:t>
+      </w:r>
+      <w:proofErr w:type="gramEnd"/>
     </w:p>
     <w:p>
       <w:pPr>
@@ -565,6 +1323,7 @@
           <w:szCs w:val="28"/>
         </w:rPr>
       </w:pPr>
+      <w:proofErr w:type="gramStart"/>
       <w:r>
         <w:rPr>
           <w:b/>
@@ -582,7 +1341,29 @@
           <w:sz w:val="28"/>
           <w:szCs w:val="28"/>
         </w:rPr>
-        <w:t xml:space="preserve"> cover_sheet_share </w:t>
+        <w:t xml:space="preserve"> cover</w:t>
+      </w:r>
+      <w:proofErr w:type="gramEnd"/>
+      <w:r>
+        <w:rPr>
+          <w:b/>
+          <w:bCs/>
+          <w:noProof/>
+          <w:sz w:val="28"/>
+          <w:szCs w:val="28"/>
+        </w:rPr>
+        <w:t>_sheet_</w:t>
+      </w:r>
+      <w:proofErr w:type="gramStart"/>
+      <w:r>
+        <w:rPr>
+          <w:b/>
+          <w:bCs/>
+          <w:noProof/>
+          <w:sz w:val="28"/>
+          <w:szCs w:val="28"/>
+        </w:rPr>
+        <w:t xml:space="preserve">share </w:t>
       </w:r>
       <w:r>
         <w:rPr>
@@ -591,7 +1372,17 @@
           <w:sz w:val="28"/>
           <w:szCs w:val="28"/>
         </w:rPr>
-        <w:t>}}</w:t>
+        <w:t>}</w:t>
+      </w:r>
+      <w:proofErr w:type="gramEnd"/>
+      <w:r>
+        <w:rPr>
+          <w:b/>
+          <w:bCs/>
+          <w:sz w:val="28"/>
+          <w:szCs w:val="28"/>
+        </w:rPr>
+        <w:t>}</w:t>
       </w:r>
     </w:p>
     <w:p>
@@ -612,6 +1403,7 @@
           <w:szCs w:val="28"/>
         </w:rPr>
       </w:pPr>
+      <w:proofErr w:type="gramStart"/>
       <w:r>
         <w:rPr>
           <w:rFonts w:cs="Times New Roman"/>
@@ -627,15 +1419,44 @@
           <w:sz w:val="24"/>
           <w:szCs w:val="28"/>
         </w:rPr>
-        <w:t xml:space="preserve"> cover_sheet_complete_2 </w:t>
-      </w:r>
-      <w:r>
-        <w:rPr>
-          <w:rFonts w:cs="Times New Roman"/>
-          <w:sz w:val="24"/>
-          <w:szCs w:val="28"/>
-        </w:rPr>
-        <w:t>}}</w:t>
+        <w:t xml:space="preserve"> cover</w:t>
+      </w:r>
+      <w:proofErr w:type="gramEnd"/>
+      <w:r>
+        <w:rPr>
+          <w:rFonts w:cs="Times New Roman"/>
+          <w:noProof/>
+          <w:sz w:val="24"/>
+          <w:szCs w:val="28"/>
+        </w:rPr>
+        <w:t>_sheet_complete_</w:t>
+      </w:r>
+      <w:proofErr w:type="gramStart"/>
+      <w:r>
+        <w:rPr>
+          <w:rFonts w:cs="Times New Roman"/>
+          <w:noProof/>
+          <w:sz w:val="24"/>
+          <w:szCs w:val="28"/>
+        </w:rPr>
+        <w:t xml:space="preserve">2 </w:t>
+      </w:r>
+      <w:r>
+        <w:rPr>
+          <w:rFonts w:cs="Times New Roman"/>
+          <w:sz w:val="24"/>
+          <w:szCs w:val="28"/>
+        </w:rPr>
+        <w:t>}</w:t>
+      </w:r>
+      <w:proofErr w:type="gramEnd"/>
+      <w:r>
+        <w:rPr>
+          <w:rFonts w:cs="Times New Roman"/>
+          <w:sz w:val="24"/>
+          <w:szCs w:val="28"/>
+        </w:rPr>
+        <w:t>}</w:t>
       </w:r>
     </w:p>
     <w:p>
@@ -657,6 +1478,571 @@
       </w:pPr>
       <w:r>
         <w:rPr>
+          <w:noProof/>
+          <w:sz w:val="20"/>
+          <w:szCs w:val="20"/>
+        </w:rPr>
+        <w:lastRenderedPageBreak/>
+        <w:drawing>
+          <wp:anchor distT="0" distB="0" distL="114300" distR="114300" simplePos="0" relativeHeight="251676672" behindDoc="1" locked="0" layoutInCell="1" allowOverlap="0" wp14:anchorId="15405C8C" wp14:editId="4D6A69D6">
+            <wp:simplePos x="0" y="0"/>
+            <wp:positionH relativeFrom="column">
+              <wp:posOffset>5191125</wp:posOffset>
+            </wp:positionH>
+            <wp:positionV relativeFrom="page">
+              <wp:posOffset>4136390</wp:posOffset>
+            </wp:positionV>
+            <wp:extent cx="987425" cy="1216025"/>
+            <wp:effectExtent l="0" t="0" r="3175" b="3175"/>
+            <wp:wrapNone/>
+            <wp:docPr id="1037314155" name="Graphic 5" descr="A cell phone with the words What's Next Text in a speech bubble.">
+              <a:extLst xmlns:a="http://schemas.openxmlformats.org/drawingml/2006/main">
+                <a:ext uri="{C183D7F6-B498-43B3-948B-1728B52AA6E4}">
+                  <adec:decorative xmlns:adec="http://schemas.microsoft.com/office/drawing/2017/decorative" val="0"/>
+                </a:ext>
+              </a:extLst>
+            </wp:docPr>
+            <wp:cNvGraphicFramePr>
+              <a:graphicFrameLocks xmlns:a="http://schemas.openxmlformats.org/drawingml/2006/main" noChangeAspect="1"/>
+            </wp:cNvGraphicFramePr>
+            <a:graphic xmlns:a="http://schemas.openxmlformats.org/drawingml/2006/main">
+              <a:graphicData uri="http://schemas.openxmlformats.org/drawingml/2006/picture">
+                <pic:pic xmlns:pic="http://schemas.openxmlformats.org/drawingml/2006/picture">
+                  <pic:nvPicPr>
+                    <pic:cNvPr id="1" name="Graphic 5" descr="A cell phone with the words What's Next Text in a speech bubble.">
+                      <a:extLst>
+                        <a:ext uri="{C183D7F6-B498-43B3-948B-1728B52AA6E4}">
+                          <adec:decorative xmlns:adec="http://schemas.microsoft.com/office/drawing/2017/decorative" val="0"/>
+                        </a:ext>
+                      </a:extLst>
+                    </pic:cNvPr>
+                    <pic:cNvPicPr>
+                      <a:picLocks noChangeAspect="1" noChangeArrowheads="1"/>
+                    </pic:cNvPicPr>
+                  </pic:nvPicPr>
+                  <pic:blipFill>
+                    <a:blip r:embed="rId5" cstate="print">
+                      <a:extLst>
+                        <a:ext uri="{BEBA8EAE-BF5A-486C-A8C5-ECC9F3942E4B}">
+                          <a14:imgProps xmlns:a14="http://schemas.microsoft.com/office/drawing/2010/main">
+                            <a14:imgLayer r:embed="rId6">
+                              <a14:imgEffect>
+                                <a14:brightnessContrast bright="-23000"/>
+                              </a14:imgEffect>
+                            </a14:imgLayer>
+                          </a14:imgProps>
+                        </a:ext>
+                        <a:ext uri="{28A0092B-C50C-407E-A947-70E740481C1C}">
+                          <a14:useLocalDpi xmlns:a14="http://schemas.microsoft.com/office/drawing/2010/main" val="0"/>
+                        </a:ext>
+                      </a:extLst>
+                    </a:blip>
+                    <a:srcRect/>
+                    <a:stretch>
+                      <a:fillRect/>
+                    </a:stretch>
+                  </pic:blipFill>
+                  <pic:spPr bwMode="auto">
+                    <a:xfrm>
+                      <a:off x="0" y="0"/>
+                      <a:ext cx="987425" cy="1216025"/>
+                    </a:xfrm>
+                    <a:prstGeom prst="rect">
+                      <a:avLst/>
+                    </a:prstGeom>
+                    <a:noFill/>
+                    <a:ln>
+                      <a:noFill/>
+                    </a:ln>
+                  </pic:spPr>
+                </pic:pic>
+              </a:graphicData>
+            </a:graphic>
+            <wp14:sizeRelH relativeFrom="margin">
+              <wp14:pctWidth>0</wp14:pctWidth>
+            </wp14:sizeRelH>
+            <wp14:sizeRelV relativeFrom="margin">
+              <wp14:pctHeight>0</wp14:pctHeight>
+            </wp14:sizeRelV>
+          </wp:anchor>
+        </w:drawing>
+      </w:r>
+      <w:r>
+        <w:rPr>
+          <w:noProof/>
+          <w:sz w:val="20"/>
+          <w:szCs w:val="20"/>
+        </w:rPr>
+        <w:drawing>
+          <wp:anchor distT="0" distB="0" distL="114300" distR="114300" simplePos="0" relativeHeight="251675648" behindDoc="0" locked="0" layoutInCell="1" allowOverlap="0" wp14:anchorId="7E5174C2" wp14:editId="5BADB38E">
+            <wp:simplePos x="0" y="0"/>
+            <wp:positionH relativeFrom="column">
+              <wp:posOffset>4314825</wp:posOffset>
+            </wp:positionH>
+            <wp:positionV relativeFrom="page">
+              <wp:posOffset>1389380</wp:posOffset>
+            </wp:positionV>
+            <wp:extent cx="987425" cy="1216025"/>
+            <wp:effectExtent l="0" t="0" r="3175" b="3175"/>
+            <wp:wrapSquare wrapText="bothSides"/>
+            <wp:docPr id="2025675660" name="Graphic 5" descr="A cell phone with the words What's Next Text in a speech bubble.">
+              <a:extLst xmlns:a="http://schemas.openxmlformats.org/drawingml/2006/main">
+                <a:ext uri="{C183D7F6-B498-43B3-948B-1728B52AA6E4}">
+                  <adec:decorative xmlns:adec="http://schemas.microsoft.com/office/drawing/2017/decorative" val="0"/>
+                </a:ext>
+              </a:extLst>
+            </wp:docPr>
+            <wp:cNvGraphicFramePr>
+              <a:graphicFrameLocks xmlns:a="http://schemas.openxmlformats.org/drawingml/2006/main" noChangeAspect="1"/>
+            </wp:cNvGraphicFramePr>
+            <a:graphic xmlns:a="http://schemas.openxmlformats.org/drawingml/2006/main">
+              <a:graphicData uri="http://schemas.openxmlformats.org/drawingml/2006/picture">
+                <pic:pic xmlns:pic="http://schemas.openxmlformats.org/drawingml/2006/picture">
+                  <pic:nvPicPr>
+                    <pic:cNvPr id="1" name="Graphic 5" descr="A cell phone with the words What's Next Text in a speech bubble.">
+                      <a:extLst>
+                        <a:ext uri="{C183D7F6-B498-43B3-948B-1728B52AA6E4}">
+                          <adec:decorative xmlns:adec="http://schemas.microsoft.com/office/drawing/2017/decorative" val="0"/>
+                        </a:ext>
+                      </a:extLst>
+                    </pic:cNvPr>
+                    <pic:cNvPicPr>
+                      <a:picLocks noChangeAspect="1" noChangeArrowheads="1"/>
+                    </pic:cNvPicPr>
+                  </pic:nvPicPr>
+                  <pic:blipFill>
+                    <a:blip r:embed="rId5" cstate="print">
+                      <a:extLst>
+                        <a:ext uri="{BEBA8EAE-BF5A-486C-A8C5-ECC9F3942E4B}">
+                          <a14:imgProps xmlns:a14="http://schemas.microsoft.com/office/drawing/2010/main">
+                            <a14:imgLayer r:embed="rId6">
+                              <a14:imgEffect>
+                                <a14:brightnessContrast bright="-23000"/>
+                              </a14:imgEffect>
+                            </a14:imgLayer>
+                          </a14:imgProps>
+                        </a:ext>
+                        <a:ext uri="{28A0092B-C50C-407E-A947-70E740481C1C}">
+                          <a14:useLocalDpi xmlns:a14="http://schemas.microsoft.com/office/drawing/2010/main" val="0"/>
+                        </a:ext>
+                      </a:extLst>
+                    </a:blip>
+                    <a:srcRect/>
+                    <a:stretch>
+                      <a:fillRect/>
+                    </a:stretch>
+                  </pic:blipFill>
+                  <pic:spPr bwMode="auto">
+                    <a:xfrm>
+                      <a:off x="0" y="0"/>
+                      <a:ext cx="987425" cy="1216025"/>
+                    </a:xfrm>
+                    <a:prstGeom prst="rect">
+                      <a:avLst/>
+                    </a:prstGeom>
+                    <a:noFill/>
+                    <a:ln>
+                      <a:noFill/>
+                    </a:ln>
+                  </pic:spPr>
+                </pic:pic>
+              </a:graphicData>
+            </a:graphic>
+            <wp14:sizeRelH relativeFrom="margin">
+              <wp14:pctWidth>0</wp14:pctWidth>
+            </wp14:sizeRelH>
+            <wp14:sizeRelV relativeFrom="margin">
+              <wp14:pctHeight>0</wp14:pctHeight>
+            </wp14:sizeRelV>
+          </wp:anchor>
+        </w:drawing>
+      </w:r>
+      <w:r>
+        <w:rPr>
+          <w:noProof/>
+          <w:sz w:val="20"/>
+          <w:szCs w:val="20"/>
+        </w:rPr>
+        <w:drawing>
+          <wp:anchor distT="0" distB="0" distL="114300" distR="114300" simplePos="0" relativeHeight="251674624" behindDoc="1" locked="0" layoutInCell="1" allowOverlap="0" wp14:anchorId="3A319883" wp14:editId="22777419">
+            <wp:simplePos x="0" y="0"/>
+            <wp:positionH relativeFrom="column">
+              <wp:posOffset>3324225</wp:posOffset>
+            </wp:positionH>
+            <wp:positionV relativeFrom="page">
+              <wp:posOffset>1389380</wp:posOffset>
+            </wp:positionV>
+            <wp:extent cx="987425" cy="1216025"/>
+            <wp:effectExtent l="0" t="0" r="3175" b="3175"/>
+            <wp:wrapTight wrapText="bothSides">
+              <wp:wrapPolygon edited="0">
+                <wp:start x="0" y="0"/>
+                <wp:lineTo x="0" y="21318"/>
+                <wp:lineTo x="14585" y="21318"/>
+                <wp:lineTo x="15002" y="21318"/>
+                <wp:lineTo x="15835" y="16242"/>
+                <wp:lineTo x="21253" y="12182"/>
+                <wp:lineTo x="21253" y="3722"/>
+                <wp:lineTo x="15002" y="0"/>
+                <wp:lineTo x="0" y="0"/>
+              </wp:wrapPolygon>
+            </wp:wrapTight>
+            <wp:docPr id="2005088263" name="Graphic 5" descr="A cell phone with the words What's Next Text in a speech bubble.">
+              <a:extLst xmlns:a="http://schemas.openxmlformats.org/drawingml/2006/main">
+                <a:ext uri="{C183D7F6-B498-43B3-948B-1728B52AA6E4}">
+                  <adec:decorative xmlns:adec="http://schemas.microsoft.com/office/drawing/2017/decorative" val="0"/>
+                </a:ext>
+              </a:extLst>
+            </wp:docPr>
+            <wp:cNvGraphicFramePr>
+              <a:graphicFrameLocks xmlns:a="http://schemas.openxmlformats.org/drawingml/2006/main" noChangeAspect="1"/>
+            </wp:cNvGraphicFramePr>
+            <a:graphic xmlns:a="http://schemas.openxmlformats.org/drawingml/2006/main">
+              <a:graphicData uri="http://schemas.openxmlformats.org/drawingml/2006/picture">
+                <pic:pic xmlns:pic="http://schemas.openxmlformats.org/drawingml/2006/picture">
+                  <pic:nvPicPr>
+                    <pic:cNvPr id="1" name="Graphic 5" descr="A cell phone with the words What's Next Text in a speech bubble.">
+                      <a:extLst>
+                        <a:ext uri="{C183D7F6-B498-43B3-948B-1728B52AA6E4}">
+                          <adec:decorative xmlns:adec="http://schemas.microsoft.com/office/drawing/2017/decorative" val="0"/>
+                        </a:ext>
+                      </a:extLst>
+                    </pic:cNvPr>
+                    <pic:cNvPicPr>
+                      <a:picLocks noChangeAspect="1" noChangeArrowheads="1"/>
+                    </pic:cNvPicPr>
+                  </pic:nvPicPr>
+                  <pic:blipFill>
+                    <a:blip r:embed="rId5" cstate="print">
+                      <a:extLst>
+                        <a:ext uri="{BEBA8EAE-BF5A-486C-A8C5-ECC9F3942E4B}">
+                          <a14:imgProps xmlns:a14="http://schemas.microsoft.com/office/drawing/2010/main">
+                            <a14:imgLayer r:embed="rId6">
+                              <a14:imgEffect>
+                                <a14:brightnessContrast bright="-23000"/>
+                              </a14:imgEffect>
+                            </a14:imgLayer>
+                          </a14:imgProps>
+                        </a:ext>
+                        <a:ext uri="{28A0092B-C50C-407E-A947-70E740481C1C}">
+                          <a14:useLocalDpi xmlns:a14="http://schemas.microsoft.com/office/drawing/2010/main" val="0"/>
+                        </a:ext>
+                      </a:extLst>
+                    </a:blip>
+                    <a:srcRect/>
+                    <a:stretch>
+                      <a:fillRect/>
+                    </a:stretch>
+                  </pic:blipFill>
+                  <pic:spPr bwMode="auto">
+                    <a:xfrm>
+                      <a:off x="0" y="0"/>
+                      <a:ext cx="987425" cy="1216025"/>
+                    </a:xfrm>
+                    <a:prstGeom prst="rect">
+                      <a:avLst/>
+                    </a:prstGeom>
+                    <a:noFill/>
+                    <a:ln>
+                      <a:noFill/>
+                    </a:ln>
+                  </pic:spPr>
+                </pic:pic>
+              </a:graphicData>
+            </a:graphic>
+            <wp14:sizeRelH relativeFrom="margin">
+              <wp14:pctWidth>0</wp14:pctWidth>
+            </wp14:sizeRelH>
+            <wp14:sizeRelV relativeFrom="margin">
+              <wp14:pctHeight>0</wp14:pctHeight>
+            </wp14:sizeRelV>
+          </wp:anchor>
+        </w:drawing>
+      </w:r>
+      <w:r>
+        <w:rPr>
+          <w:noProof/>
+          <w:sz w:val="20"/>
+          <w:szCs w:val="20"/>
+        </w:rPr>
+        <w:drawing>
+          <wp:anchor distT="0" distB="0" distL="114300" distR="114300" simplePos="0" relativeHeight="251673600" behindDoc="0" locked="0" layoutInCell="1" allowOverlap="0" wp14:anchorId="4625DD2B" wp14:editId="0C9C69CD">
+            <wp:simplePos x="0" y="0"/>
+            <wp:positionH relativeFrom="column">
+              <wp:posOffset>409575</wp:posOffset>
+            </wp:positionH>
+            <wp:positionV relativeFrom="page">
+              <wp:posOffset>1164590</wp:posOffset>
+            </wp:positionV>
+            <wp:extent cx="987425" cy="1216025"/>
+            <wp:effectExtent l="0" t="0" r="3175" b="3175"/>
+            <wp:wrapTopAndBottom/>
+            <wp:docPr id="1943702085" name="Graphic 5" descr="A cell phone with the words What's Next Text in a speech bubble.">
+              <a:extLst xmlns:a="http://schemas.openxmlformats.org/drawingml/2006/main">
+                <a:ext uri="{C183D7F6-B498-43B3-948B-1728B52AA6E4}">
+                  <adec:decorative xmlns:adec="http://schemas.microsoft.com/office/drawing/2017/decorative" val="0"/>
+                </a:ext>
+              </a:extLst>
+            </wp:docPr>
+            <wp:cNvGraphicFramePr>
+              <a:graphicFrameLocks xmlns:a="http://schemas.openxmlformats.org/drawingml/2006/main" noChangeAspect="1"/>
+            </wp:cNvGraphicFramePr>
+            <a:graphic xmlns:a="http://schemas.openxmlformats.org/drawingml/2006/main">
+              <a:graphicData uri="http://schemas.openxmlformats.org/drawingml/2006/picture">
+                <pic:pic xmlns:pic="http://schemas.openxmlformats.org/drawingml/2006/picture">
+                  <pic:nvPicPr>
+                    <pic:cNvPr id="1" name="Graphic 5" descr="A cell phone with the words What's Next Text in a speech bubble.">
+                      <a:extLst>
+                        <a:ext uri="{C183D7F6-B498-43B3-948B-1728B52AA6E4}">
+                          <adec:decorative xmlns:adec="http://schemas.microsoft.com/office/drawing/2017/decorative" val="0"/>
+                        </a:ext>
+                      </a:extLst>
+                    </pic:cNvPr>
+                    <pic:cNvPicPr>
+                      <a:picLocks noChangeAspect="1" noChangeArrowheads="1"/>
+                    </pic:cNvPicPr>
+                  </pic:nvPicPr>
+                  <pic:blipFill>
+                    <a:blip r:embed="rId5" cstate="print">
+                      <a:extLst>
+                        <a:ext uri="{BEBA8EAE-BF5A-486C-A8C5-ECC9F3942E4B}">
+                          <a14:imgProps xmlns:a14="http://schemas.microsoft.com/office/drawing/2010/main">
+                            <a14:imgLayer r:embed="rId6">
+                              <a14:imgEffect>
+                                <a14:brightnessContrast bright="-23000"/>
+                              </a14:imgEffect>
+                            </a14:imgLayer>
+                          </a14:imgProps>
+                        </a:ext>
+                        <a:ext uri="{28A0092B-C50C-407E-A947-70E740481C1C}">
+                          <a14:useLocalDpi xmlns:a14="http://schemas.microsoft.com/office/drawing/2010/main" val="0"/>
+                        </a:ext>
+                      </a:extLst>
+                    </a:blip>
+                    <a:srcRect/>
+                    <a:stretch>
+                      <a:fillRect/>
+                    </a:stretch>
+                  </pic:blipFill>
+                  <pic:spPr bwMode="auto">
+                    <a:xfrm>
+                      <a:off x="0" y="0"/>
+                      <a:ext cx="987425" cy="1216025"/>
+                    </a:xfrm>
+                    <a:prstGeom prst="rect">
+                      <a:avLst/>
+                    </a:prstGeom>
+                    <a:noFill/>
+                    <a:ln>
+                      <a:noFill/>
+                    </a:ln>
+                  </pic:spPr>
+                </pic:pic>
+              </a:graphicData>
+            </a:graphic>
+            <wp14:sizeRelH relativeFrom="margin">
+              <wp14:pctWidth>0</wp14:pctWidth>
+            </wp14:sizeRelH>
+            <wp14:sizeRelV relativeFrom="margin">
+              <wp14:pctHeight>0</wp14:pctHeight>
+            </wp14:sizeRelV>
+          </wp:anchor>
+        </w:drawing>
+      </w:r>
+      <w:r>
+        <w:rPr>
+          <w:noProof/>
+          <w:sz w:val="20"/>
+          <w:szCs w:val="20"/>
+        </w:rPr>
+        <w:drawing>
+          <wp:anchor distT="0" distB="0" distL="114300" distR="114300" simplePos="0" relativeHeight="251672576" behindDoc="0" locked="0" layoutInCell="1" allowOverlap="0" wp14:anchorId="7E59310E" wp14:editId="67938C3A">
+            <wp:simplePos x="0" y="0"/>
+            <wp:positionH relativeFrom="column">
+              <wp:posOffset>2333625</wp:posOffset>
+            </wp:positionH>
+            <wp:positionV relativeFrom="page">
+              <wp:posOffset>1183640</wp:posOffset>
+            </wp:positionV>
+            <wp:extent cx="987425" cy="1216025"/>
+            <wp:effectExtent l="0" t="0" r="3175" b="3175"/>
+            <wp:wrapThrough wrapText="bothSides">
+              <wp:wrapPolygon edited="0">
+                <wp:start x="0" y="0"/>
+                <wp:lineTo x="0" y="21318"/>
+                <wp:lineTo x="14585" y="21318"/>
+                <wp:lineTo x="15002" y="21318"/>
+                <wp:lineTo x="15835" y="16242"/>
+                <wp:lineTo x="21253" y="12182"/>
+                <wp:lineTo x="21253" y="3722"/>
+                <wp:lineTo x="15002" y="0"/>
+                <wp:lineTo x="0" y="0"/>
+              </wp:wrapPolygon>
+            </wp:wrapThrough>
+            <wp:docPr id="258308898" name="Graphic 5" descr="A cell phone with the words What's Next Text in a speech bubble.">
+              <a:extLst xmlns:a="http://schemas.openxmlformats.org/drawingml/2006/main">
+                <a:ext uri="{C183D7F6-B498-43B3-948B-1728B52AA6E4}">
+                  <adec:decorative xmlns:adec="http://schemas.microsoft.com/office/drawing/2017/decorative" val="0"/>
+                </a:ext>
+              </a:extLst>
+            </wp:docPr>
+            <wp:cNvGraphicFramePr>
+              <a:graphicFrameLocks xmlns:a="http://schemas.openxmlformats.org/drawingml/2006/main" noChangeAspect="1"/>
+            </wp:cNvGraphicFramePr>
+            <a:graphic xmlns:a="http://schemas.openxmlformats.org/drawingml/2006/main">
+              <a:graphicData uri="http://schemas.openxmlformats.org/drawingml/2006/picture">
+                <pic:pic xmlns:pic="http://schemas.openxmlformats.org/drawingml/2006/picture">
+                  <pic:nvPicPr>
+                    <pic:cNvPr id="1" name="Graphic 5" descr="A cell phone with the words What's Next Text in a speech bubble.">
+                      <a:extLst>
+                        <a:ext uri="{C183D7F6-B498-43B3-948B-1728B52AA6E4}">
+                          <adec:decorative xmlns:adec="http://schemas.microsoft.com/office/drawing/2017/decorative" val="0"/>
+                        </a:ext>
+                      </a:extLst>
+                    </pic:cNvPr>
+                    <pic:cNvPicPr>
+                      <a:picLocks noChangeAspect="1" noChangeArrowheads="1"/>
+                    </pic:cNvPicPr>
+                  </pic:nvPicPr>
+                  <pic:blipFill>
+                    <a:blip r:embed="rId5" cstate="print">
+                      <a:extLst>
+                        <a:ext uri="{BEBA8EAE-BF5A-486C-A8C5-ECC9F3942E4B}">
+                          <a14:imgProps xmlns:a14="http://schemas.microsoft.com/office/drawing/2010/main">
+                            <a14:imgLayer r:embed="rId6">
+                              <a14:imgEffect>
+                                <a14:brightnessContrast bright="-23000"/>
+                              </a14:imgEffect>
+                            </a14:imgLayer>
+                          </a14:imgProps>
+                        </a:ext>
+                        <a:ext uri="{28A0092B-C50C-407E-A947-70E740481C1C}">
+                          <a14:useLocalDpi xmlns:a14="http://schemas.microsoft.com/office/drawing/2010/main" val="0"/>
+                        </a:ext>
+                      </a:extLst>
+                    </a:blip>
+                    <a:srcRect/>
+                    <a:stretch>
+                      <a:fillRect/>
+                    </a:stretch>
+                  </pic:blipFill>
+                  <pic:spPr bwMode="auto">
+                    <a:xfrm>
+                      <a:off x="0" y="0"/>
+                      <a:ext cx="987425" cy="1216025"/>
+                    </a:xfrm>
+                    <a:prstGeom prst="rect">
+                      <a:avLst/>
+                    </a:prstGeom>
+                    <a:noFill/>
+                    <a:ln>
+                      <a:noFill/>
+                    </a:ln>
+                  </pic:spPr>
+                </pic:pic>
+              </a:graphicData>
+            </a:graphic>
+            <wp14:sizeRelH relativeFrom="margin">
+              <wp14:pctWidth>0</wp14:pctWidth>
+            </wp14:sizeRelH>
+            <wp14:sizeRelV relativeFrom="margin">
+              <wp14:pctHeight>0</wp14:pctHeight>
+            </wp14:sizeRelV>
+          </wp:anchor>
+        </w:drawing>
+      </w:r>
+      <w:r>
+        <w:rPr>
+          <w:noProof/>
+          <w:sz w:val="20"/>
+          <w:szCs w:val="20"/>
+        </w:rPr>
+        <w:drawing>
+          <wp:anchor distT="0" distB="0" distL="114300" distR="114300" simplePos="0" relativeHeight="251671552" behindDoc="0" locked="0" layoutInCell="1" allowOverlap="0" wp14:anchorId="0436E92C" wp14:editId="31CE2B93">
+            <wp:simplePos x="0" y="0"/>
+            <wp:positionH relativeFrom="column">
+              <wp:posOffset>4200525</wp:posOffset>
+            </wp:positionH>
+            <wp:positionV relativeFrom="page">
+              <wp:posOffset>3096895</wp:posOffset>
+            </wp:positionV>
+            <wp:extent cx="987425" cy="1216025"/>
+            <wp:effectExtent l="0" t="0" r="3175" b="3175"/>
+            <wp:wrapNone/>
+            <wp:docPr id="1918932160" name="Graphic 5" descr="A cell phone with the words What's Next Text in a speech bubble.">
+              <a:extLst xmlns:a="http://schemas.openxmlformats.org/drawingml/2006/main">
+                <a:ext uri="{C183D7F6-B498-43B3-948B-1728B52AA6E4}">
+                  <adec:decorative xmlns:adec="http://schemas.microsoft.com/office/drawing/2017/decorative" val="0"/>
+                </a:ext>
+              </a:extLst>
+            </wp:docPr>
+            <wp:cNvGraphicFramePr>
+              <a:graphicFrameLocks xmlns:a="http://schemas.openxmlformats.org/drawingml/2006/main" noChangeAspect="1"/>
+            </wp:cNvGraphicFramePr>
+            <a:graphic xmlns:a="http://schemas.openxmlformats.org/drawingml/2006/main">
+              <a:graphicData uri="http://schemas.openxmlformats.org/drawingml/2006/picture">
+                <pic:pic xmlns:pic="http://schemas.openxmlformats.org/drawingml/2006/picture">
+                  <pic:nvPicPr>
+                    <pic:cNvPr id="1" name="Graphic 5" descr="A cell phone with the words What's Next Text in a speech bubble.">
+                      <a:extLst>
+                        <a:ext uri="{C183D7F6-B498-43B3-948B-1728B52AA6E4}">
+                          <adec:decorative xmlns:adec="http://schemas.microsoft.com/office/drawing/2017/decorative" val="0"/>
+                        </a:ext>
+                      </a:extLst>
+                    </pic:cNvPr>
+                    <pic:cNvPicPr>
+                      <a:picLocks noChangeAspect="1" noChangeArrowheads="1"/>
+                    </pic:cNvPicPr>
+                  </pic:nvPicPr>
+                  <pic:blipFill>
+                    <a:blip r:embed="rId5" cstate="print">
+                      <a:extLst>
+                        <a:ext uri="{BEBA8EAE-BF5A-486C-A8C5-ECC9F3942E4B}">
+                          <a14:imgProps xmlns:a14="http://schemas.microsoft.com/office/drawing/2010/main">
+                            <a14:imgLayer r:embed="rId6">
+                              <a14:imgEffect>
+                                <a14:brightnessContrast bright="-23000"/>
+                              </a14:imgEffect>
+                            </a14:imgLayer>
+                          </a14:imgProps>
+                        </a:ext>
+                        <a:ext uri="{28A0092B-C50C-407E-A947-70E740481C1C}">
+                          <a14:useLocalDpi xmlns:a14="http://schemas.microsoft.com/office/drawing/2010/main" val="0"/>
+                        </a:ext>
+                      </a:extLst>
+                    </a:blip>
+                    <a:srcRect/>
+                    <a:stretch>
+                      <a:fillRect/>
+                    </a:stretch>
+                  </pic:blipFill>
+                  <pic:spPr bwMode="auto">
+                    <a:xfrm>
+                      <a:off x="0" y="0"/>
+                      <a:ext cx="987425" cy="1216025"/>
+                    </a:xfrm>
+                    <a:prstGeom prst="rect">
+                      <a:avLst/>
+                    </a:prstGeom>
+                    <a:noFill/>
+                    <a:ln>
+                      <a:noFill/>
+                    </a:ln>
+                  </pic:spPr>
+                </pic:pic>
+              </a:graphicData>
+            </a:graphic>
+            <wp14:sizeRelH relativeFrom="margin">
+              <wp14:pctWidth>0</wp14:pctWidth>
+            </wp14:sizeRelH>
+            <wp14:sizeRelV relativeFrom="margin">
+              <wp14:pctHeight>0</wp14:pctHeight>
+            </wp14:sizeRelV>
+          </wp:anchor>
+        </w:drawing>
+      </w:r>
+      <w:r>
+        <w:rPr>
           <w:sz w:val="24"/>
           <w:szCs w:val="24"/>
         </w:rPr>
@@ -691,7 +2077,15 @@
           <w:sz w:val="24"/>
           <w:szCs w:val="24"/>
         </w:rPr>
-        <w:t>inline_markdown</w:t>
+        <w:t>inline_</w:t>
+      </w:r>
+      <w:proofErr w:type="gramStart"/>
+      <w:r>
+        <w:rPr>
+          <w:sz w:val="24"/>
+          <w:szCs w:val="24"/>
+        </w:rPr>
+        <w:t>markdown</w:t>
       </w:r>
       <w:proofErr w:type="spellEnd"/>
       <w:r>
@@ -699,7 +2093,15 @@
           <w:sz w:val="24"/>
           <w:szCs w:val="24"/>
         </w:rPr>
-        <w:t xml:space="preserve"> }}</w:t>
+        <w:t xml:space="preserve"> }</w:t>
+      </w:r>
+      <w:proofErr w:type="gramEnd"/>
+      <w:r>
+        <w:rPr>
+          <w:sz w:val="24"/>
+          <w:szCs w:val="24"/>
+        </w:rPr>
+        <w:t>}</w:t>
       </w:r>
       <w:r>
         <w:rPr>
@@ -708,6 +2110,7 @@
         </w:rPr>
         <w:t xml:space="preserve"> (</w:t>
       </w:r>
+      <w:proofErr w:type="gramStart"/>
       <w:r>
         <w:rPr>
           <w:sz w:val="24"/>
@@ -721,7 +2124,23 @@
           <w:sz w:val="24"/>
           <w:szCs w:val="24"/>
         </w:rPr>
-        <w:t>survey_link_url_only</w:t>
+        <w:t>survey</w:t>
+      </w:r>
+      <w:proofErr w:type="gramEnd"/>
+      <w:r>
+        <w:rPr>
+          <w:sz w:val="24"/>
+          <w:szCs w:val="24"/>
+        </w:rPr>
+        <w:t>_link_url_</w:t>
+      </w:r>
+      <w:proofErr w:type="gramStart"/>
+      <w:r>
+        <w:rPr>
+          <w:sz w:val="24"/>
+          <w:szCs w:val="24"/>
+        </w:rPr>
+        <w:t>only</w:t>
       </w:r>
       <w:proofErr w:type="spellEnd"/>
       <w:r>
@@ -729,7 +2148,15 @@
           <w:sz w:val="24"/>
           <w:szCs w:val="24"/>
         </w:rPr>
-        <w:t xml:space="preserve"> }}</w:t>
+        <w:t xml:space="preserve"> }</w:t>
+      </w:r>
+      <w:proofErr w:type="gramEnd"/>
+      <w:r>
+        <w:rPr>
+          <w:sz w:val="24"/>
+          <w:szCs w:val="24"/>
+        </w:rPr>
+        <w:t>}</w:t>
       </w:r>
       <w:r>
         <w:rPr>

</xml_diff>

<commit_message>
test alt text of image types inside if statement
</commit_message>
<xml_diff>
--- a/docassemble/mlhframework/data/templates/cover_sheet_2.0.docx
+++ b/docassemble/mlhframework/data/templates/cover_sheet_2.0.docx
@@ -170,6 +170,413 @@
           <w:szCs w:val="28"/>
         </w:rPr>
       </w:pPr>
+      <w:proofErr w:type="gramStart"/>
+      <w:r>
+        <w:rPr>
+          <w:rFonts w:cs="Times New Roman"/>
+          <w:sz w:val="24"/>
+          <w:szCs w:val="28"/>
+        </w:rPr>
+        <w:t>{{</w:t>
+      </w:r>
+      <w:r>
+        <w:rPr>
+          <w:rFonts w:cs="Times New Roman"/>
+          <w:noProof/>
+          <w:sz w:val="24"/>
+          <w:szCs w:val="28"/>
+        </w:rPr>
+        <w:t xml:space="preserve"> cover</w:t>
+      </w:r>
+      <w:proofErr w:type="gramEnd"/>
+      <w:r>
+        <w:rPr>
+          <w:rFonts w:cs="Times New Roman"/>
+          <w:noProof/>
+          <w:sz w:val="24"/>
+          <w:szCs w:val="28"/>
+        </w:rPr>
+        <w:t>_sheet_complete_</w:t>
+      </w:r>
+      <w:proofErr w:type="gramStart"/>
+      <w:r>
+        <w:rPr>
+          <w:rFonts w:cs="Times New Roman"/>
+          <w:noProof/>
+          <w:sz w:val="24"/>
+          <w:szCs w:val="28"/>
+        </w:rPr>
+        <w:t xml:space="preserve">1 </w:t>
+      </w:r>
+      <w:r>
+        <w:rPr>
+          <w:rFonts w:cs="Times New Roman"/>
+          <w:sz w:val="24"/>
+          <w:szCs w:val="28"/>
+        </w:rPr>
+        <w:t>}</w:t>
+      </w:r>
+      <w:proofErr w:type="gramEnd"/>
+      <w:r>
+        <w:rPr>
+          <w:rFonts w:cs="Times New Roman"/>
+          <w:sz w:val="24"/>
+          <w:szCs w:val="28"/>
+        </w:rPr>
+        <w:t>}</w:t>
+      </w:r>
+    </w:p>
+    <w:p>
+      <w:pPr>
+        <w:spacing w:after="0"/>
+      </w:pPr>
+    </w:p>
+    <w:p>
+      <w:pPr>
+        <w:spacing w:after="0"/>
+        <w:rPr>
+          <w:rFonts w:cs="Times New Roman"/>
+          <w:sz w:val="24"/>
+          <w:szCs w:val="24"/>
+        </w:rPr>
+      </w:pPr>
+      <w:proofErr w:type="gramStart"/>
+      <w:r>
+        <w:rPr>
+          <w:rFonts w:cs="Times New Roman"/>
+          <w:sz w:val="24"/>
+          <w:szCs w:val="24"/>
+        </w:rPr>
+        <w:t>{{</w:t>
+      </w:r>
+      <w:r>
+        <w:rPr>
+          <w:rFonts w:cs="Times New Roman"/>
+          <w:noProof/>
+          <w:sz w:val="24"/>
+          <w:szCs w:val="24"/>
+        </w:rPr>
+        <w:t xml:space="preserve"> cover</w:t>
+      </w:r>
+      <w:proofErr w:type="gramEnd"/>
+      <w:r>
+        <w:rPr>
+          <w:rFonts w:cs="Times New Roman"/>
+          <w:noProof/>
+          <w:sz w:val="24"/>
+          <w:szCs w:val="24"/>
+        </w:rPr>
+        <w:t>_sheet_complete_1</w:t>
+      </w:r>
+      <w:proofErr w:type="gramStart"/>
+      <w:r>
+        <w:rPr>
+          <w:rFonts w:cs="Times New Roman"/>
+          <w:noProof/>
+          <w:sz w:val="24"/>
+          <w:szCs w:val="24"/>
+        </w:rPr>
+        <w:t xml:space="preserve">a </w:t>
+      </w:r>
+      <w:r>
+        <w:rPr>
+          <w:rFonts w:cs="Times New Roman"/>
+          <w:sz w:val="24"/>
+          <w:szCs w:val="24"/>
+        </w:rPr>
+        <w:t>}</w:t>
+      </w:r>
+      <w:proofErr w:type="gramEnd"/>
+      <w:r>
+        <w:rPr>
+          <w:rFonts w:cs="Times New Roman"/>
+          <w:sz w:val="24"/>
+          <w:szCs w:val="24"/>
+        </w:rPr>
+        <w:t>}</w:t>
+      </w:r>
+    </w:p>
+    <w:p>
+      <w:pPr>
+        <w:rPr>
+          <w:sz w:val="24"/>
+          <w:szCs w:val="24"/>
+        </w:rPr>
+      </w:pPr>
+      <w:r>
+        <w:rPr>
+          <w:sz w:val="24"/>
+          <w:szCs w:val="24"/>
+        </w:rPr>
+        <w:t xml:space="preserve">{{r </w:t>
+      </w:r>
+      <w:proofErr w:type="spellStart"/>
+      <w:r>
+        <w:rPr>
+          <w:sz w:val="24"/>
+          <w:szCs w:val="24"/>
+        </w:rPr>
+        <w:t>resource_page_link</w:t>
+      </w:r>
+      <w:proofErr w:type="spellEnd"/>
+      <w:r>
+        <w:rPr>
+          <w:sz w:val="24"/>
+          <w:szCs w:val="24"/>
+        </w:rPr>
+        <w:t xml:space="preserve"> | </w:t>
+      </w:r>
+      <w:proofErr w:type="spellStart"/>
+      <w:r>
+        <w:rPr>
+          <w:sz w:val="24"/>
+          <w:szCs w:val="24"/>
+        </w:rPr>
+        <w:t>inline_</w:t>
+      </w:r>
+      <w:proofErr w:type="gramStart"/>
+      <w:r>
+        <w:rPr>
+          <w:sz w:val="24"/>
+          <w:szCs w:val="24"/>
+        </w:rPr>
+        <w:t>markdown</w:t>
+      </w:r>
+      <w:proofErr w:type="spellEnd"/>
+      <w:r>
+        <w:rPr>
+          <w:sz w:val="24"/>
+          <w:szCs w:val="24"/>
+        </w:rPr>
+        <w:t xml:space="preserve"> }</w:t>
+      </w:r>
+      <w:proofErr w:type="gramEnd"/>
+      <w:r>
+        <w:rPr>
+          <w:sz w:val="24"/>
+          <w:szCs w:val="24"/>
+        </w:rPr>
+        <w:t>}</w:t>
+      </w:r>
+      <w:r>
+        <w:rPr>
+          <w:sz w:val="24"/>
+          <w:szCs w:val="24"/>
+        </w:rPr>
+        <w:t xml:space="preserve"> (</w:t>
+      </w:r>
+      <w:proofErr w:type="gramStart"/>
+      <w:r>
+        <w:rPr>
+          <w:sz w:val="24"/>
+          <w:szCs w:val="24"/>
+        </w:rPr>
+        <w:t xml:space="preserve">{{ </w:t>
+      </w:r>
+      <w:proofErr w:type="spellStart"/>
+      <w:r>
+        <w:rPr>
+          <w:sz w:val="24"/>
+          <w:szCs w:val="24"/>
+        </w:rPr>
+        <w:t>resource</w:t>
+      </w:r>
+      <w:proofErr w:type="gramEnd"/>
+      <w:r>
+        <w:rPr>
+          <w:sz w:val="24"/>
+          <w:szCs w:val="24"/>
+        </w:rPr>
+        <w:t>_page_url</w:t>
+      </w:r>
+      <w:r>
+        <w:rPr>
+          <w:sz w:val="24"/>
+          <w:szCs w:val="24"/>
+        </w:rPr>
+        <w:t>_</w:t>
+      </w:r>
+      <w:proofErr w:type="gramStart"/>
+      <w:r>
+        <w:rPr>
+          <w:sz w:val="24"/>
+          <w:szCs w:val="24"/>
+        </w:rPr>
+        <w:t>only</w:t>
+      </w:r>
+      <w:proofErr w:type="spellEnd"/>
+      <w:r>
+        <w:rPr>
+          <w:sz w:val="24"/>
+          <w:szCs w:val="24"/>
+        </w:rPr>
+        <w:t xml:space="preserve"> }</w:t>
+      </w:r>
+      <w:proofErr w:type="gramEnd"/>
+      <w:r>
+        <w:rPr>
+          <w:sz w:val="24"/>
+          <w:szCs w:val="24"/>
+        </w:rPr>
+        <w:t>}</w:t>
+      </w:r>
+      <w:r>
+        <w:rPr>
+          <w:sz w:val="24"/>
+          <w:szCs w:val="24"/>
+        </w:rPr>
+        <w:t>).</w:t>
+      </w:r>
+    </w:p>
+    <w:p>
+      <w:pPr>
+        <w:rPr>
+          <w:rFonts w:cs="Times New Roman"/>
+          <w:sz w:val="24"/>
+          <w:szCs w:val="28"/>
+        </w:rPr>
+      </w:pPr>
+      <w:r>
+        <w:rPr>
+          <w:rFonts w:cs="Times New Roman"/>
+          <w:sz w:val="24"/>
+          <w:szCs w:val="28"/>
+        </w:rPr>
+        <w:t xml:space="preserve">Make sure to </w:t>
+      </w:r>
+      <w:r>
+        <w:rPr>
+          <w:rFonts w:cs="Times New Roman"/>
+          <w:b/>
+          <w:bCs/>
+          <w:sz w:val="24"/>
+          <w:szCs w:val="28"/>
+        </w:rPr>
+        <w:t xml:space="preserve">select your </w:t>
+      </w:r>
+      <w:proofErr w:type="gramStart"/>
+      <w:r>
+        <w:rPr>
+          <w:rFonts w:cs="Times New Roman"/>
+          <w:b/>
+          <w:bCs/>
+          <w:sz w:val="24"/>
+          <w:szCs w:val="28"/>
+        </w:rPr>
+        <w:t>county</w:t>
+      </w:r>
+      <w:proofErr w:type="gramEnd"/>
+      <w:r>
+        <w:rPr>
+          <w:rFonts w:cs="Times New Roman"/>
+          <w:sz w:val="24"/>
+          <w:szCs w:val="28"/>
+        </w:rPr>
+        <w:t xml:space="preserve"> for full results.</w:t>
+      </w:r>
+    </w:p>
+    <w:p>
+      <w:pPr>
+        <w:rPr>
+          <w:rFonts w:cs="Times New Roman"/>
+          <w:sz w:val="24"/>
+          <w:szCs w:val="28"/>
+        </w:rPr>
+      </w:pPr>
+    </w:p>
+    <w:p>
+      <w:pPr>
+        <w:rPr>
+          <w:rFonts w:cs="Times New Roman"/>
+          <w:sz w:val="24"/>
+          <w:szCs w:val="28"/>
+        </w:rPr>
+      </w:pPr>
+    </w:p>
+    <w:p>
+      <w:pPr>
+        <w:rPr>
+          <w:rFonts w:cs="Times New Roman"/>
+          <w:sz w:val="24"/>
+          <w:szCs w:val="28"/>
+        </w:rPr>
+      </w:pPr>
+    </w:p>
+    <w:p>
+      <w:pPr>
+        <w:rPr>
+          <w:rFonts w:cs="Times New Roman"/>
+          <w:sz w:val="24"/>
+          <w:szCs w:val="28"/>
+        </w:rPr>
+      </w:pPr>
+    </w:p>
+    <w:p>
+      <w:pPr>
+        <w:rPr>
+          <w:rFonts w:cs="Times New Roman"/>
+          <w:sz w:val="24"/>
+          <w:szCs w:val="28"/>
+        </w:rPr>
+      </w:pPr>
+    </w:p>
+    <w:p>
+      <w:pPr>
+        <w:spacing w:after="0"/>
+        <w:rPr>
+          <w:sz w:val="24"/>
+          <w:szCs w:val="24"/>
+        </w:rPr>
+      </w:pPr>
+      <w:r>
+        <w:rPr>
+          <w:sz w:val="24"/>
+          <w:szCs w:val="24"/>
+        </w:rPr>
+        <w:t xml:space="preserve">{%p if </w:t>
+      </w:r>
+      <w:proofErr w:type="spellStart"/>
+      <w:r>
+        <w:rPr>
+          <w:sz w:val="24"/>
+          <w:szCs w:val="24"/>
+        </w:rPr>
+        <w:t>has_whats_next_</w:t>
+      </w:r>
+      <w:proofErr w:type="gramStart"/>
+      <w:r>
+        <w:rPr>
+          <w:sz w:val="24"/>
+          <w:szCs w:val="24"/>
+        </w:rPr>
+        <w:t>text</w:t>
+      </w:r>
+      <w:proofErr w:type="spellEnd"/>
+      <w:r>
+        <w:rPr>
+          <w:sz w:val="24"/>
+          <w:szCs w:val="24"/>
+        </w:rPr>
+        <w:t xml:space="preserve"> %}</w:t>
+      </w:r>
+      <w:proofErr w:type="gramEnd"/>
+      <w:r>
+        <w:rPr>
+          <w:sz w:val="24"/>
+          <w:szCs w:val="24"/>
+        </w:rPr>
+        <w:t xml:space="preserve">                                                                </w:t>
+      </w:r>
+    </w:p>
+    <w:p>
+      <w:pPr>
+        <w:spacing w:after="0"/>
+        <w:rPr>
+          <w:rFonts w:cs="Times New Roman"/>
+          <w:sz w:val="24"/>
+          <w:szCs w:val="28"/>
+        </w:rPr>
+      </w:pPr>
       <w:r>
         <w:rPr>
           <w:noProof/>
@@ -177,18 +584,106 @@
           <w:szCs w:val="20"/>
         </w:rPr>
         <w:drawing>
-          <wp:anchor distT="0" distB="0" distL="114300" distR="114300" simplePos="0" relativeHeight="251663360" behindDoc="0" locked="0" layoutInCell="1" allowOverlap="0" wp14:anchorId="05D92E76" wp14:editId="517FB314">
+          <wp:inline distT="0" distB="0" distL="0" distR="0" wp14:anchorId="4CBED9C6" wp14:editId="50B55898">
+            <wp:extent cx="987425" cy="1216025"/>
+            <wp:effectExtent l="0" t="0" r="3175" b="3175"/>
+            <wp:docPr id="1642440280" name="Graphic 5" descr="A cell phone with the words What's Next Text in a speech bubble.">
+              <a:extLst xmlns:a="http://schemas.openxmlformats.org/drawingml/2006/main">
+                <a:ext uri="{C183D7F6-B498-43B3-948B-1728B52AA6E4}">
+                  <adec:decorative xmlns:adec="http://schemas.microsoft.com/office/drawing/2017/decorative" val="0"/>
+                </a:ext>
+              </a:extLst>
+            </wp:docPr>
+            <wp:cNvGraphicFramePr>
+              <a:graphicFrameLocks xmlns:a="http://schemas.openxmlformats.org/drawingml/2006/main" noChangeAspect="1"/>
+            </wp:cNvGraphicFramePr>
+            <a:graphic xmlns:a="http://schemas.openxmlformats.org/drawingml/2006/main">
+              <a:graphicData uri="http://schemas.openxmlformats.org/drawingml/2006/picture">
+                <pic:pic xmlns:pic="http://schemas.openxmlformats.org/drawingml/2006/picture">
+                  <pic:nvPicPr>
+                    <pic:cNvPr id="1" name="Graphic 5" descr="A cell phone with the words What's Next Text in a speech bubble.">
+                      <a:extLst>
+                        <a:ext uri="{C183D7F6-B498-43B3-948B-1728B52AA6E4}">
+                          <adec:decorative xmlns:adec="http://schemas.microsoft.com/office/drawing/2017/decorative" val="0"/>
+                        </a:ext>
+                      </a:extLst>
+                    </pic:cNvPr>
+                    <pic:cNvPicPr>
+                      <a:picLocks noChangeAspect="1" noChangeArrowheads="1"/>
+                    </pic:cNvPicPr>
+                  </pic:nvPicPr>
+                  <pic:blipFill>
+                    <a:blip r:embed="rId5" cstate="print">
+                      <a:extLst>
+                        <a:ext uri="{BEBA8EAE-BF5A-486C-A8C5-ECC9F3942E4B}">
+                          <a14:imgProps xmlns:a14="http://schemas.microsoft.com/office/drawing/2010/main">
+                            <a14:imgLayer r:embed="rId6">
+                              <a14:imgEffect>
+                                <a14:brightnessContrast bright="-23000"/>
+                              </a14:imgEffect>
+                            </a14:imgLayer>
+                          </a14:imgProps>
+                        </a:ext>
+                        <a:ext uri="{28A0092B-C50C-407E-A947-70E740481C1C}">
+                          <a14:useLocalDpi xmlns:a14="http://schemas.microsoft.com/office/drawing/2010/main" val="0"/>
+                        </a:ext>
+                      </a:extLst>
+                    </a:blip>
+                    <a:srcRect/>
+                    <a:stretch>
+                      <a:fillRect/>
+                    </a:stretch>
+                  </pic:blipFill>
+                  <pic:spPr bwMode="auto">
+                    <a:xfrm>
+                      <a:off x="0" y="0"/>
+                      <a:ext cx="987425" cy="1216025"/>
+                    </a:xfrm>
+                    <a:prstGeom prst="rect">
+                      <a:avLst/>
+                    </a:prstGeom>
+                    <a:noFill/>
+                    <a:ln>
+                      <a:noFill/>
+                    </a:ln>
+                  </pic:spPr>
+                </pic:pic>
+              </a:graphicData>
+            </a:graphic>
+          </wp:inline>
+        </w:drawing>
+      </w:r>
+      <w:r>
+        <w:rPr>
+          <w:noProof/>
+          <w:sz w:val="20"/>
+          <w:szCs w:val="20"/>
+        </w:rPr>
+        <w:drawing>
+          <wp:anchor distT="0" distB="0" distL="114300" distR="114300" simplePos="0" relativeHeight="251665408" behindDoc="1" locked="0" layoutInCell="1" allowOverlap="0" wp14:anchorId="75C5CA12" wp14:editId="7533F782">
             <wp:simplePos x="0" y="0"/>
             <wp:positionH relativeFrom="column">
-              <wp:posOffset>1138555</wp:posOffset>
+              <wp:posOffset>2081530</wp:posOffset>
             </wp:positionH>
             <wp:positionV relativeFrom="paragraph">
-              <wp:posOffset>191135</wp:posOffset>
+              <wp:posOffset>1401445</wp:posOffset>
             </wp:positionV>
             <wp:extent cx="987425" cy="1216025"/>
             <wp:effectExtent l="0" t="0" r="3175" b="3175"/>
-            <wp:wrapTopAndBottom/>
-            <wp:docPr id="125120936" name="Graphic 5" descr="A cell phone with the words What's Next Text in a speech bubble.">
+            <wp:wrapTight wrapText="bothSides">
+              <wp:wrapPolygon edited="0">
+                <wp:start x="0" y="0"/>
+                <wp:lineTo x="0" y="21318"/>
+                <wp:lineTo x="14585" y="21318"/>
+                <wp:lineTo x="15002" y="21318"/>
+                <wp:lineTo x="15835" y="16242"/>
+                <wp:lineTo x="21253" y="12182"/>
+                <wp:lineTo x="21253" y="3722"/>
+                <wp:lineTo x="15002" y="0"/>
+                <wp:lineTo x="0" y="0"/>
+              </wp:wrapPolygon>
+            </wp:wrapTight>
+            <wp:docPr id="858274687" name="Graphic 5" descr="A cell phone with the words What's Next Text in a speech bubble.">
               <a:extLst xmlns:a="http://schemas.openxmlformats.org/drawingml/2006/main">
                 <a:ext uri="{C183D7F6-B498-43B3-948B-1728B52AA6E4}">
                   <adec:decorative xmlns:adec="http://schemas.microsoft.com/office/drawing/2017/decorative" val="0"/>
@@ -260,66 +755,6 @@
           </wp:anchor>
         </w:drawing>
       </w:r>
-      <w:proofErr w:type="gramStart"/>
-      <w:r>
-        <w:rPr>
-          <w:rFonts w:cs="Times New Roman"/>
-          <w:sz w:val="24"/>
-          <w:szCs w:val="28"/>
-        </w:rPr>
-        <w:t>{{</w:t>
-      </w:r>
-      <w:r>
-        <w:rPr>
-          <w:rFonts w:cs="Times New Roman"/>
-          <w:noProof/>
-          <w:sz w:val="24"/>
-          <w:szCs w:val="28"/>
-        </w:rPr>
-        <w:t xml:space="preserve"> cover</w:t>
-      </w:r>
-      <w:proofErr w:type="gramEnd"/>
-      <w:r>
-        <w:rPr>
-          <w:rFonts w:cs="Times New Roman"/>
-          <w:noProof/>
-          <w:sz w:val="24"/>
-          <w:szCs w:val="28"/>
-        </w:rPr>
-        <w:t>_sheet_complete_</w:t>
-      </w:r>
-      <w:proofErr w:type="gramStart"/>
-      <w:r>
-        <w:rPr>
-          <w:rFonts w:cs="Times New Roman"/>
-          <w:noProof/>
-          <w:sz w:val="24"/>
-          <w:szCs w:val="28"/>
-        </w:rPr>
-        <w:t xml:space="preserve">1 </w:t>
-      </w:r>
-      <w:r>
-        <w:rPr>
-          <w:rFonts w:cs="Times New Roman"/>
-          <w:sz w:val="24"/>
-          <w:szCs w:val="28"/>
-        </w:rPr>
-        <w:t>}</w:t>
-      </w:r>
-      <w:proofErr w:type="gramEnd"/>
-      <w:r>
-        <w:rPr>
-          <w:rFonts w:cs="Times New Roman"/>
-          <w:sz w:val="24"/>
-          <w:szCs w:val="28"/>
-        </w:rPr>
-        <w:t>}</w:t>
-      </w:r>
-    </w:p>
-    <w:p>
-      <w:pPr>
-        <w:spacing w:after="0"/>
-      </w:pPr>
       <w:r>
         <w:rPr>
           <w:noProof/>
@@ -327,13 +762,103 @@
           <w:szCs w:val="20"/>
         </w:rPr>
         <w:drawing>
-          <wp:anchor distT="0" distB="0" distL="114300" distR="114300" simplePos="0" relativeHeight="251661312" behindDoc="0" locked="0" layoutInCell="1" allowOverlap="0" wp14:anchorId="45733748" wp14:editId="21A0842C">
+          <wp:anchor distT="0" distB="0" distL="114300" distR="114300" simplePos="0" relativeHeight="251667456" behindDoc="0" locked="0" layoutInCell="1" allowOverlap="0" wp14:anchorId="598256B4" wp14:editId="24756C17">
             <wp:simplePos x="0" y="0"/>
             <wp:positionH relativeFrom="column">
-              <wp:posOffset>3062605</wp:posOffset>
+              <wp:posOffset>2386330</wp:posOffset>
             </wp:positionH>
             <wp:positionV relativeFrom="paragraph">
-              <wp:posOffset>9525</wp:posOffset>
+              <wp:posOffset>1401445</wp:posOffset>
+            </wp:positionV>
+            <wp:extent cx="987425" cy="1216025"/>
+            <wp:effectExtent l="0" t="0" r="3175" b="3175"/>
+            <wp:wrapSquare wrapText="bothSides"/>
+            <wp:docPr id="1791982386" name="Graphic 5" descr="A cell phone with the words What's Next Text in a speech bubble.">
+              <a:extLst xmlns:a="http://schemas.openxmlformats.org/drawingml/2006/main">
+                <a:ext uri="{C183D7F6-B498-43B3-948B-1728B52AA6E4}">
+                  <adec:decorative xmlns:adec="http://schemas.microsoft.com/office/drawing/2017/decorative" val="0"/>
+                </a:ext>
+              </a:extLst>
+            </wp:docPr>
+            <wp:cNvGraphicFramePr>
+              <a:graphicFrameLocks xmlns:a="http://schemas.openxmlformats.org/drawingml/2006/main" noChangeAspect="1"/>
+            </wp:cNvGraphicFramePr>
+            <a:graphic xmlns:a="http://schemas.openxmlformats.org/drawingml/2006/main">
+              <a:graphicData uri="http://schemas.openxmlformats.org/drawingml/2006/picture">
+                <pic:pic xmlns:pic="http://schemas.openxmlformats.org/drawingml/2006/picture">
+                  <pic:nvPicPr>
+                    <pic:cNvPr id="1" name="Graphic 5" descr="A cell phone with the words What's Next Text in a speech bubble.">
+                      <a:extLst>
+                        <a:ext uri="{C183D7F6-B498-43B3-948B-1728B52AA6E4}">
+                          <adec:decorative xmlns:adec="http://schemas.microsoft.com/office/drawing/2017/decorative" val="0"/>
+                        </a:ext>
+                      </a:extLst>
+                    </pic:cNvPr>
+                    <pic:cNvPicPr>
+                      <a:picLocks noChangeAspect="1" noChangeArrowheads="1"/>
+                    </pic:cNvPicPr>
+                  </pic:nvPicPr>
+                  <pic:blipFill>
+                    <a:blip r:embed="rId5" cstate="print">
+                      <a:extLst>
+                        <a:ext uri="{BEBA8EAE-BF5A-486C-A8C5-ECC9F3942E4B}">
+                          <a14:imgProps xmlns:a14="http://schemas.microsoft.com/office/drawing/2010/main">
+                            <a14:imgLayer r:embed="rId6">
+                              <a14:imgEffect>
+                                <a14:brightnessContrast bright="-23000"/>
+                              </a14:imgEffect>
+                            </a14:imgLayer>
+                          </a14:imgProps>
+                        </a:ext>
+                        <a:ext uri="{28A0092B-C50C-407E-A947-70E740481C1C}">
+                          <a14:useLocalDpi xmlns:a14="http://schemas.microsoft.com/office/drawing/2010/main" val="0"/>
+                        </a:ext>
+                      </a:extLst>
+                    </a:blip>
+                    <a:srcRect/>
+                    <a:stretch>
+                      <a:fillRect/>
+                    </a:stretch>
+                  </pic:blipFill>
+                  <pic:spPr bwMode="auto">
+                    <a:xfrm>
+                      <a:off x="0" y="0"/>
+                      <a:ext cx="987425" cy="1216025"/>
+                    </a:xfrm>
+                    <a:prstGeom prst="rect">
+                      <a:avLst/>
+                    </a:prstGeom>
+                    <a:noFill/>
+                    <a:ln>
+                      <a:noFill/>
+                    </a:ln>
+                  </pic:spPr>
+                </pic:pic>
+              </a:graphicData>
+            </a:graphic>
+            <wp14:sizeRelH relativeFrom="margin">
+              <wp14:pctWidth>0</wp14:pctWidth>
+            </wp14:sizeRelH>
+            <wp14:sizeRelV relativeFrom="margin">
+              <wp14:pctHeight>0</wp14:pctHeight>
+            </wp14:sizeRelV>
+          </wp:anchor>
+        </w:drawing>
+      </w:r>
+      <w:r>
+        <w:rPr>
+          <w:noProof/>
+          <w:sz w:val="20"/>
+          <w:szCs w:val="20"/>
+        </w:rPr>
+        <w:drawing>
+          <wp:anchor distT="0" distB="0" distL="114300" distR="114300" simplePos="0" relativeHeight="251661312" behindDoc="0" locked="0" layoutInCell="1" allowOverlap="0" wp14:anchorId="45733748" wp14:editId="20F43B94">
+            <wp:simplePos x="0" y="0"/>
+            <wp:positionH relativeFrom="column">
+              <wp:posOffset>2691130</wp:posOffset>
+            </wp:positionH>
+            <wp:positionV relativeFrom="paragraph">
+              <wp:posOffset>1401445</wp:posOffset>
             </wp:positionV>
             <wp:extent cx="987425" cy="1216025"/>
             <wp:effectExtent l="0" t="0" r="3175" b="3175"/>
@@ -422,212 +947,6 @@
           </wp:anchor>
         </w:drawing>
       </w:r>
-    </w:p>
-    <w:p>
-      <w:pPr>
-        <w:spacing w:after="0"/>
-        <w:rPr>
-          <w:rFonts w:cs="Times New Roman"/>
-          <w:sz w:val="24"/>
-          <w:szCs w:val="24"/>
-        </w:rPr>
-      </w:pPr>
-      <w:proofErr w:type="gramStart"/>
-      <w:r>
-        <w:rPr>
-          <w:rFonts w:cs="Times New Roman"/>
-          <w:sz w:val="24"/>
-          <w:szCs w:val="24"/>
-        </w:rPr>
-        <w:t>{{</w:t>
-      </w:r>
-      <w:r>
-        <w:rPr>
-          <w:rFonts w:cs="Times New Roman"/>
-          <w:noProof/>
-          <w:sz w:val="24"/>
-          <w:szCs w:val="24"/>
-        </w:rPr>
-        <w:t xml:space="preserve"> cover</w:t>
-      </w:r>
-      <w:proofErr w:type="gramEnd"/>
-      <w:r>
-        <w:rPr>
-          <w:rFonts w:cs="Times New Roman"/>
-          <w:noProof/>
-          <w:sz w:val="24"/>
-          <w:szCs w:val="24"/>
-        </w:rPr>
-        <w:t>_sheet_complete_1</w:t>
-      </w:r>
-      <w:proofErr w:type="gramStart"/>
-      <w:r>
-        <w:rPr>
-          <w:rFonts w:cs="Times New Roman"/>
-          <w:noProof/>
-          <w:sz w:val="24"/>
-          <w:szCs w:val="24"/>
-        </w:rPr>
-        <w:t xml:space="preserve">a </w:t>
-      </w:r>
-      <w:r>
-        <w:rPr>
-          <w:rFonts w:cs="Times New Roman"/>
-          <w:sz w:val="24"/>
-          <w:szCs w:val="24"/>
-        </w:rPr>
-        <w:t>}</w:t>
-      </w:r>
-      <w:proofErr w:type="gramEnd"/>
-      <w:r>
-        <w:rPr>
-          <w:rFonts w:cs="Times New Roman"/>
-          <w:sz w:val="24"/>
-          <w:szCs w:val="24"/>
-        </w:rPr>
-        <w:t>}</w:t>
-      </w:r>
-    </w:p>
-    <w:p>
-      <w:pPr>
-        <w:rPr>
-          <w:sz w:val="24"/>
-          <w:szCs w:val="24"/>
-        </w:rPr>
-      </w:pPr>
-      <w:r>
-        <w:rPr>
-          <w:sz w:val="24"/>
-          <w:szCs w:val="24"/>
-        </w:rPr>
-        <w:t xml:space="preserve">{{r </w:t>
-      </w:r>
-      <w:proofErr w:type="spellStart"/>
-      <w:r>
-        <w:rPr>
-          <w:sz w:val="24"/>
-          <w:szCs w:val="24"/>
-        </w:rPr>
-        <w:t>resource_page_link</w:t>
-      </w:r>
-      <w:proofErr w:type="spellEnd"/>
-      <w:r>
-        <w:rPr>
-          <w:sz w:val="24"/>
-          <w:szCs w:val="24"/>
-        </w:rPr>
-        <w:t xml:space="preserve"> | </w:t>
-      </w:r>
-      <w:proofErr w:type="spellStart"/>
-      <w:r>
-        <w:rPr>
-          <w:sz w:val="24"/>
-          <w:szCs w:val="24"/>
-        </w:rPr>
-        <w:t>inline_</w:t>
-      </w:r>
-      <w:proofErr w:type="gramStart"/>
-      <w:r>
-        <w:rPr>
-          <w:sz w:val="24"/>
-          <w:szCs w:val="24"/>
-        </w:rPr>
-        <w:t>markdown</w:t>
-      </w:r>
-      <w:proofErr w:type="spellEnd"/>
-      <w:r>
-        <w:rPr>
-          <w:sz w:val="24"/>
-          <w:szCs w:val="24"/>
-        </w:rPr>
-        <w:t xml:space="preserve"> }</w:t>
-      </w:r>
-      <w:proofErr w:type="gramEnd"/>
-      <w:r>
-        <w:rPr>
-          <w:sz w:val="24"/>
-          <w:szCs w:val="24"/>
-        </w:rPr>
-        <w:t>}</w:t>
-      </w:r>
-      <w:r>
-        <w:rPr>
-          <w:sz w:val="24"/>
-          <w:szCs w:val="24"/>
-        </w:rPr>
-        <w:t xml:space="preserve"> (</w:t>
-      </w:r>
-      <w:proofErr w:type="gramStart"/>
-      <w:r>
-        <w:rPr>
-          <w:sz w:val="24"/>
-          <w:szCs w:val="24"/>
-        </w:rPr>
-        <w:t xml:space="preserve">{{ </w:t>
-      </w:r>
-      <w:proofErr w:type="spellStart"/>
-      <w:r>
-        <w:rPr>
-          <w:sz w:val="24"/>
-          <w:szCs w:val="24"/>
-        </w:rPr>
-        <w:t>resource</w:t>
-      </w:r>
-      <w:proofErr w:type="gramEnd"/>
-      <w:r>
-        <w:rPr>
-          <w:sz w:val="24"/>
-          <w:szCs w:val="24"/>
-        </w:rPr>
-        <w:t>_page_url</w:t>
-      </w:r>
-      <w:r>
-        <w:rPr>
-          <w:sz w:val="24"/>
-          <w:szCs w:val="24"/>
-        </w:rPr>
-        <w:t>_</w:t>
-      </w:r>
-      <w:proofErr w:type="gramStart"/>
-      <w:r>
-        <w:rPr>
-          <w:sz w:val="24"/>
-          <w:szCs w:val="24"/>
-        </w:rPr>
-        <w:t>only</w:t>
-      </w:r>
-      <w:proofErr w:type="spellEnd"/>
-      <w:r>
-        <w:rPr>
-          <w:sz w:val="24"/>
-          <w:szCs w:val="24"/>
-        </w:rPr>
-        <w:t xml:space="preserve"> }</w:t>
-      </w:r>
-      <w:proofErr w:type="gramEnd"/>
-      <w:r>
-        <w:rPr>
-          <w:sz w:val="24"/>
-          <w:szCs w:val="24"/>
-        </w:rPr>
-        <w:t>}</w:t>
-      </w:r>
-      <w:r>
-        <w:rPr>
-          <w:sz w:val="24"/>
-          <w:szCs w:val="24"/>
-        </w:rPr>
-        <w:t>).</w:t>
-      </w:r>
-    </w:p>
-    <w:p>
-      <w:pPr>
-        <w:rPr>
-          <w:rFonts w:cs="Times New Roman"/>
-          <w:sz w:val="24"/>
-          <w:szCs w:val="28"/>
-        </w:rPr>
-      </w:pPr>
       <w:r>
         <w:rPr>
           <w:noProof/>
@@ -635,18 +954,18 @@
           <w:szCs w:val="20"/>
         </w:rPr>
         <w:drawing>
-          <wp:anchor distT="0" distB="0" distL="114300" distR="114300" simplePos="0" relativeHeight="251659264" behindDoc="0" locked="0" layoutInCell="1" allowOverlap="0" wp14:anchorId="180A07D1" wp14:editId="2BA04A6D">
+          <wp:anchor distT="0" distB="0" distL="114300" distR="114300" simplePos="0" relativeHeight="251663360" behindDoc="0" locked="0" layoutInCell="1" allowOverlap="0" wp14:anchorId="05D92E76" wp14:editId="77D976CA">
             <wp:simplePos x="0" y="0"/>
             <wp:positionH relativeFrom="column">
-              <wp:posOffset>4929505</wp:posOffset>
+              <wp:posOffset>643255</wp:posOffset>
             </wp:positionH>
             <wp:positionV relativeFrom="paragraph">
-              <wp:posOffset>264160</wp:posOffset>
+              <wp:posOffset>172720</wp:posOffset>
             </wp:positionV>
             <wp:extent cx="987425" cy="1216025"/>
             <wp:effectExtent l="0" t="0" r="3175" b="3175"/>
-            <wp:wrapNone/>
-            <wp:docPr id="1" name="Graphic 5" descr="A cell phone with the words What's Next Text in a speech bubble.">
+            <wp:wrapTopAndBottom/>
+            <wp:docPr id="125120936" name="Graphic 5" descr="A cell phone with the words What's Next Text in a speech bubble.">
               <a:extLst xmlns:a="http://schemas.openxmlformats.org/drawingml/2006/main">
                 <a:ext uri="{C183D7F6-B498-43B3-948B-1728B52AA6E4}">
                   <adec:decorative xmlns:adec="http://schemas.microsoft.com/office/drawing/2017/decorative" val="0"/>
@@ -720,45 +1039,78 @@
       </w:r>
       <w:r>
         <w:rPr>
-          <w:rFonts w:cs="Times New Roman"/>
-          <w:sz w:val="24"/>
-          <w:szCs w:val="28"/>
-        </w:rPr>
-        <w:t xml:space="preserve">Make sure to </w:t>
-      </w:r>
-      <w:r>
-        <w:rPr>
-          <w:rFonts w:cs="Times New Roman"/>
-          <w:b/>
-          <w:bCs/>
-          <w:sz w:val="24"/>
-          <w:szCs w:val="28"/>
-        </w:rPr>
-        <w:t xml:space="preserve">select your </w:t>
+          <w:sz w:val="24"/>
+          <w:szCs w:val="24"/>
+        </w:rPr>
+        <w:t xml:space="preserve"> </w:t>
       </w:r>
       <w:proofErr w:type="gramStart"/>
       <w:r>
         <w:rPr>
-          <w:rFonts w:cs="Times New Roman"/>
-          <w:b/>
-          <w:bCs/>
-          <w:sz w:val="24"/>
-          <w:szCs w:val="28"/>
-        </w:rPr>
-        <w:t>county</w:t>
+          <w:sz w:val="24"/>
+          <w:szCs w:val="24"/>
+        </w:rPr>
+        <w:t xml:space="preserve">{{ </w:t>
+      </w:r>
+      <w:r>
+        <w:rPr>
+          <w:rFonts w:cs="Times New Roman"/>
+          <w:noProof/>
+          <w:sz w:val="24"/>
+          <w:szCs w:val="28"/>
+        </w:rPr>
+        <w:t>whats</w:t>
       </w:r>
       <w:proofErr w:type="gramEnd"/>
       <w:r>
         <w:rPr>
           <w:rFonts w:cs="Times New Roman"/>
-          <w:sz w:val="24"/>
-          <w:szCs w:val="28"/>
-        </w:rPr>
-        <w:t xml:space="preserve"> for full results.</w:t>
+          <w:noProof/>
+          <w:sz w:val="24"/>
+          <w:szCs w:val="28"/>
+        </w:rPr>
+        <w:t>_next_text_</w:t>
+      </w:r>
+      <w:proofErr w:type="gramStart"/>
+      <w:r>
+        <w:rPr>
+          <w:rFonts w:cs="Times New Roman"/>
+          <w:noProof/>
+          <w:sz w:val="24"/>
+          <w:szCs w:val="28"/>
+        </w:rPr>
+        <w:t>message</w:t>
+      </w:r>
+      <w:r>
+        <w:rPr>
+          <w:rFonts w:cs="Times New Roman"/>
+          <w:noProof/>
+          <w:sz w:val="24"/>
+          <w:szCs w:val="28"/>
+        </w:rPr>
+        <w:t xml:space="preserve"> </w:t>
+      </w:r>
+      <w:r>
+        <w:rPr>
+          <w:rFonts w:cs="Times New Roman"/>
+          <w:sz w:val="24"/>
+          <w:szCs w:val="28"/>
+        </w:rPr>
+        <w:t>}</w:t>
+      </w:r>
+      <w:proofErr w:type="gramEnd"/>
+      <w:r>
+        <w:rPr>
+          <w:rFonts w:cs="Times New Roman"/>
+          <w:sz w:val="24"/>
+          <w:szCs w:val="28"/>
+        </w:rPr>
+        <w:t>}</w:t>
       </w:r>
     </w:p>
     <w:p>
       <w:pPr>
+        <w:spacing w:after="0"/>
         <w:rPr>
           <w:rFonts w:cs="Times New Roman"/>
           <w:sz w:val="24"/>
@@ -772,13 +1124,13 @@
           <w:szCs w:val="20"/>
         </w:rPr>
         <w:drawing>
-          <wp:anchor distT="0" distB="0" distL="114300" distR="114300" simplePos="0" relativeHeight="251669504" behindDoc="1" locked="0" layoutInCell="1" allowOverlap="0" wp14:anchorId="065FBEF9" wp14:editId="78D4C9BE">
+          <wp:anchor distT="0" distB="0" distL="114300" distR="114300" simplePos="0" relativeHeight="251669504" behindDoc="1" locked="0" layoutInCell="1" allowOverlap="0" wp14:anchorId="065FBEF9" wp14:editId="7311F328">
             <wp:simplePos x="0" y="0"/>
             <wp:positionH relativeFrom="column">
-              <wp:posOffset>5386705</wp:posOffset>
+              <wp:posOffset>5929630</wp:posOffset>
             </wp:positionH>
             <wp:positionV relativeFrom="paragraph">
-              <wp:posOffset>1001395</wp:posOffset>
+              <wp:posOffset>8890</wp:posOffset>
             </wp:positionV>
             <wp:extent cx="987425" cy="1216025"/>
             <wp:effectExtent l="0" t="0" r="3175" b="3175"/>
@@ -862,30 +1214,18 @@
           <w:szCs w:val="20"/>
         </w:rPr>
         <w:drawing>
-          <wp:anchor distT="0" distB="0" distL="114300" distR="114300" simplePos="0" relativeHeight="251665408" behindDoc="1" locked="0" layoutInCell="1" allowOverlap="0" wp14:anchorId="75C5CA12" wp14:editId="44C95F6F">
+          <wp:anchor distT="0" distB="0" distL="114300" distR="114300" simplePos="0" relativeHeight="251659264" behindDoc="0" locked="0" layoutInCell="1" allowOverlap="0" wp14:anchorId="180A07D1" wp14:editId="11C6E90A">
             <wp:simplePos x="0" y="0"/>
             <wp:positionH relativeFrom="column">
-              <wp:posOffset>4015105</wp:posOffset>
+              <wp:posOffset>5167630</wp:posOffset>
             </wp:positionH>
             <wp:positionV relativeFrom="paragraph">
-              <wp:posOffset>810895</wp:posOffset>
+              <wp:posOffset>45720</wp:posOffset>
             </wp:positionV>
             <wp:extent cx="987425" cy="1216025"/>
             <wp:effectExtent l="0" t="0" r="3175" b="3175"/>
-            <wp:wrapTight wrapText="bothSides">
-              <wp:wrapPolygon edited="0">
-                <wp:start x="0" y="0"/>
-                <wp:lineTo x="0" y="21318"/>
-                <wp:lineTo x="14585" y="21318"/>
-                <wp:lineTo x="15002" y="21318"/>
-                <wp:lineTo x="15835" y="16242"/>
-                <wp:lineTo x="21253" y="12182"/>
-                <wp:lineTo x="21253" y="3722"/>
-                <wp:lineTo x="15002" y="0"/>
-                <wp:lineTo x="0" y="0"/>
-              </wp:wrapPolygon>
-            </wp:wrapTight>
-            <wp:docPr id="858274687" name="Graphic 5" descr="A cell phone with the words What's Next Text in a speech bubble.">
+            <wp:wrapNone/>
+            <wp:docPr id="1" name="Graphic 5" descr="A cell phone with the words What's Next Text in a speech bubble.">
               <a:extLst xmlns:a="http://schemas.openxmlformats.org/drawingml/2006/main">
                 <a:ext uri="{C183D7F6-B498-43B3-948B-1728B52AA6E4}">
                   <adec:decorative xmlns:adec="http://schemas.microsoft.com/office/drawing/2017/decorative" val="0"/>
@@ -957,6 +1297,33 @@
           </wp:anchor>
         </w:drawing>
       </w:r>
+    </w:p>
+    <w:p>
+      <w:pPr>
+        <w:spacing w:after="0"/>
+        <w:rPr>
+          <w:sz w:val="24"/>
+          <w:szCs w:val="24"/>
+        </w:rPr>
+      </w:pPr>
+    </w:p>
+    <w:p>
+      <w:pPr>
+        <w:spacing w:after="0"/>
+        <w:rPr>
+          <w:sz w:val="24"/>
+          <w:szCs w:val="24"/>
+        </w:rPr>
+      </w:pPr>
+    </w:p>
+    <w:p>
+      <w:pPr>
+        <w:spacing w:after="0"/>
+        <w:rPr>
+          <w:sz w:val="24"/>
+          <w:szCs w:val="24"/>
+        </w:rPr>
+      </w:pPr>
       <w:r>
         <w:rPr>
           <w:noProof/>
@@ -964,18 +1331,18 @@
           <w:szCs w:val="20"/>
         </w:rPr>
         <w:drawing>
-          <wp:anchor distT="0" distB="0" distL="114300" distR="114300" simplePos="0" relativeHeight="251667456" behindDoc="0" locked="0" layoutInCell="1" allowOverlap="0" wp14:anchorId="598256B4" wp14:editId="7D84F580">
+          <wp:anchor distT="0" distB="0" distL="114300" distR="114300" simplePos="0" relativeHeight="251673600" behindDoc="0" locked="0" layoutInCell="1" allowOverlap="0" wp14:anchorId="4625DD2B" wp14:editId="4904B1BF">
             <wp:simplePos x="0" y="0"/>
             <wp:positionH relativeFrom="column">
-              <wp:posOffset>2319655</wp:posOffset>
+              <wp:posOffset>409575</wp:posOffset>
             </wp:positionH>
-            <wp:positionV relativeFrom="paragraph">
-              <wp:posOffset>934720</wp:posOffset>
+            <wp:positionV relativeFrom="page">
+              <wp:align>bottom</wp:align>
             </wp:positionV>
             <wp:extent cx="987425" cy="1216025"/>
             <wp:effectExtent l="0" t="0" r="3175" b="3175"/>
-            <wp:wrapSquare wrapText="bothSides"/>
-            <wp:docPr id="1791982386" name="Graphic 5" descr="A cell phone with the words What's Next Text in a speech bubble.">
+            <wp:wrapTopAndBottom/>
+            <wp:docPr id="1943702085" name="Graphic 5" descr="A cell phone with the words What's Next Text in a speech bubble.">
               <a:extLst xmlns:a="http://schemas.openxmlformats.org/drawingml/2006/main">
                 <a:ext uri="{C183D7F6-B498-43B3-948B-1728B52AA6E4}">
                   <adec:decorative xmlns:adec="http://schemas.microsoft.com/office/drawing/2017/decorative" val="0"/>
@@ -1047,118 +1414,6 @@
           </wp:anchor>
         </w:drawing>
       </w:r>
-      <w:r>
-        <w:rPr>
-          <w:noProof/>
-          <w:sz w:val="20"/>
-          <w:szCs w:val="20"/>
-        </w:rPr>
-        <w:drawing>
-          <wp:inline distT="0" distB="0" distL="0" distR="0" wp14:anchorId="51995439" wp14:editId="11771F92">
-            <wp:extent cx="987425" cy="1216025"/>
-            <wp:effectExtent l="0" t="0" r="3175" b="3175"/>
-            <wp:docPr id="1642440280" name="Graphic 5" descr="A cell phone with the words What's Next Text in a speech bubble.">
-              <a:extLst xmlns:a="http://schemas.openxmlformats.org/drawingml/2006/main">
-                <a:ext uri="{C183D7F6-B498-43B3-948B-1728B52AA6E4}">
-                  <adec:decorative xmlns:adec="http://schemas.microsoft.com/office/drawing/2017/decorative" val="0"/>
-                </a:ext>
-              </a:extLst>
-            </wp:docPr>
-            <wp:cNvGraphicFramePr>
-              <a:graphicFrameLocks xmlns:a="http://schemas.openxmlformats.org/drawingml/2006/main" noChangeAspect="1"/>
-            </wp:cNvGraphicFramePr>
-            <a:graphic xmlns:a="http://schemas.openxmlformats.org/drawingml/2006/main">
-              <a:graphicData uri="http://schemas.openxmlformats.org/drawingml/2006/picture">
-                <pic:pic xmlns:pic="http://schemas.openxmlformats.org/drawingml/2006/picture">
-                  <pic:nvPicPr>
-                    <pic:cNvPr id="1" name="Graphic 5" descr="A cell phone with the words What's Next Text in a speech bubble.">
-                      <a:extLst>
-                        <a:ext uri="{C183D7F6-B498-43B3-948B-1728B52AA6E4}">
-                          <adec:decorative xmlns:adec="http://schemas.microsoft.com/office/drawing/2017/decorative" val="0"/>
-                        </a:ext>
-                      </a:extLst>
-                    </pic:cNvPr>
-                    <pic:cNvPicPr>
-                      <a:picLocks noChangeAspect="1" noChangeArrowheads="1"/>
-                    </pic:cNvPicPr>
-                  </pic:nvPicPr>
-                  <pic:blipFill>
-                    <a:blip r:embed="rId5" cstate="print">
-                      <a:extLst>
-                        <a:ext uri="{BEBA8EAE-BF5A-486C-A8C5-ECC9F3942E4B}">
-                          <a14:imgProps xmlns:a14="http://schemas.microsoft.com/office/drawing/2010/main">
-                            <a14:imgLayer r:embed="rId6">
-                              <a14:imgEffect>
-                                <a14:brightnessContrast bright="-23000"/>
-                              </a14:imgEffect>
-                            </a14:imgLayer>
-                          </a14:imgProps>
-                        </a:ext>
-                        <a:ext uri="{28A0092B-C50C-407E-A947-70E740481C1C}">
-                          <a14:useLocalDpi xmlns:a14="http://schemas.microsoft.com/office/drawing/2010/main" val="0"/>
-                        </a:ext>
-                      </a:extLst>
-                    </a:blip>
-                    <a:srcRect/>
-                    <a:stretch>
-                      <a:fillRect/>
-                    </a:stretch>
-                  </pic:blipFill>
-                  <pic:spPr bwMode="auto">
-                    <a:xfrm>
-                      <a:off x="0" y="0"/>
-                      <a:ext cx="987425" cy="1216025"/>
-                    </a:xfrm>
-                    <a:prstGeom prst="rect">
-                      <a:avLst/>
-                    </a:prstGeom>
-                    <a:noFill/>
-                    <a:ln>
-                      <a:noFill/>
-                    </a:ln>
-                  </pic:spPr>
-                </pic:pic>
-              </a:graphicData>
-            </a:graphic>
-          </wp:inline>
-        </w:drawing>
-      </w:r>
-    </w:p>
-    <w:p>
-      <w:pPr>
-        <w:rPr>
-          <w:rFonts w:cs="Times New Roman"/>
-          <w:sz w:val="24"/>
-          <w:szCs w:val="28"/>
-        </w:rPr>
-      </w:pPr>
-    </w:p>
-    <w:p>
-      <w:pPr>
-        <w:rPr>
-          <w:rFonts w:cs="Times New Roman"/>
-          <w:sz w:val="24"/>
-          <w:szCs w:val="28"/>
-        </w:rPr>
-      </w:pPr>
-    </w:p>
-    <w:p>
-      <w:pPr>
-        <w:rPr>
-          <w:rFonts w:cs="Times New Roman"/>
-          <w:sz w:val="24"/>
-          <w:szCs w:val="28"/>
-        </w:rPr>
-      </w:pPr>
-    </w:p>
-    <w:p>
-      <w:pPr>
-        <w:rPr>
-          <w:rFonts w:cs="Times New Roman"/>
-          <w:sz w:val="24"/>
-          <w:szCs w:val="28"/>
-        </w:rPr>
-      </w:pPr>
     </w:p>
     <w:p>
       <w:pPr>
@@ -1170,332 +1425,36 @@
       </w:pPr>
       <w:r>
         <w:rPr>
-          <w:sz w:val="24"/>
-          <w:szCs w:val="24"/>
-        </w:rPr>
-        <w:t xml:space="preserve">{%p if </w:t>
-      </w:r>
-      <w:proofErr w:type="spellStart"/>
-      <w:r>
-        <w:rPr>
-          <w:sz w:val="24"/>
-          <w:szCs w:val="24"/>
-        </w:rPr>
-        <w:t>has_whats_next_</w:t>
-      </w:r>
-      <w:proofErr w:type="gramStart"/>
-      <w:r>
-        <w:rPr>
-          <w:sz w:val="24"/>
-          <w:szCs w:val="24"/>
-        </w:rPr>
-        <w:t>text</w:t>
-      </w:r>
-      <w:proofErr w:type="spellEnd"/>
-      <w:r>
-        <w:rPr>
-          <w:sz w:val="24"/>
-          <w:szCs w:val="24"/>
-        </w:rPr>
-        <w:t xml:space="preserve"> %}</w:t>
-      </w:r>
-      <w:proofErr w:type="gramEnd"/>
-      <w:r>
-        <w:rPr>
-          <w:sz w:val="24"/>
-          <w:szCs w:val="24"/>
-        </w:rPr>
-        <w:t xml:space="preserve">                                                                </w:t>
-      </w:r>
-    </w:p>
-    <w:p>
-      <w:pPr>
-        <w:spacing w:after="0"/>
-        <w:rPr>
-          <w:rFonts w:cs="Times New Roman"/>
-          <w:sz w:val="24"/>
-          <w:szCs w:val="28"/>
-        </w:rPr>
-      </w:pPr>
-      <w:proofErr w:type="gramStart"/>
-      <w:r>
-        <w:rPr>
-          <w:sz w:val="24"/>
-          <w:szCs w:val="24"/>
-        </w:rPr>
-        <w:t xml:space="preserve">{{ </w:t>
-      </w:r>
-      <w:r>
-        <w:rPr>
-          <w:rFonts w:cs="Times New Roman"/>
-          <w:noProof/>
-          <w:sz w:val="24"/>
-          <w:szCs w:val="28"/>
-        </w:rPr>
-        <w:t>whats</w:t>
-      </w:r>
-      <w:proofErr w:type="gramEnd"/>
-      <w:r>
-        <w:rPr>
-          <w:rFonts w:cs="Times New Roman"/>
-          <w:noProof/>
-          <w:sz w:val="24"/>
-          <w:szCs w:val="28"/>
-        </w:rPr>
-        <w:t>_next_text_</w:t>
-      </w:r>
-      <w:proofErr w:type="gramStart"/>
-      <w:r>
-        <w:rPr>
-          <w:rFonts w:cs="Times New Roman"/>
-          <w:noProof/>
-          <w:sz w:val="24"/>
-          <w:szCs w:val="28"/>
-        </w:rPr>
-        <w:t>message</w:t>
-      </w:r>
-      <w:r>
-        <w:rPr>
-          <w:rFonts w:cs="Times New Roman"/>
-          <w:noProof/>
-          <w:sz w:val="24"/>
-          <w:szCs w:val="28"/>
-        </w:rPr>
-        <w:t xml:space="preserve"> </w:t>
-      </w:r>
-      <w:r>
-        <w:rPr>
-          <w:rFonts w:cs="Times New Roman"/>
-          <w:sz w:val="24"/>
-          <w:szCs w:val="28"/>
-        </w:rPr>
-        <w:t>}</w:t>
-      </w:r>
-      <w:proofErr w:type="gramEnd"/>
-      <w:r>
-        <w:rPr>
-          <w:rFonts w:cs="Times New Roman"/>
-          <w:sz w:val="24"/>
-          <w:szCs w:val="28"/>
-        </w:rPr>
-        <w:t>}</w:t>
-      </w:r>
-    </w:p>
-    <w:p>
-      <w:pPr>
-        <w:spacing w:after="0"/>
-        <w:rPr>
-          <w:rFonts w:cs="Times New Roman"/>
-          <w:sz w:val="24"/>
-          <w:szCs w:val="28"/>
-        </w:rPr>
-      </w:pPr>
-    </w:p>
-    <w:p>
-      <w:pPr>
-        <w:spacing w:after="0"/>
-      </w:pPr>
-      <w:r>
-        <w:rPr>
-          <w:sz w:val="24"/>
-          <w:szCs w:val="24"/>
-        </w:rPr>
-        <w:t xml:space="preserve">{%p </w:t>
-      </w:r>
-      <w:proofErr w:type="gramStart"/>
-      <w:r>
-        <w:rPr>
-          <w:sz w:val="24"/>
-          <w:szCs w:val="24"/>
-        </w:rPr>
-        <w:t>endif %}</w:t>
-      </w:r>
-      <w:proofErr w:type="gramEnd"/>
-    </w:p>
-    <w:p>
-      <w:pPr>
-        <w:pStyle w:val="Heading2"/>
-        <w:spacing w:after="0"/>
-        <w:rPr>
-          <w:b/>
-          <w:bCs/>
-          <w:sz w:val="28"/>
-          <w:szCs w:val="28"/>
-        </w:rPr>
-      </w:pPr>
-      <w:proofErr w:type="gramStart"/>
-      <w:r>
-        <w:rPr>
-          <w:b/>
-          <w:bCs/>
-          <w:sz w:val="28"/>
-          <w:szCs w:val="28"/>
-        </w:rPr>
-        <w:t>{{</w:t>
-      </w:r>
-      <w:r>
-        <w:rPr>
-          <w:b/>
-          <w:bCs/>
-          <w:noProof/>
-          <w:sz w:val="28"/>
-          <w:szCs w:val="28"/>
-        </w:rPr>
-        <w:t xml:space="preserve"> cover</w:t>
-      </w:r>
-      <w:proofErr w:type="gramEnd"/>
-      <w:r>
-        <w:rPr>
-          <w:b/>
-          <w:bCs/>
-          <w:noProof/>
-          <w:sz w:val="28"/>
-          <w:szCs w:val="28"/>
-        </w:rPr>
-        <w:t>_sheet_</w:t>
-      </w:r>
-      <w:proofErr w:type="gramStart"/>
-      <w:r>
-        <w:rPr>
-          <w:b/>
-          <w:bCs/>
-          <w:noProof/>
-          <w:sz w:val="28"/>
-          <w:szCs w:val="28"/>
-        </w:rPr>
-        <w:t xml:space="preserve">share </w:t>
-      </w:r>
-      <w:r>
-        <w:rPr>
-          <w:b/>
-          <w:bCs/>
-          <w:sz w:val="28"/>
-          <w:szCs w:val="28"/>
-        </w:rPr>
-        <w:t>}</w:t>
-      </w:r>
-      <w:proofErr w:type="gramEnd"/>
-      <w:r>
-        <w:rPr>
-          <w:b/>
-          <w:bCs/>
-          <w:sz w:val="28"/>
-          <w:szCs w:val="28"/>
-        </w:rPr>
-        <w:t>}</w:t>
-      </w:r>
-    </w:p>
-    <w:p>
-      <w:pPr>
-        <w:spacing w:after="0"/>
-        <w:rPr>
-          <w:sz w:val="16"/>
-          <w:szCs w:val="16"/>
-        </w:rPr>
-      </w:pPr>
-    </w:p>
-    <w:p>
-      <w:pPr>
-        <w:spacing w:after="0"/>
-        <w:rPr>
-          <w:rFonts w:cs="Times New Roman"/>
-          <w:sz w:val="24"/>
-          <w:szCs w:val="28"/>
-        </w:rPr>
-      </w:pPr>
-      <w:proofErr w:type="gramStart"/>
-      <w:r>
-        <w:rPr>
-          <w:rFonts w:cs="Times New Roman"/>
-          <w:sz w:val="24"/>
-          <w:szCs w:val="28"/>
-        </w:rPr>
-        <w:t>{{</w:t>
-      </w:r>
-      <w:r>
-        <w:rPr>
-          <w:rFonts w:cs="Times New Roman"/>
-          <w:noProof/>
-          <w:sz w:val="24"/>
-          <w:szCs w:val="28"/>
-        </w:rPr>
-        <w:t xml:space="preserve"> cover</w:t>
-      </w:r>
-      <w:proofErr w:type="gramEnd"/>
-      <w:r>
-        <w:rPr>
-          <w:rFonts w:cs="Times New Roman"/>
-          <w:noProof/>
-          <w:sz w:val="24"/>
-          <w:szCs w:val="28"/>
-        </w:rPr>
-        <w:t>_sheet_complete_</w:t>
-      </w:r>
-      <w:proofErr w:type="gramStart"/>
-      <w:r>
-        <w:rPr>
-          <w:rFonts w:cs="Times New Roman"/>
-          <w:noProof/>
-          <w:sz w:val="24"/>
-          <w:szCs w:val="28"/>
-        </w:rPr>
-        <w:t xml:space="preserve">2 </w:t>
-      </w:r>
-      <w:r>
-        <w:rPr>
-          <w:rFonts w:cs="Times New Roman"/>
-          <w:sz w:val="24"/>
-          <w:szCs w:val="28"/>
-        </w:rPr>
-        <w:t>}</w:t>
-      </w:r>
-      <w:proofErr w:type="gramEnd"/>
-      <w:r>
-        <w:rPr>
-          <w:rFonts w:cs="Times New Roman"/>
-          <w:sz w:val="24"/>
-          <w:szCs w:val="28"/>
-        </w:rPr>
-        <w:t>}</w:t>
-      </w:r>
-    </w:p>
-    <w:p>
-      <w:pPr>
-        <w:rPr>
-          <w:rFonts w:cs="Times New Roman"/>
-          <w:sz w:val="24"/>
-          <w:szCs w:val="24"/>
-        </w:rPr>
-      </w:pPr>
-    </w:p>
-    <w:p>
-      <w:pPr>
-        <w:spacing w:after="0"/>
-        <w:rPr>
-          <w:sz w:val="24"/>
-          <w:szCs w:val="24"/>
-        </w:rPr>
-      </w:pPr>
-      <w:r>
-        <w:rPr>
           <w:noProof/>
           <w:sz w:val="20"/>
           <w:szCs w:val="20"/>
         </w:rPr>
         <w:lastRenderedPageBreak/>
         <w:drawing>
-          <wp:anchor distT="0" distB="0" distL="114300" distR="114300" simplePos="0" relativeHeight="251676672" behindDoc="1" locked="0" layoutInCell="1" allowOverlap="0" wp14:anchorId="15405C8C" wp14:editId="4D6A69D6">
+          <wp:anchor distT="0" distB="0" distL="114300" distR="114300" simplePos="0" relativeHeight="251672576" behindDoc="0" locked="0" layoutInCell="1" allowOverlap="0" wp14:anchorId="7E59310E" wp14:editId="549005DB">
             <wp:simplePos x="0" y="0"/>
             <wp:positionH relativeFrom="column">
-              <wp:posOffset>5191125</wp:posOffset>
+              <wp:posOffset>2447925</wp:posOffset>
             </wp:positionH>
-            <wp:positionV relativeFrom="page">
-              <wp:posOffset>4136390</wp:posOffset>
+            <wp:positionV relativeFrom="margin">
+              <wp:align>top</wp:align>
             </wp:positionV>
             <wp:extent cx="987425" cy="1216025"/>
             <wp:effectExtent l="0" t="0" r="3175" b="3175"/>
-            <wp:wrapNone/>
-            <wp:docPr id="1037314155" name="Graphic 5" descr="A cell phone with the words What's Next Text in a speech bubble.">
+            <wp:wrapThrough wrapText="bothSides">
+              <wp:wrapPolygon edited="0">
+                <wp:start x="0" y="0"/>
+                <wp:lineTo x="0" y="21318"/>
+                <wp:lineTo x="14585" y="21318"/>
+                <wp:lineTo x="15002" y="21318"/>
+                <wp:lineTo x="15835" y="16242"/>
+                <wp:lineTo x="21253" y="12182"/>
+                <wp:lineTo x="21253" y="3722"/>
+                <wp:lineTo x="15002" y="0"/>
+                <wp:lineTo x="0" y="0"/>
+              </wp:wrapPolygon>
+            </wp:wrapThrough>
+            <wp:docPr id="258308898" name="Graphic 5" descr="A cell phone with the words What's Next Text in a speech bubble.">
               <a:extLst xmlns:a="http://schemas.openxmlformats.org/drawingml/2006/main">
                 <a:ext uri="{C183D7F6-B498-43B3-948B-1728B52AA6E4}">
                   <adec:decorative xmlns:adec="http://schemas.microsoft.com/office/drawing/2017/decorative" val="0"/>
@@ -1567,6 +1526,15 @@
           </wp:anchor>
         </w:drawing>
       </w:r>
+    </w:p>
+    <w:p>
+      <w:pPr>
+        <w:spacing w:after="0"/>
+        <w:rPr>
+          <w:sz w:val="24"/>
+          <w:szCs w:val="24"/>
+        </w:rPr>
+      </w:pPr>
       <w:r>
         <w:rPr>
           <w:noProof/>
@@ -1574,13 +1542,13 @@
           <w:szCs w:val="20"/>
         </w:rPr>
         <w:drawing>
-          <wp:anchor distT="0" distB="0" distL="114300" distR="114300" simplePos="0" relativeHeight="251675648" behindDoc="0" locked="0" layoutInCell="1" allowOverlap="0" wp14:anchorId="7E5174C2" wp14:editId="5BADB38E">
+          <wp:anchor distT="0" distB="0" distL="114300" distR="114300" simplePos="0" relativeHeight="251675648" behindDoc="0" locked="0" layoutInCell="1" allowOverlap="0" wp14:anchorId="7E5174C2" wp14:editId="17D77807">
             <wp:simplePos x="0" y="0"/>
             <wp:positionH relativeFrom="column">
-              <wp:posOffset>4314825</wp:posOffset>
+              <wp:posOffset>4203700</wp:posOffset>
             </wp:positionH>
             <wp:positionV relativeFrom="page">
-              <wp:posOffset>1389380</wp:posOffset>
+              <wp:posOffset>894080</wp:posOffset>
             </wp:positionV>
             <wp:extent cx="987425" cy="1216025"/>
             <wp:effectExtent l="0" t="0" r="3175" b="3175"/>
@@ -1657,6 +1625,15 @@
           </wp:anchor>
         </w:drawing>
       </w:r>
+    </w:p>
+    <w:p>
+      <w:pPr>
+        <w:spacing w:after="0"/>
+        <w:rPr>
+          <w:sz w:val="24"/>
+          <w:szCs w:val="24"/>
+        </w:rPr>
+      </w:pPr>
       <w:r>
         <w:rPr>
           <w:noProof/>
@@ -1664,13 +1641,13 @@
           <w:szCs w:val="20"/>
         </w:rPr>
         <w:drawing>
-          <wp:anchor distT="0" distB="0" distL="114300" distR="114300" simplePos="0" relativeHeight="251674624" behindDoc="1" locked="0" layoutInCell="1" allowOverlap="0" wp14:anchorId="3A319883" wp14:editId="22777419">
+          <wp:anchor distT="0" distB="0" distL="114300" distR="114300" simplePos="0" relativeHeight="251674624" behindDoc="1" locked="0" layoutInCell="1" allowOverlap="0" wp14:anchorId="3A319883" wp14:editId="296AD640">
             <wp:simplePos x="0" y="0"/>
             <wp:positionH relativeFrom="column">
-              <wp:posOffset>3324225</wp:posOffset>
+              <wp:posOffset>5270500</wp:posOffset>
             </wp:positionH>
             <wp:positionV relativeFrom="page">
-              <wp:posOffset>1389380</wp:posOffset>
+              <wp:posOffset>1094105</wp:posOffset>
             </wp:positionV>
             <wp:extent cx="987425" cy="1216025"/>
             <wp:effectExtent l="0" t="0" r="3175" b="3175"/>
@@ -1759,6 +1736,24 @@
           </wp:anchor>
         </w:drawing>
       </w:r>
+    </w:p>
+    <w:p>
+      <w:pPr>
+        <w:spacing w:after="0"/>
+        <w:rPr>
+          <w:sz w:val="24"/>
+          <w:szCs w:val="24"/>
+        </w:rPr>
+      </w:pPr>
+    </w:p>
+    <w:p>
+      <w:pPr>
+        <w:spacing w:after="0"/>
+        <w:rPr>
+          <w:sz w:val="24"/>
+          <w:szCs w:val="24"/>
+        </w:rPr>
+      </w:pPr>
       <w:r>
         <w:rPr>
           <w:noProof/>
@@ -1766,18 +1761,18 @@
           <w:szCs w:val="20"/>
         </w:rPr>
         <w:drawing>
-          <wp:anchor distT="0" distB="0" distL="114300" distR="114300" simplePos="0" relativeHeight="251673600" behindDoc="0" locked="0" layoutInCell="1" allowOverlap="0" wp14:anchorId="4625DD2B" wp14:editId="0C9C69CD">
+          <wp:anchor distT="0" distB="0" distL="114300" distR="114300" simplePos="0" relativeHeight="251671552" behindDoc="0" locked="0" layoutInCell="1" allowOverlap="0" wp14:anchorId="0436E92C" wp14:editId="2985056E">
             <wp:simplePos x="0" y="0"/>
             <wp:positionH relativeFrom="column">
-              <wp:posOffset>409575</wp:posOffset>
+              <wp:posOffset>3152775</wp:posOffset>
             </wp:positionH>
             <wp:positionV relativeFrom="page">
-              <wp:posOffset>1164590</wp:posOffset>
+              <wp:posOffset>1496695</wp:posOffset>
             </wp:positionV>
             <wp:extent cx="987425" cy="1216025"/>
             <wp:effectExtent l="0" t="0" r="3175" b="3175"/>
-            <wp:wrapTopAndBottom/>
-            <wp:docPr id="1943702085" name="Graphic 5" descr="A cell phone with the words What's Next Text in a speech bubble.">
+            <wp:wrapNone/>
+            <wp:docPr id="1918932160" name="Graphic 5" descr="A cell phone with the words What's Next Text in a speech bubble.">
               <a:extLst xmlns:a="http://schemas.openxmlformats.org/drawingml/2006/main">
                 <a:ext uri="{C183D7F6-B498-43B3-948B-1728B52AA6E4}">
                   <adec:decorative xmlns:adec="http://schemas.microsoft.com/office/drawing/2017/decorative" val="0"/>
@@ -1849,6 +1844,33 @@
           </wp:anchor>
         </w:drawing>
       </w:r>
+    </w:p>
+    <w:p>
+      <w:pPr>
+        <w:spacing w:after="0"/>
+        <w:rPr>
+          <w:sz w:val="24"/>
+          <w:szCs w:val="24"/>
+        </w:rPr>
+      </w:pPr>
+    </w:p>
+    <w:p>
+      <w:pPr>
+        <w:spacing w:after="0"/>
+        <w:rPr>
+          <w:sz w:val="24"/>
+          <w:szCs w:val="24"/>
+        </w:rPr>
+      </w:pPr>
+    </w:p>
+    <w:p>
+      <w:pPr>
+        <w:spacing w:after="0"/>
+        <w:rPr>
+          <w:sz w:val="24"/>
+          <w:szCs w:val="24"/>
+        </w:rPr>
+      </w:pPr>
       <w:r>
         <w:rPr>
           <w:noProof/>
@@ -1856,30 +1878,18 @@
           <w:szCs w:val="20"/>
         </w:rPr>
         <w:drawing>
-          <wp:anchor distT="0" distB="0" distL="114300" distR="114300" simplePos="0" relativeHeight="251672576" behindDoc="0" locked="0" layoutInCell="1" allowOverlap="0" wp14:anchorId="7E59310E" wp14:editId="67938C3A">
+          <wp:anchor distT="0" distB="0" distL="114300" distR="114300" simplePos="0" relativeHeight="251676672" behindDoc="1" locked="0" layoutInCell="1" allowOverlap="0" wp14:anchorId="15405C8C" wp14:editId="27452068">
             <wp:simplePos x="0" y="0"/>
             <wp:positionH relativeFrom="column">
-              <wp:posOffset>2333625</wp:posOffset>
+              <wp:posOffset>1666875</wp:posOffset>
             </wp:positionH>
             <wp:positionV relativeFrom="page">
-              <wp:posOffset>1183640</wp:posOffset>
+              <wp:posOffset>2298065</wp:posOffset>
             </wp:positionV>
             <wp:extent cx="987425" cy="1216025"/>
             <wp:effectExtent l="0" t="0" r="3175" b="3175"/>
-            <wp:wrapThrough wrapText="bothSides">
-              <wp:wrapPolygon edited="0">
-                <wp:start x="0" y="0"/>
-                <wp:lineTo x="0" y="21318"/>
-                <wp:lineTo x="14585" y="21318"/>
-                <wp:lineTo x="15002" y="21318"/>
-                <wp:lineTo x="15835" y="16242"/>
-                <wp:lineTo x="21253" y="12182"/>
-                <wp:lineTo x="21253" y="3722"/>
-                <wp:lineTo x="15002" y="0"/>
-                <wp:lineTo x="0" y="0"/>
-              </wp:wrapPolygon>
-            </wp:wrapThrough>
-            <wp:docPr id="258308898" name="Graphic 5" descr="A cell phone with the words What's Next Text in a speech bubble.">
+            <wp:wrapNone/>
+            <wp:docPr id="1037314155" name="Graphic 5" descr="A cell phone with the words What's Next Text in a speech bubble.">
               <a:extLst xmlns:a="http://schemas.openxmlformats.org/drawingml/2006/main">
                 <a:ext uri="{C183D7F6-B498-43B3-948B-1728B52AA6E4}">
                   <adec:decorative xmlns:adec="http://schemas.microsoft.com/office/drawing/2017/decorative" val="0"/>
@@ -1951,96 +1961,201 @@
           </wp:anchor>
         </w:drawing>
       </w:r>
-      <w:r>
-        <w:rPr>
+    </w:p>
+    <w:p>
+      <w:pPr>
+        <w:spacing w:after="0"/>
+        <w:rPr>
+          <w:sz w:val="24"/>
+          <w:szCs w:val="24"/>
+        </w:rPr>
+      </w:pPr>
+    </w:p>
+    <w:p>
+      <w:pPr>
+        <w:spacing w:after="0"/>
+      </w:pPr>
+      <w:r>
+        <w:rPr>
+          <w:sz w:val="24"/>
+          <w:szCs w:val="24"/>
+        </w:rPr>
+        <w:t xml:space="preserve">{%p </w:t>
+      </w:r>
+      <w:proofErr w:type="gramStart"/>
+      <w:r>
+        <w:rPr>
+          <w:sz w:val="24"/>
+          <w:szCs w:val="24"/>
+        </w:rPr>
+        <w:t>endif %}</w:t>
+      </w:r>
+      <w:proofErr w:type="gramEnd"/>
+    </w:p>
+    <w:p>
+      <w:pPr>
+        <w:pStyle w:val="Heading2"/>
+        <w:spacing w:after="0"/>
+        <w:rPr>
+          <w:b/>
+          <w:bCs/>
+          <w:sz w:val="28"/>
+          <w:szCs w:val="28"/>
+        </w:rPr>
+      </w:pPr>
+      <w:proofErr w:type="gramStart"/>
+      <w:r>
+        <w:rPr>
+          <w:b/>
+          <w:bCs/>
+          <w:sz w:val="28"/>
+          <w:szCs w:val="28"/>
+        </w:rPr>
+        <w:t>{{</w:t>
+      </w:r>
+      <w:r>
+        <w:rPr>
+          <w:b/>
+          <w:bCs/>
           <w:noProof/>
-          <w:sz w:val="20"/>
-          <w:szCs w:val="20"/>
-        </w:rPr>
-        <w:drawing>
-          <wp:anchor distT="0" distB="0" distL="114300" distR="114300" simplePos="0" relativeHeight="251671552" behindDoc="0" locked="0" layoutInCell="1" allowOverlap="0" wp14:anchorId="0436E92C" wp14:editId="31CE2B93">
-            <wp:simplePos x="0" y="0"/>
-            <wp:positionH relativeFrom="column">
-              <wp:posOffset>4200525</wp:posOffset>
-            </wp:positionH>
-            <wp:positionV relativeFrom="page">
-              <wp:posOffset>3096895</wp:posOffset>
-            </wp:positionV>
-            <wp:extent cx="987425" cy="1216025"/>
-            <wp:effectExtent l="0" t="0" r="3175" b="3175"/>
-            <wp:wrapNone/>
-            <wp:docPr id="1918932160" name="Graphic 5" descr="A cell phone with the words What's Next Text in a speech bubble.">
-              <a:extLst xmlns:a="http://schemas.openxmlformats.org/drawingml/2006/main">
-                <a:ext uri="{C183D7F6-B498-43B3-948B-1728B52AA6E4}">
-                  <adec:decorative xmlns:adec="http://schemas.microsoft.com/office/drawing/2017/decorative" val="0"/>
-                </a:ext>
-              </a:extLst>
-            </wp:docPr>
-            <wp:cNvGraphicFramePr>
-              <a:graphicFrameLocks xmlns:a="http://schemas.openxmlformats.org/drawingml/2006/main" noChangeAspect="1"/>
-            </wp:cNvGraphicFramePr>
-            <a:graphic xmlns:a="http://schemas.openxmlformats.org/drawingml/2006/main">
-              <a:graphicData uri="http://schemas.openxmlformats.org/drawingml/2006/picture">
-                <pic:pic xmlns:pic="http://schemas.openxmlformats.org/drawingml/2006/picture">
-                  <pic:nvPicPr>
-                    <pic:cNvPr id="1" name="Graphic 5" descr="A cell phone with the words What's Next Text in a speech bubble.">
-                      <a:extLst>
-                        <a:ext uri="{C183D7F6-B498-43B3-948B-1728B52AA6E4}">
-                          <adec:decorative xmlns:adec="http://schemas.microsoft.com/office/drawing/2017/decorative" val="0"/>
-                        </a:ext>
-                      </a:extLst>
-                    </pic:cNvPr>
-                    <pic:cNvPicPr>
-                      <a:picLocks noChangeAspect="1" noChangeArrowheads="1"/>
-                    </pic:cNvPicPr>
-                  </pic:nvPicPr>
-                  <pic:blipFill>
-                    <a:blip r:embed="rId5" cstate="print">
-                      <a:extLst>
-                        <a:ext uri="{BEBA8EAE-BF5A-486C-A8C5-ECC9F3942E4B}">
-                          <a14:imgProps xmlns:a14="http://schemas.microsoft.com/office/drawing/2010/main">
-                            <a14:imgLayer r:embed="rId6">
-                              <a14:imgEffect>
-                                <a14:brightnessContrast bright="-23000"/>
-                              </a14:imgEffect>
-                            </a14:imgLayer>
-                          </a14:imgProps>
-                        </a:ext>
-                        <a:ext uri="{28A0092B-C50C-407E-A947-70E740481C1C}">
-                          <a14:useLocalDpi xmlns:a14="http://schemas.microsoft.com/office/drawing/2010/main" val="0"/>
-                        </a:ext>
-                      </a:extLst>
-                    </a:blip>
-                    <a:srcRect/>
-                    <a:stretch>
-                      <a:fillRect/>
-                    </a:stretch>
-                  </pic:blipFill>
-                  <pic:spPr bwMode="auto">
-                    <a:xfrm>
-                      <a:off x="0" y="0"/>
-                      <a:ext cx="987425" cy="1216025"/>
-                    </a:xfrm>
-                    <a:prstGeom prst="rect">
-                      <a:avLst/>
-                    </a:prstGeom>
-                    <a:noFill/>
-                    <a:ln>
-                      <a:noFill/>
-                    </a:ln>
-                  </pic:spPr>
-                </pic:pic>
-              </a:graphicData>
-            </a:graphic>
-            <wp14:sizeRelH relativeFrom="margin">
-              <wp14:pctWidth>0</wp14:pctWidth>
-            </wp14:sizeRelH>
-            <wp14:sizeRelV relativeFrom="margin">
-              <wp14:pctHeight>0</wp14:pctHeight>
-            </wp14:sizeRelV>
-          </wp:anchor>
-        </w:drawing>
-      </w:r>
+          <w:sz w:val="28"/>
+          <w:szCs w:val="28"/>
+        </w:rPr>
+        <w:t xml:space="preserve"> cover</w:t>
+      </w:r>
+      <w:proofErr w:type="gramEnd"/>
+      <w:r>
+        <w:rPr>
+          <w:b/>
+          <w:bCs/>
+          <w:noProof/>
+          <w:sz w:val="28"/>
+          <w:szCs w:val="28"/>
+        </w:rPr>
+        <w:t>_sheet_</w:t>
+      </w:r>
+      <w:proofErr w:type="gramStart"/>
+      <w:r>
+        <w:rPr>
+          <w:b/>
+          <w:bCs/>
+          <w:noProof/>
+          <w:sz w:val="28"/>
+          <w:szCs w:val="28"/>
+        </w:rPr>
+        <w:t xml:space="preserve">share </w:t>
+      </w:r>
+      <w:r>
+        <w:rPr>
+          <w:b/>
+          <w:bCs/>
+          <w:sz w:val="28"/>
+          <w:szCs w:val="28"/>
+        </w:rPr>
+        <w:t>}</w:t>
+      </w:r>
+      <w:proofErr w:type="gramEnd"/>
+      <w:r>
+        <w:rPr>
+          <w:b/>
+          <w:bCs/>
+          <w:sz w:val="28"/>
+          <w:szCs w:val="28"/>
+        </w:rPr>
+        <w:t>}</w:t>
+      </w:r>
+    </w:p>
+    <w:p>
+      <w:pPr>
+        <w:spacing w:after="0"/>
+        <w:rPr>
+          <w:sz w:val="16"/>
+          <w:szCs w:val="16"/>
+        </w:rPr>
+      </w:pPr>
+    </w:p>
+    <w:p>
+      <w:pPr>
+        <w:spacing w:after="0"/>
+        <w:rPr>
+          <w:rFonts w:cs="Times New Roman"/>
+          <w:sz w:val="24"/>
+          <w:szCs w:val="28"/>
+        </w:rPr>
+      </w:pPr>
+      <w:proofErr w:type="gramStart"/>
+      <w:r>
+        <w:rPr>
+          <w:rFonts w:cs="Times New Roman"/>
+          <w:sz w:val="24"/>
+          <w:szCs w:val="28"/>
+        </w:rPr>
+        <w:t>{{</w:t>
+      </w:r>
+      <w:r>
+        <w:rPr>
+          <w:rFonts w:cs="Times New Roman"/>
+          <w:noProof/>
+          <w:sz w:val="24"/>
+          <w:szCs w:val="28"/>
+        </w:rPr>
+        <w:t xml:space="preserve"> cover</w:t>
+      </w:r>
+      <w:proofErr w:type="gramEnd"/>
+      <w:r>
+        <w:rPr>
+          <w:rFonts w:cs="Times New Roman"/>
+          <w:noProof/>
+          <w:sz w:val="24"/>
+          <w:szCs w:val="28"/>
+        </w:rPr>
+        <w:t>_sheet_complete_</w:t>
+      </w:r>
+      <w:proofErr w:type="gramStart"/>
+      <w:r>
+        <w:rPr>
+          <w:rFonts w:cs="Times New Roman"/>
+          <w:noProof/>
+          <w:sz w:val="24"/>
+          <w:szCs w:val="28"/>
+        </w:rPr>
+        <w:t xml:space="preserve">2 </w:t>
+      </w:r>
+      <w:r>
+        <w:rPr>
+          <w:rFonts w:cs="Times New Roman"/>
+          <w:sz w:val="24"/>
+          <w:szCs w:val="28"/>
+        </w:rPr>
+        <w:t>}</w:t>
+      </w:r>
+      <w:proofErr w:type="gramEnd"/>
+      <w:r>
+        <w:rPr>
+          <w:rFonts w:cs="Times New Roman"/>
+          <w:sz w:val="24"/>
+          <w:szCs w:val="28"/>
+        </w:rPr>
+        <w:t>}</w:t>
+      </w:r>
+    </w:p>
+    <w:p>
+      <w:pPr>
+        <w:rPr>
+          <w:rFonts w:cs="Times New Roman"/>
+          <w:sz w:val="24"/>
+          <w:szCs w:val="24"/>
+        </w:rPr>
+      </w:pPr>
+    </w:p>
+    <w:p>
+      <w:pPr>
+        <w:spacing w:after="0"/>
+        <w:rPr>
+          <w:sz w:val="24"/>
+          <w:szCs w:val="24"/>
+        </w:rPr>
+      </w:pPr>
       <w:r>
         <w:rPr>
           <w:sz w:val="24"/>

</xml_diff>

<commit_message>
reduce back down to one test image
</commit_message>
<xml_diff>
--- a/docassemble/mlhframework/data/templates/cover_sheet_2.0.docx
+++ b/docassemble/mlhframework/data/templates/cover_sheet_2.0.docx
@@ -3,14 +3,12 @@
 <w:document xmlns:wpc="http://schemas.microsoft.com/office/word/2010/wordprocessingCanvas" xmlns:cx="http://schemas.microsoft.com/office/drawing/2014/chartex" xmlns:cx1="http://schemas.microsoft.com/office/drawing/2015/9/8/chartex" xmlns:cx2="http://schemas.microsoft.com/office/drawing/2015/10/21/chartex" xmlns:cx3="http://schemas.microsoft.com/office/drawing/2016/5/9/chartex" xmlns:cx4="http://schemas.microsoft.com/office/drawing/2016/5/10/chartex" xmlns:cx5="http://schemas.microsoft.com/office/drawing/2016/5/11/chartex" xmlns:cx6="http://schemas.microsoft.com/office/drawing/2016/5/12/chartex" xmlns:cx7="http://schemas.microsoft.com/office/drawing/2016/5/13/chartex" xmlns:cx8="http://schemas.microsoft.com/office/drawing/2016/5/14/chartex" xmlns:mc="http://schemas.openxmlformats.org/markup-compatibility/2006" xmlns:aink="http://schemas.microsoft.com/office/drawing/2016/ink" xmlns:am3d="http://schemas.microsoft.com/office/drawing/2017/model3d" xmlns:o="urn:schemas-microsoft-com:office:office" xmlns:oel="http://schemas.microsoft.com/office/2019/extlst" xmlns:r="http://schemas.openxmlformats.org/officeDocument/2006/relationships" xmlns:m="http://schemas.openxmlformats.org/officeDocument/2006/math" xmlns:v="urn:schemas-microsoft-com:vml" xmlns:wp14="http://schemas.microsoft.com/office/word/2010/wordprocessingDrawing" xmlns:wp="http://schemas.openxmlformats.org/drawingml/2006/wordprocessingDrawing" xmlns:w10="urn:schemas-microsoft-com:office:word" xmlns:w="http://schemas.openxmlformats.org/wordprocessingml/2006/main" xmlns:w14="http://schemas.microsoft.com/office/word/2010/wordml" xmlns:w15="http://schemas.microsoft.com/office/word/2012/wordml" xmlns:w16cex="http://schemas.microsoft.com/office/word/2018/wordml/cex" xmlns:w16cid="http://schemas.microsoft.com/office/word/2016/wordml/cid" xmlns:w16="http://schemas.microsoft.com/office/word/2018/wordml" xmlns:w16du="http://schemas.microsoft.com/office/word/2023/wordml/word16du" xmlns:w16sdtdh="http://schemas.microsoft.com/office/word/2020/wordml/sdtdatahash" xmlns:w16sdtfl="http://schemas.microsoft.com/office/word/2024/wordml/sdtformatlock" xmlns:w16se="http://schemas.microsoft.com/office/word/2015/wordml/symex" xmlns:wpg="http://schemas.microsoft.com/office/word/2010/wordprocessingGroup" xmlns:wpi="http://schemas.microsoft.com/office/word/2010/wordprocessingInk" xmlns:wne="http://schemas.microsoft.com/office/word/2006/wordml" xmlns:wps="http://schemas.microsoft.com/office/word/2010/wordprocessingShape" mc:Ignorable="w14 w15 w16se w16cid w16 w16cex w16sdtdh w16sdtfl w16du wp14">
   <w:body>
     <w:p>
-      <w:bookmarkStart w:id="0" w:name="_Hlk192513968"/>
-      <w:bookmarkEnd w:id="0"/>
       <w:r>
         <w:rPr>
           <w:noProof/>
         </w:rPr>
         <w:drawing>
-          <wp:inline distT="0" distB="0" distL="0" distR="0" wp14:anchorId="0374DEF6" wp14:editId="337509D7">
+          <wp:inline distT="0" distB="0" distL="0" distR="0" wp14:anchorId="0374DEF6" wp14:editId="4ED24A7A">
             <wp:extent cx="5943600" cy="533400"/>
             <wp:effectExtent l="0" t="0" r="0" b="0"/>
             <wp:docPr id="1623593727" name="Picture 1" descr="Michigan Legal Help"/>
@@ -99,7 +97,6 @@
         </w:rPr>
         <w:t>{{</w:t>
       </w:r>
-      <w:proofErr w:type="spellStart"/>
       <w:r>
         <w:rPr>
           <w:b/>
@@ -119,18 +116,7 @@
           <w:sz w:val="28"/>
           <w:szCs w:val="28"/>
         </w:rPr>
-        <w:t>message</w:t>
-      </w:r>
-      <w:proofErr w:type="spellEnd"/>
-      <w:r>
-        <w:rPr>
-          <w:b/>
-          <w:bCs/>
-          <w:noProof/>
-          <w:sz w:val="28"/>
-          <w:szCs w:val="28"/>
-        </w:rPr>
-        <w:t xml:space="preserve"> </w:t>
+        <w:t xml:space="preserve">message </w:t>
       </w:r>
       <w:r>
         <w:rPr>
@@ -303,36 +289,14 @@
           <w:szCs w:val="24"/>
         </w:rPr>
       </w:pPr>
-      <w:r>
-        <w:rPr>
-          <w:sz w:val="24"/>
-          <w:szCs w:val="24"/>
-        </w:rPr>
-        <w:t xml:space="preserve">{{r </w:t>
-      </w:r>
-      <w:proofErr w:type="spellStart"/>
-      <w:r>
-        <w:rPr>
-          <w:sz w:val="24"/>
-          <w:szCs w:val="24"/>
-        </w:rPr>
-        <w:t>resource_page_link</w:t>
-      </w:r>
-      <w:proofErr w:type="spellEnd"/>
-      <w:r>
-        <w:rPr>
-          <w:sz w:val="24"/>
-          <w:szCs w:val="24"/>
-        </w:rPr>
-        <w:t xml:space="preserve"> | </w:t>
-      </w:r>
-      <w:proofErr w:type="spellStart"/>
-      <w:r>
-        <w:rPr>
-          <w:sz w:val="24"/>
-          <w:szCs w:val="24"/>
-        </w:rPr>
-        <w:t>inline_</w:t>
+      <w:bookmarkStart w:id="0" w:name="_Hlk192513968"/>
+      <w:bookmarkEnd w:id="0"/>
+      <w:r>
+        <w:rPr>
+          <w:sz w:val="24"/>
+          <w:szCs w:val="24"/>
+        </w:rPr>
+        <w:t>{{r resource_page_link | inline_</w:t>
       </w:r>
       <w:proofErr w:type="gramStart"/>
       <w:r>
@@ -340,15 +304,7 @@
           <w:sz w:val="24"/>
           <w:szCs w:val="24"/>
         </w:rPr>
-        <w:t>markdown</w:t>
-      </w:r>
-      <w:proofErr w:type="spellEnd"/>
-      <w:r>
-        <w:rPr>
-          <w:sz w:val="24"/>
-          <w:szCs w:val="24"/>
-        </w:rPr>
-        <w:t xml:space="preserve"> }</w:t>
+        <w:t>markdown }</w:t>
       </w:r>
       <w:proofErr w:type="gramEnd"/>
       <w:r>
@@ -373,7 +329,6 @@
         </w:rPr>
         <w:t xml:space="preserve">{{ </w:t>
       </w:r>
-      <w:proofErr w:type="spellStart"/>
       <w:r>
         <w:rPr>
           <w:sz w:val="24"/>
@@ -404,7 +359,6 @@
         </w:rPr>
         <w:t>only</w:t>
       </w:r>
-      <w:proofErr w:type="spellEnd"/>
       <w:r>
         <w:rPr>
           <w:sz w:val="24"/>
@@ -474,51 +428,6 @@
         </w:rPr>
         <w:t xml:space="preserve"> for full results.</w:t>
       </w:r>
-    </w:p>
-    <w:p>
-      <w:pPr>
-        <w:rPr>
-          <w:rFonts w:cs="Times New Roman"/>
-          <w:sz w:val="24"/>
-          <w:szCs w:val="28"/>
-        </w:rPr>
-      </w:pPr>
-    </w:p>
-    <w:p>
-      <w:pPr>
-        <w:rPr>
-          <w:rFonts w:cs="Times New Roman"/>
-          <w:sz w:val="24"/>
-          <w:szCs w:val="28"/>
-        </w:rPr>
-      </w:pPr>
-    </w:p>
-    <w:p>
-      <w:pPr>
-        <w:rPr>
-          <w:rFonts w:cs="Times New Roman"/>
-          <w:sz w:val="24"/>
-          <w:szCs w:val="28"/>
-        </w:rPr>
-      </w:pPr>
-    </w:p>
-    <w:p>
-      <w:pPr>
-        <w:rPr>
-          <w:rFonts w:cs="Times New Roman"/>
-          <w:sz w:val="24"/>
-          <w:szCs w:val="28"/>
-        </w:rPr>
-      </w:pPr>
-    </w:p>
-    <w:p>
-      <w:pPr>
-        <w:rPr>
-          <w:rFonts w:cs="Times New Roman"/>
-          <w:sz w:val="24"/>
-          <w:szCs w:val="28"/>
-        </w:rPr>
-      </w:pPr>
     </w:p>
     <w:p>
       <w:pPr>
@@ -533,15 +442,7 @@
           <w:sz w:val="24"/>
           <w:szCs w:val="24"/>
         </w:rPr>
-        <w:t xml:space="preserve">{%p if </w:t>
-      </w:r>
-      <w:proofErr w:type="spellStart"/>
-      <w:r>
-        <w:rPr>
-          <w:sz w:val="24"/>
-          <w:szCs w:val="24"/>
-        </w:rPr>
-        <w:t>has_whats_next_</w:t>
+        <w:t>{%p if has_whats_next_</w:t>
       </w:r>
       <w:proofErr w:type="gramStart"/>
       <w:r>
@@ -549,15 +450,7 @@
           <w:sz w:val="24"/>
           <w:szCs w:val="24"/>
         </w:rPr>
-        <w:t>text</w:t>
-      </w:r>
-      <w:proofErr w:type="spellEnd"/>
-      <w:r>
-        <w:rPr>
-          <w:sz w:val="24"/>
-          <w:szCs w:val="24"/>
-        </w:rPr>
-        <w:t xml:space="preserve"> %}</w:t>
+        <w:t>text %}</w:t>
       </w:r>
       <w:proofErr w:type="gramEnd"/>
       <w:r>
@@ -584,860 +477,13 @@
           <w:szCs w:val="20"/>
         </w:rPr>
         <w:drawing>
-          <wp:inline distT="0" distB="0" distL="0" distR="0" wp14:anchorId="4CBED9C6" wp14:editId="50B55898">
-            <wp:extent cx="987425" cy="1216025"/>
-            <wp:effectExtent l="0" t="0" r="3175" b="3175"/>
-            <wp:docPr id="1642440280" name="Graphic 5" descr="A cell phone with the words What's Next Text in a speech bubble.">
-              <a:extLst xmlns:a="http://schemas.openxmlformats.org/drawingml/2006/main">
-                <a:ext uri="{C183D7F6-B498-43B3-948B-1728B52AA6E4}">
-                  <adec:decorative xmlns:adec="http://schemas.microsoft.com/office/drawing/2017/decorative" val="0"/>
-                </a:ext>
-              </a:extLst>
-            </wp:docPr>
-            <wp:cNvGraphicFramePr>
-              <a:graphicFrameLocks xmlns:a="http://schemas.openxmlformats.org/drawingml/2006/main" noChangeAspect="1"/>
-            </wp:cNvGraphicFramePr>
-            <a:graphic xmlns:a="http://schemas.openxmlformats.org/drawingml/2006/main">
-              <a:graphicData uri="http://schemas.openxmlformats.org/drawingml/2006/picture">
-                <pic:pic xmlns:pic="http://schemas.openxmlformats.org/drawingml/2006/picture">
-                  <pic:nvPicPr>
-                    <pic:cNvPr id="1" name="Graphic 5" descr="A cell phone with the words What's Next Text in a speech bubble.">
-                      <a:extLst>
-                        <a:ext uri="{C183D7F6-B498-43B3-948B-1728B52AA6E4}">
-                          <adec:decorative xmlns:adec="http://schemas.microsoft.com/office/drawing/2017/decorative" val="0"/>
-                        </a:ext>
-                      </a:extLst>
-                    </pic:cNvPr>
-                    <pic:cNvPicPr>
-                      <a:picLocks noChangeAspect="1" noChangeArrowheads="1"/>
-                    </pic:cNvPicPr>
-                  </pic:nvPicPr>
-                  <pic:blipFill>
-                    <a:blip r:embed="rId5" cstate="print">
-                      <a:extLst>
-                        <a:ext uri="{BEBA8EAE-BF5A-486C-A8C5-ECC9F3942E4B}">
-                          <a14:imgProps xmlns:a14="http://schemas.microsoft.com/office/drawing/2010/main">
-                            <a14:imgLayer r:embed="rId6">
-                              <a14:imgEffect>
-                                <a14:brightnessContrast bright="-23000"/>
-                              </a14:imgEffect>
-                            </a14:imgLayer>
-                          </a14:imgProps>
-                        </a:ext>
-                        <a:ext uri="{28A0092B-C50C-407E-A947-70E740481C1C}">
-                          <a14:useLocalDpi xmlns:a14="http://schemas.microsoft.com/office/drawing/2010/main" val="0"/>
-                        </a:ext>
-                      </a:extLst>
-                    </a:blip>
-                    <a:srcRect/>
-                    <a:stretch>
-                      <a:fillRect/>
-                    </a:stretch>
-                  </pic:blipFill>
-                  <pic:spPr bwMode="auto">
-                    <a:xfrm>
-                      <a:off x="0" y="0"/>
-                      <a:ext cx="987425" cy="1216025"/>
-                    </a:xfrm>
-                    <a:prstGeom prst="rect">
-                      <a:avLst/>
-                    </a:prstGeom>
-                    <a:noFill/>
-                    <a:ln>
-                      <a:noFill/>
-                    </a:ln>
-                  </pic:spPr>
-                </pic:pic>
-              </a:graphicData>
-            </a:graphic>
-          </wp:inline>
-        </w:drawing>
-      </w:r>
-      <w:r>
-        <w:rPr>
-          <w:noProof/>
-          <w:sz w:val="20"/>
-          <w:szCs w:val="20"/>
-        </w:rPr>
-        <w:drawing>
-          <wp:anchor distT="0" distB="0" distL="114300" distR="114300" simplePos="0" relativeHeight="251665408" behindDoc="1" locked="0" layoutInCell="1" allowOverlap="0" wp14:anchorId="75C5CA12" wp14:editId="7533F782">
+          <wp:anchor distT="0" distB="0" distL="114300" distR="114300" simplePos="0" relativeHeight="251672576" behindDoc="0" locked="0" layoutInCell="1" allowOverlap="0" wp14:anchorId="7E59310E" wp14:editId="5AFBBCE1">
             <wp:simplePos x="0" y="0"/>
-            <wp:positionH relativeFrom="column">
-              <wp:posOffset>2081530</wp:posOffset>
-            </wp:positionH>
-            <wp:positionV relativeFrom="paragraph">
-              <wp:posOffset>1401445</wp:posOffset>
-            </wp:positionV>
-            <wp:extent cx="987425" cy="1216025"/>
-            <wp:effectExtent l="0" t="0" r="3175" b="3175"/>
-            <wp:wrapTight wrapText="bothSides">
-              <wp:wrapPolygon edited="0">
-                <wp:start x="0" y="0"/>
-                <wp:lineTo x="0" y="21318"/>
-                <wp:lineTo x="14585" y="21318"/>
-                <wp:lineTo x="15002" y="21318"/>
-                <wp:lineTo x="15835" y="16242"/>
-                <wp:lineTo x="21253" y="12182"/>
-                <wp:lineTo x="21253" y="3722"/>
-                <wp:lineTo x="15002" y="0"/>
-                <wp:lineTo x="0" y="0"/>
-              </wp:wrapPolygon>
-            </wp:wrapTight>
-            <wp:docPr id="858274687" name="Graphic 5" descr="A cell phone with the words What's Next Text in a speech bubble.">
-              <a:extLst xmlns:a="http://schemas.openxmlformats.org/drawingml/2006/main">
-                <a:ext uri="{C183D7F6-B498-43B3-948B-1728B52AA6E4}">
-                  <adec:decorative xmlns:adec="http://schemas.microsoft.com/office/drawing/2017/decorative" val="0"/>
-                </a:ext>
-              </a:extLst>
-            </wp:docPr>
-            <wp:cNvGraphicFramePr>
-              <a:graphicFrameLocks xmlns:a="http://schemas.openxmlformats.org/drawingml/2006/main" noChangeAspect="1"/>
-            </wp:cNvGraphicFramePr>
-            <a:graphic xmlns:a="http://schemas.openxmlformats.org/drawingml/2006/main">
-              <a:graphicData uri="http://schemas.openxmlformats.org/drawingml/2006/picture">
-                <pic:pic xmlns:pic="http://schemas.openxmlformats.org/drawingml/2006/picture">
-                  <pic:nvPicPr>
-                    <pic:cNvPr id="1" name="Graphic 5" descr="A cell phone with the words What's Next Text in a speech bubble.">
-                      <a:extLst>
-                        <a:ext uri="{C183D7F6-B498-43B3-948B-1728B52AA6E4}">
-                          <adec:decorative xmlns:adec="http://schemas.microsoft.com/office/drawing/2017/decorative" val="0"/>
-                        </a:ext>
-                      </a:extLst>
-                    </pic:cNvPr>
-                    <pic:cNvPicPr>
-                      <a:picLocks noChangeAspect="1" noChangeArrowheads="1"/>
-                    </pic:cNvPicPr>
-                  </pic:nvPicPr>
-                  <pic:blipFill>
-                    <a:blip r:embed="rId5" cstate="print">
-                      <a:extLst>
-                        <a:ext uri="{BEBA8EAE-BF5A-486C-A8C5-ECC9F3942E4B}">
-                          <a14:imgProps xmlns:a14="http://schemas.microsoft.com/office/drawing/2010/main">
-                            <a14:imgLayer r:embed="rId6">
-                              <a14:imgEffect>
-                                <a14:brightnessContrast bright="-23000"/>
-                              </a14:imgEffect>
-                            </a14:imgLayer>
-                          </a14:imgProps>
-                        </a:ext>
-                        <a:ext uri="{28A0092B-C50C-407E-A947-70E740481C1C}">
-                          <a14:useLocalDpi xmlns:a14="http://schemas.microsoft.com/office/drawing/2010/main" val="0"/>
-                        </a:ext>
-                      </a:extLst>
-                    </a:blip>
-                    <a:srcRect/>
-                    <a:stretch>
-                      <a:fillRect/>
-                    </a:stretch>
-                  </pic:blipFill>
-                  <pic:spPr bwMode="auto">
-                    <a:xfrm>
-                      <a:off x="0" y="0"/>
-                      <a:ext cx="987425" cy="1216025"/>
-                    </a:xfrm>
-                    <a:prstGeom prst="rect">
-                      <a:avLst/>
-                    </a:prstGeom>
-                    <a:noFill/>
-                    <a:ln>
-                      <a:noFill/>
-                    </a:ln>
-                  </pic:spPr>
-                </pic:pic>
-              </a:graphicData>
-            </a:graphic>
-            <wp14:sizeRelH relativeFrom="margin">
-              <wp14:pctWidth>0</wp14:pctWidth>
-            </wp14:sizeRelH>
-            <wp14:sizeRelV relativeFrom="margin">
-              <wp14:pctHeight>0</wp14:pctHeight>
-            </wp14:sizeRelV>
-          </wp:anchor>
-        </w:drawing>
-      </w:r>
-      <w:r>
-        <w:rPr>
-          <w:noProof/>
-          <w:sz w:val="20"/>
-          <w:szCs w:val="20"/>
-        </w:rPr>
-        <w:drawing>
-          <wp:anchor distT="0" distB="0" distL="114300" distR="114300" simplePos="0" relativeHeight="251667456" behindDoc="0" locked="0" layoutInCell="1" allowOverlap="0" wp14:anchorId="598256B4" wp14:editId="24756C17">
-            <wp:simplePos x="0" y="0"/>
-            <wp:positionH relativeFrom="column">
-              <wp:posOffset>2386330</wp:posOffset>
-            </wp:positionH>
-            <wp:positionV relativeFrom="paragraph">
-              <wp:posOffset>1401445</wp:posOffset>
-            </wp:positionV>
-            <wp:extent cx="987425" cy="1216025"/>
-            <wp:effectExtent l="0" t="0" r="3175" b="3175"/>
-            <wp:wrapSquare wrapText="bothSides"/>
-            <wp:docPr id="1791982386" name="Graphic 5" descr="A cell phone with the words What's Next Text in a speech bubble.">
-              <a:extLst xmlns:a="http://schemas.openxmlformats.org/drawingml/2006/main">
-                <a:ext uri="{C183D7F6-B498-43B3-948B-1728B52AA6E4}">
-                  <adec:decorative xmlns:adec="http://schemas.microsoft.com/office/drawing/2017/decorative" val="0"/>
-                </a:ext>
-              </a:extLst>
-            </wp:docPr>
-            <wp:cNvGraphicFramePr>
-              <a:graphicFrameLocks xmlns:a="http://schemas.openxmlformats.org/drawingml/2006/main" noChangeAspect="1"/>
-            </wp:cNvGraphicFramePr>
-            <a:graphic xmlns:a="http://schemas.openxmlformats.org/drawingml/2006/main">
-              <a:graphicData uri="http://schemas.openxmlformats.org/drawingml/2006/picture">
-                <pic:pic xmlns:pic="http://schemas.openxmlformats.org/drawingml/2006/picture">
-                  <pic:nvPicPr>
-                    <pic:cNvPr id="1" name="Graphic 5" descr="A cell phone with the words What's Next Text in a speech bubble.">
-                      <a:extLst>
-                        <a:ext uri="{C183D7F6-B498-43B3-948B-1728B52AA6E4}">
-                          <adec:decorative xmlns:adec="http://schemas.microsoft.com/office/drawing/2017/decorative" val="0"/>
-                        </a:ext>
-                      </a:extLst>
-                    </pic:cNvPr>
-                    <pic:cNvPicPr>
-                      <a:picLocks noChangeAspect="1" noChangeArrowheads="1"/>
-                    </pic:cNvPicPr>
-                  </pic:nvPicPr>
-                  <pic:blipFill>
-                    <a:blip r:embed="rId5" cstate="print">
-                      <a:extLst>
-                        <a:ext uri="{BEBA8EAE-BF5A-486C-A8C5-ECC9F3942E4B}">
-                          <a14:imgProps xmlns:a14="http://schemas.microsoft.com/office/drawing/2010/main">
-                            <a14:imgLayer r:embed="rId6">
-                              <a14:imgEffect>
-                                <a14:brightnessContrast bright="-23000"/>
-                              </a14:imgEffect>
-                            </a14:imgLayer>
-                          </a14:imgProps>
-                        </a:ext>
-                        <a:ext uri="{28A0092B-C50C-407E-A947-70E740481C1C}">
-                          <a14:useLocalDpi xmlns:a14="http://schemas.microsoft.com/office/drawing/2010/main" val="0"/>
-                        </a:ext>
-                      </a:extLst>
-                    </a:blip>
-                    <a:srcRect/>
-                    <a:stretch>
-                      <a:fillRect/>
-                    </a:stretch>
-                  </pic:blipFill>
-                  <pic:spPr bwMode="auto">
-                    <a:xfrm>
-                      <a:off x="0" y="0"/>
-                      <a:ext cx="987425" cy="1216025"/>
-                    </a:xfrm>
-                    <a:prstGeom prst="rect">
-                      <a:avLst/>
-                    </a:prstGeom>
-                    <a:noFill/>
-                    <a:ln>
-                      <a:noFill/>
-                    </a:ln>
-                  </pic:spPr>
-                </pic:pic>
-              </a:graphicData>
-            </a:graphic>
-            <wp14:sizeRelH relativeFrom="margin">
-              <wp14:pctWidth>0</wp14:pctWidth>
-            </wp14:sizeRelH>
-            <wp14:sizeRelV relativeFrom="margin">
-              <wp14:pctHeight>0</wp14:pctHeight>
-            </wp14:sizeRelV>
-          </wp:anchor>
-        </w:drawing>
-      </w:r>
-      <w:r>
-        <w:rPr>
-          <w:noProof/>
-          <w:sz w:val="20"/>
-          <w:szCs w:val="20"/>
-        </w:rPr>
-        <w:drawing>
-          <wp:anchor distT="0" distB="0" distL="114300" distR="114300" simplePos="0" relativeHeight="251661312" behindDoc="0" locked="0" layoutInCell="1" allowOverlap="0" wp14:anchorId="45733748" wp14:editId="20F43B94">
-            <wp:simplePos x="0" y="0"/>
-            <wp:positionH relativeFrom="column">
-              <wp:posOffset>2691130</wp:posOffset>
-            </wp:positionH>
-            <wp:positionV relativeFrom="paragraph">
-              <wp:posOffset>1401445</wp:posOffset>
-            </wp:positionV>
-            <wp:extent cx="987425" cy="1216025"/>
-            <wp:effectExtent l="0" t="0" r="3175" b="3175"/>
-            <wp:wrapThrough wrapText="bothSides">
-              <wp:wrapPolygon edited="0">
-                <wp:start x="0" y="0"/>
-                <wp:lineTo x="0" y="21318"/>
-                <wp:lineTo x="14585" y="21318"/>
-                <wp:lineTo x="15002" y="21318"/>
-                <wp:lineTo x="15835" y="16242"/>
-                <wp:lineTo x="21253" y="12182"/>
-                <wp:lineTo x="21253" y="3722"/>
-                <wp:lineTo x="15002" y="0"/>
-                <wp:lineTo x="0" y="0"/>
-              </wp:wrapPolygon>
-            </wp:wrapThrough>
-            <wp:docPr id="2132870002" name="Graphic 5" descr="A cell phone with the words What's Next Text in a speech bubble.">
-              <a:extLst xmlns:a="http://schemas.openxmlformats.org/drawingml/2006/main">
-                <a:ext uri="{C183D7F6-B498-43B3-948B-1728B52AA6E4}">
-                  <adec:decorative xmlns:adec="http://schemas.microsoft.com/office/drawing/2017/decorative" val="0"/>
-                </a:ext>
-              </a:extLst>
-            </wp:docPr>
-            <wp:cNvGraphicFramePr>
-              <a:graphicFrameLocks xmlns:a="http://schemas.openxmlformats.org/drawingml/2006/main" noChangeAspect="1"/>
-            </wp:cNvGraphicFramePr>
-            <a:graphic xmlns:a="http://schemas.openxmlformats.org/drawingml/2006/main">
-              <a:graphicData uri="http://schemas.openxmlformats.org/drawingml/2006/picture">
-                <pic:pic xmlns:pic="http://schemas.openxmlformats.org/drawingml/2006/picture">
-                  <pic:nvPicPr>
-                    <pic:cNvPr id="1" name="Graphic 5" descr="A cell phone with the words What's Next Text in a speech bubble.">
-                      <a:extLst>
-                        <a:ext uri="{C183D7F6-B498-43B3-948B-1728B52AA6E4}">
-                          <adec:decorative xmlns:adec="http://schemas.microsoft.com/office/drawing/2017/decorative" val="0"/>
-                        </a:ext>
-                      </a:extLst>
-                    </pic:cNvPr>
-                    <pic:cNvPicPr>
-                      <a:picLocks noChangeAspect="1" noChangeArrowheads="1"/>
-                    </pic:cNvPicPr>
-                  </pic:nvPicPr>
-                  <pic:blipFill>
-                    <a:blip r:embed="rId5" cstate="print">
-                      <a:extLst>
-                        <a:ext uri="{BEBA8EAE-BF5A-486C-A8C5-ECC9F3942E4B}">
-                          <a14:imgProps xmlns:a14="http://schemas.microsoft.com/office/drawing/2010/main">
-                            <a14:imgLayer r:embed="rId6">
-                              <a14:imgEffect>
-                                <a14:brightnessContrast bright="-23000"/>
-                              </a14:imgEffect>
-                            </a14:imgLayer>
-                          </a14:imgProps>
-                        </a:ext>
-                        <a:ext uri="{28A0092B-C50C-407E-A947-70E740481C1C}">
-                          <a14:useLocalDpi xmlns:a14="http://schemas.microsoft.com/office/drawing/2010/main" val="0"/>
-                        </a:ext>
-                      </a:extLst>
-                    </a:blip>
-                    <a:srcRect/>
-                    <a:stretch>
-                      <a:fillRect/>
-                    </a:stretch>
-                  </pic:blipFill>
-                  <pic:spPr bwMode="auto">
-                    <a:xfrm>
-                      <a:off x="0" y="0"/>
-                      <a:ext cx="987425" cy="1216025"/>
-                    </a:xfrm>
-                    <a:prstGeom prst="rect">
-                      <a:avLst/>
-                    </a:prstGeom>
-                    <a:noFill/>
-                    <a:ln>
-                      <a:noFill/>
-                    </a:ln>
-                  </pic:spPr>
-                </pic:pic>
-              </a:graphicData>
-            </a:graphic>
-            <wp14:sizeRelH relativeFrom="margin">
-              <wp14:pctWidth>0</wp14:pctWidth>
-            </wp14:sizeRelH>
-            <wp14:sizeRelV relativeFrom="margin">
-              <wp14:pctHeight>0</wp14:pctHeight>
-            </wp14:sizeRelV>
-          </wp:anchor>
-        </w:drawing>
-      </w:r>
-      <w:r>
-        <w:rPr>
-          <w:noProof/>
-          <w:sz w:val="20"/>
-          <w:szCs w:val="20"/>
-        </w:rPr>
-        <w:drawing>
-          <wp:anchor distT="0" distB="0" distL="114300" distR="114300" simplePos="0" relativeHeight="251663360" behindDoc="0" locked="0" layoutInCell="1" allowOverlap="0" wp14:anchorId="05D92E76" wp14:editId="77D976CA">
-            <wp:simplePos x="0" y="0"/>
-            <wp:positionH relativeFrom="column">
-              <wp:posOffset>643255</wp:posOffset>
-            </wp:positionH>
-            <wp:positionV relativeFrom="paragraph">
-              <wp:posOffset>172720</wp:posOffset>
-            </wp:positionV>
-            <wp:extent cx="987425" cy="1216025"/>
-            <wp:effectExtent l="0" t="0" r="3175" b="3175"/>
-            <wp:wrapTopAndBottom/>
-            <wp:docPr id="125120936" name="Graphic 5" descr="A cell phone with the words What's Next Text in a speech bubble.">
-              <a:extLst xmlns:a="http://schemas.openxmlformats.org/drawingml/2006/main">
-                <a:ext uri="{C183D7F6-B498-43B3-948B-1728B52AA6E4}">
-                  <adec:decorative xmlns:adec="http://schemas.microsoft.com/office/drawing/2017/decorative" val="0"/>
-                </a:ext>
-              </a:extLst>
-            </wp:docPr>
-            <wp:cNvGraphicFramePr>
-              <a:graphicFrameLocks xmlns:a="http://schemas.openxmlformats.org/drawingml/2006/main" noChangeAspect="1"/>
-            </wp:cNvGraphicFramePr>
-            <a:graphic xmlns:a="http://schemas.openxmlformats.org/drawingml/2006/main">
-              <a:graphicData uri="http://schemas.openxmlformats.org/drawingml/2006/picture">
-                <pic:pic xmlns:pic="http://schemas.openxmlformats.org/drawingml/2006/picture">
-                  <pic:nvPicPr>
-                    <pic:cNvPr id="1" name="Graphic 5" descr="A cell phone with the words What's Next Text in a speech bubble.">
-                      <a:extLst>
-                        <a:ext uri="{C183D7F6-B498-43B3-948B-1728B52AA6E4}">
-                          <adec:decorative xmlns:adec="http://schemas.microsoft.com/office/drawing/2017/decorative" val="0"/>
-                        </a:ext>
-                      </a:extLst>
-                    </pic:cNvPr>
-                    <pic:cNvPicPr>
-                      <a:picLocks noChangeAspect="1" noChangeArrowheads="1"/>
-                    </pic:cNvPicPr>
-                  </pic:nvPicPr>
-                  <pic:blipFill>
-                    <a:blip r:embed="rId5" cstate="print">
-                      <a:extLst>
-                        <a:ext uri="{BEBA8EAE-BF5A-486C-A8C5-ECC9F3942E4B}">
-                          <a14:imgProps xmlns:a14="http://schemas.microsoft.com/office/drawing/2010/main">
-                            <a14:imgLayer r:embed="rId6">
-                              <a14:imgEffect>
-                                <a14:brightnessContrast bright="-23000"/>
-                              </a14:imgEffect>
-                            </a14:imgLayer>
-                          </a14:imgProps>
-                        </a:ext>
-                        <a:ext uri="{28A0092B-C50C-407E-A947-70E740481C1C}">
-                          <a14:useLocalDpi xmlns:a14="http://schemas.microsoft.com/office/drawing/2010/main" val="0"/>
-                        </a:ext>
-                      </a:extLst>
-                    </a:blip>
-                    <a:srcRect/>
-                    <a:stretch>
-                      <a:fillRect/>
-                    </a:stretch>
-                  </pic:blipFill>
-                  <pic:spPr bwMode="auto">
-                    <a:xfrm>
-                      <a:off x="0" y="0"/>
-                      <a:ext cx="987425" cy="1216025"/>
-                    </a:xfrm>
-                    <a:prstGeom prst="rect">
-                      <a:avLst/>
-                    </a:prstGeom>
-                    <a:noFill/>
-                    <a:ln>
-                      <a:noFill/>
-                    </a:ln>
-                  </pic:spPr>
-                </pic:pic>
-              </a:graphicData>
-            </a:graphic>
-            <wp14:sizeRelH relativeFrom="margin">
-              <wp14:pctWidth>0</wp14:pctWidth>
-            </wp14:sizeRelH>
-            <wp14:sizeRelV relativeFrom="margin">
-              <wp14:pctHeight>0</wp14:pctHeight>
-            </wp14:sizeRelV>
-          </wp:anchor>
-        </w:drawing>
-      </w:r>
-      <w:r>
-        <w:rPr>
-          <w:sz w:val="24"/>
-          <w:szCs w:val="24"/>
-        </w:rPr>
-        <w:t xml:space="preserve"> </w:t>
-      </w:r>
-      <w:proofErr w:type="gramStart"/>
-      <w:r>
-        <w:rPr>
-          <w:sz w:val="24"/>
-          <w:szCs w:val="24"/>
-        </w:rPr>
-        <w:t xml:space="preserve">{{ </w:t>
-      </w:r>
-      <w:r>
-        <w:rPr>
-          <w:rFonts w:cs="Times New Roman"/>
-          <w:noProof/>
-          <w:sz w:val="24"/>
-          <w:szCs w:val="28"/>
-        </w:rPr>
-        <w:t>whats</w:t>
-      </w:r>
-      <w:proofErr w:type="gramEnd"/>
-      <w:r>
-        <w:rPr>
-          <w:rFonts w:cs="Times New Roman"/>
-          <w:noProof/>
-          <w:sz w:val="24"/>
-          <w:szCs w:val="28"/>
-        </w:rPr>
-        <w:t>_next_text_</w:t>
-      </w:r>
-      <w:proofErr w:type="gramStart"/>
-      <w:r>
-        <w:rPr>
-          <w:rFonts w:cs="Times New Roman"/>
-          <w:noProof/>
-          <w:sz w:val="24"/>
-          <w:szCs w:val="28"/>
-        </w:rPr>
-        <w:t>message</w:t>
-      </w:r>
-      <w:r>
-        <w:rPr>
-          <w:rFonts w:cs="Times New Roman"/>
-          <w:noProof/>
-          <w:sz w:val="24"/>
-          <w:szCs w:val="28"/>
-        </w:rPr>
-        <w:t xml:space="preserve"> </w:t>
-      </w:r>
-      <w:r>
-        <w:rPr>
-          <w:rFonts w:cs="Times New Roman"/>
-          <w:sz w:val="24"/>
-          <w:szCs w:val="28"/>
-        </w:rPr>
-        <w:t>}</w:t>
-      </w:r>
-      <w:proofErr w:type="gramEnd"/>
-      <w:r>
-        <w:rPr>
-          <w:rFonts w:cs="Times New Roman"/>
-          <w:sz w:val="24"/>
-          <w:szCs w:val="28"/>
-        </w:rPr>
-        <w:t>}</w:t>
-      </w:r>
-    </w:p>
-    <w:p>
-      <w:pPr>
-        <w:spacing w:after="0"/>
-        <w:rPr>
-          <w:rFonts w:cs="Times New Roman"/>
-          <w:sz w:val="24"/>
-          <w:szCs w:val="28"/>
-        </w:rPr>
-      </w:pPr>
-      <w:r>
-        <w:rPr>
-          <w:noProof/>
-          <w:sz w:val="20"/>
-          <w:szCs w:val="20"/>
-        </w:rPr>
-        <w:drawing>
-          <wp:anchor distT="0" distB="0" distL="114300" distR="114300" simplePos="0" relativeHeight="251669504" behindDoc="1" locked="0" layoutInCell="1" allowOverlap="0" wp14:anchorId="065FBEF9" wp14:editId="7311F328">
-            <wp:simplePos x="0" y="0"/>
-            <wp:positionH relativeFrom="column">
-              <wp:posOffset>5929630</wp:posOffset>
-            </wp:positionH>
-            <wp:positionV relativeFrom="paragraph">
-              <wp:posOffset>8890</wp:posOffset>
-            </wp:positionV>
-            <wp:extent cx="987425" cy="1216025"/>
-            <wp:effectExtent l="0" t="0" r="3175" b="3175"/>
-            <wp:wrapNone/>
-            <wp:docPr id="1276870691" name="Graphic 5" descr="A cell phone with the words What's Next Text in a speech bubble.">
-              <a:extLst xmlns:a="http://schemas.openxmlformats.org/drawingml/2006/main">
-                <a:ext uri="{C183D7F6-B498-43B3-948B-1728B52AA6E4}">
-                  <adec:decorative xmlns:adec="http://schemas.microsoft.com/office/drawing/2017/decorative" val="0"/>
-                </a:ext>
-              </a:extLst>
-            </wp:docPr>
-            <wp:cNvGraphicFramePr>
-              <a:graphicFrameLocks xmlns:a="http://schemas.openxmlformats.org/drawingml/2006/main" noChangeAspect="1"/>
-            </wp:cNvGraphicFramePr>
-            <a:graphic xmlns:a="http://schemas.openxmlformats.org/drawingml/2006/main">
-              <a:graphicData uri="http://schemas.openxmlformats.org/drawingml/2006/picture">
-                <pic:pic xmlns:pic="http://schemas.openxmlformats.org/drawingml/2006/picture">
-                  <pic:nvPicPr>
-                    <pic:cNvPr id="1" name="Graphic 5" descr="A cell phone with the words What's Next Text in a speech bubble.">
-                      <a:extLst>
-                        <a:ext uri="{C183D7F6-B498-43B3-948B-1728B52AA6E4}">
-                          <adec:decorative xmlns:adec="http://schemas.microsoft.com/office/drawing/2017/decorative" val="0"/>
-                        </a:ext>
-                      </a:extLst>
-                    </pic:cNvPr>
-                    <pic:cNvPicPr>
-                      <a:picLocks noChangeAspect="1" noChangeArrowheads="1"/>
-                    </pic:cNvPicPr>
-                  </pic:nvPicPr>
-                  <pic:blipFill>
-                    <a:blip r:embed="rId5" cstate="print">
-                      <a:extLst>
-                        <a:ext uri="{BEBA8EAE-BF5A-486C-A8C5-ECC9F3942E4B}">
-                          <a14:imgProps xmlns:a14="http://schemas.microsoft.com/office/drawing/2010/main">
-                            <a14:imgLayer r:embed="rId6">
-                              <a14:imgEffect>
-                                <a14:brightnessContrast bright="-23000"/>
-                              </a14:imgEffect>
-                            </a14:imgLayer>
-                          </a14:imgProps>
-                        </a:ext>
-                        <a:ext uri="{28A0092B-C50C-407E-A947-70E740481C1C}">
-                          <a14:useLocalDpi xmlns:a14="http://schemas.microsoft.com/office/drawing/2010/main" val="0"/>
-                        </a:ext>
-                      </a:extLst>
-                    </a:blip>
-                    <a:srcRect/>
-                    <a:stretch>
-                      <a:fillRect/>
-                    </a:stretch>
-                  </pic:blipFill>
-                  <pic:spPr bwMode="auto">
-                    <a:xfrm>
-                      <a:off x="0" y="0"/>
-                      <a:ext cx="987425" cy="1216025"/>
-                    </a:xfrm>
-                    <a:prstGeom prst="rect">
-                      <a:avLst/>
-                    </a:prstGeom>
-                    <a:noFill/>
-                    <a:ln>
-                      <a:noFill/>
-                    </a:ln>
-                  </pic:spPr>
-                </pic:pic>
-              </a:graphicData>
-            </a:graphic>
-            <wp14:sizeRelH relativeFrom="margin">
-              <wp14:pctWidth>0</wp14:pctWidth>
-            </wp14:sizeRelH>
-            <wp14:sizeRelV relativeFrom="margin">
-              <wp14:pctHeight>0</wp14:pctHeight>
-            </wp14:sizeRelV>
-          </wp:anchor>
-        </w:drawing>
-      </w:r>
-      <w:r>
-        <w:rPr>
-          <w:noProof/>
-          <w:sz w:val="20"/>
-          <w:szCs w:val="20"/>
-        </w:rPr>
-        <w:drawing>
-          <wp:anchor distT="0" distB="0" distL="114300" distR="114300" simplePos="0" relativeHeight="251659264" behindDoc="0" locked="0" layoutInCell="1" allowOverlap="0" wp14:anchorId="180A07D1" wp14:editId="11C6E90A">
-            <wp:simplePos x="0" y="0"/>
-            <wp:positionH relativeFrom="column">
-              <wp:posOffset>5167630</wp:posOffset>
-            </wp:positionH>
-            <wp:positionV relativeFrom="paragraph">
-              <wp:posOffset>45720</wp:posOffset>
-            </wp:positionV>
-            <wp:extent cx="987425" cy="1216025"/>
-            <wp:effectExtent l="0" t="0" r="3175" b="3175"/>
-            <wp:wrapNone/>
-            <wp:docPr id="1" name="Graphic 5" descr="A cell phone with the words What's Next Text in a speech bubble.">
-              <a:extLst xmlns:a="http://schemas.openxmlformats.org/drawingml/2006/main">
-                <a:ext uri="{C183D7F6-B498-43B3-948B-1728B52AA6E4}">
-                  <adec:decorative xmlns:adec="http://schemas.microsoft.com/office/drawing/2017/decorative" val="0"/>
-                </a:ext>
-              </a:extLst>
-            </wp:docPr>
-            <wp:cNvGraphicFramePr>
-              <a:graphicFrameLocks xmlns:a="http://schemas.openxmlformats.org/drawingml/2006/main" noChangeAspect="1"/>
-            </wp:cNvGraphicFramePr>
-            <a:graphic xmlns:a="http://schemas.openxmlformats.org/drawingml/2006/main">
-              <a:graphicData uri="http://schemas.openxmlformats.org/drawingml/2006/picture">
-                <pic:pic xmlns:pic="http://schemas.openxmlformats.org/drawingml/2006/picture">
-                  <pic:nvPicPr>
-                    <pic:cNvPr id="1" name="Graphic 5" descr="A cell phone with the words What's Next Text in a speech bubble.">
-                      <a:extLst>
-                        <a:ext uri="{C183D7F6-B498-43B3-948B-1728B52AA6E4}">
-                          <adec:decorative xmlns:adec="http://schemas.microsoft.com/office/drawing/2017/decorative" val="0"/>
-                        </a:ext>
-                      </a:extLst>
-                    </pic:cNvPr>
-                    <pic:cNvPicPr>
-                      <a:picLocks noChangeAspect="1" noChangeArrowheads="1"/>
-                    </pic:cNvPicPr>
-                  </pic:nvPicPr>
-                  <pic:blipFill>
-                    <a:blip r:embed="rId5" cstate="print">
-                      <a:extLst>
-                        <a:ext uri="{BEBA8EAE-BF5A-486C-A8C5-ECC9F3942E4B}">
-                          <a14:imgProps xmlns:a14="http://schemas.microsoft.com/office/drawing/2010/main">
-                            <a14:imgLayer r:embed="rId6">
-                              <a14:imgEffect>
-                                <a14:brightnessContrast bright="-23000"/>
-                              </a14:imgEffect>
-                            </a14:imgLayer>
-                          </a14:imgProps>
-                        </a:ext>
-                        <a:ext uri="{28A0092B-C50C-407E-A947-70E740481C1C}">
-                          <a14:useLocalDpi xmlns:a14="http://schemas.microsoft.com/office/drawing/2010/main" val="0"/>
-                        </a:ext>
-                      </a:extLst>
-                    </a:blip>
-                    <a:srcRect/>
-                    <a:stretch>
-                      <a:fillRect/>
-                    </a:stretch>
-                  </pic:blipFill>
-                  <pic:spPr bwMode="auto">
-                    <a:xfrm>
-                      <a:off x="0" y="0"/>
-                      <a:ext cx="987425" cy="1216025"/>
-                    </a:xfrm>
-                    <a:prstGeom prst="rect">
-                      <a:avLst/>
-                    </a:prstGeom>
-                    <a:noFill/>
-                    <a:ln>
-                      <a:noFill/>
-                    </a:ln>
-                  </pic:spPr>
-                </pic:pic>
-              </a:graphicData>
-            </a:graphic>
-            <wp14:sizeRelH relativeFrom="margin">
-              <wp14:pctWidth>0</wp14:pctWidth>
-            </wp14:sizeRelH>
-            <wp14:sizeRelV relativeFrom="margin">
-              <wp14:pctHeight>0</wp14:pctHeight>
-            </wp14:sizeRelV>
-          </wp:anchor>
-        </w:drawing>
-      </w:r>
-    </w:p>
-    <w:p>
-      <w:pPr>
-        <w:spacing w:after="0"/>
-        <w:rPr>
-          <w:sz w:val="24"/>
-          <w:szCs w:val="24"/>
-        </w:rPr>
-      </w:pPr>
-    </w:p>
-    <w:p>
-      <w:pPr>
-        <w:spacing w:after="0"/>
-        <w:rPr>
-          <w:sz w:val="24"/>
-          <w:szCs w:val="24"/>
-        </w:rPr>
-      </w:pPr>
-    </w:p>
-    <w:p>
-      <w:pPr>
-        <w:spacing w:after="0"/>
-        <w:rPr>
-          <w:sz w:val="24"/>
-          <w:szCs w:val="24"/>
-        </w:rPr>
-      </w:pPr>
-      <w:r>
-        <w:rPr>
-          <w:noProof/>
-          <w:sz w:val="20"/>
-          <w:szCs w:val="20"/>
-        </w:rPr>
-        <w:drawing>
-          <wp:anchor distT="0" distB="0" distL="114300" distR="114300" simplePos="0" relativeHeight="251673600" behindDoc="0" locked="0" layoutInCell="1" allowOverlap="0" wp14:anchorId="4625DD2B" wp14:editId="4904B1BF">
-            <wp:simplePos x="0" y="0"/>
-            <wp:positionH relativeFrom="column">
-              <wp:posOffset>409575</wp:posOffset>
+            <wp:positionH relativeFrom="margin">
+              <wp:posOffset>4558030</wp:posOffset>
             </wp:positionH>
             <wp:positionV relativeFrom="page">
-              <wp:align>bottom</wp:align>
-            </wp:positionV>
-            <wp:extent cx="987425" cy="1216025"/>
-            <wp:effectExtent l="0" t="0" r="3175" b="3175"/>
-            <wp:wrapTopAndBottom/>
-            <wp:docPr id="1943702085" name="Graphic 5" descr="A cell phone with the words What's Next Text in a speech bubble.">
-              <a:extLst xmlns:a="http://schemas.openxmlformats.org/drawingml/2006/main">
-                <a:ext uri="{C183D7F6-B498-43B3-948B-1728B52AA6E4}">
-                  <adec:decorative xmlns:adec="http://schemas.microsoft.com/office/drawing/2017/decorative" val="0"/>
-                </a:ext>
-              </a:extLst>
-            </wp:docPr>
-            <wp:cNvGraphicFramePr>
-              <a:graphicFrameLocks xmlns:a="http://schemas.openxmlformats.org/drawingml/2006/main" noChangeAspect="1"/>
-            </wp:cNvGraphicFramePr>
-            <a:graphic xmlns:a="http://schemas.openxmlformats.org/drawingml/2006/main">
-              <a:graphicData uri="http://schemas.openxmlformats.org/drawingml/2006/picture">
-                <pic:pic xmlns:pic="http://schemas.openxmlformats.org/drawingml/2006/picture">
-                  <pic:nvPicPr>
-                    <pic:cNvPr id="1" name="Graphic 5" descr="A cell phone with the words What's Next Text in a speech bubble.">
-                      <a:extLst>
-                        <a:ext uri="{C183D7F6-B498-43B3-948B-1728B52AA6E4}">
-                          <adec:decorative xmlns:adec="http://schemas.microsoft.com/office/drawing/2017/decorative" val="0"/>
-                        </a:ext>
-                      </a:extLst>
-                    </pic:cNvPr>
-                    <pic:cNvPicPr>
-                      <a:picLocks noChangeAspect="1" noChangeArrowheads="1"/>
-                    </pic:cNvPicPr>
-                  </pic:nvPicPr>
-                  <pic:blipFill>
-                    <a:blip r:embed="rId5" cstate="print">
-                      <a:extLst>
-                        <a:ext uri="{BEBA8EAE-BF5A-486C-A8C5-ECC9F3942E4B}">
-                          <a14:imgProps xmlns:a14="http://schemas.microsoft.com/office/drawing/2010/main">
-                            <a14:imgLayer r:embed="rId6">
-                              <a14:imgEffect>
-                                <a14:brightnessContrast bright="-23000"/>
-                              </a14:imgEffect>
-                            </a14:imgLayer>
-                          </a14:imgProps>
-                        </a:ext>
-                        <a:ext uri="{28A0092B-C50C-407E-A947-70E740481C1C}">
-                          <a14:useLocalDpi xmlns:a14="http://schemas.microsoft.com/office/drawing/2010/main" val="0"/>
-                        </a:ext>
-                      </a:extLst>
-                    </a:blip>
-                    <a:srcRect/>
-                    <a:stretch>
-                      <a:fillRect/>
-                    </a:stretch>
-                  </pic:blipFill>
-                  <pic:spPr bwMode="auto">
-                    <a:xfrm>
-                      <a:off x="0" y="0"/>
-                      <a:ext cx="987425" cy="1216025"/>
-                    </a:xfrm>
-                    <a:prstGeom prst="rect">
-                      <a:avLst/>
-                    </a:prstGeom>
-                    <a:noFill/>
-                    <a:ln>
-                      <a:noFill/>
-                    </a:ln>
-                  </pic:spPr>
-                </pic:pic>
-              </a:graphicData>
-            </a:graphic>
-            <wp14:sizeRelH relativeFrom="margin">
-              <wp14:pctWidth>0</wp14:pctWidth>
-            </wp14:sizeRelH>
-            <wp14:sizeRelV relativeFrom="margin">
-              <wp14:pctHeight>0</wp14:pctHeight>
-            </wp14:sizeRelV>
-          </wp:anchor>
-        </w:drawing>
-      </w:r>
-    </w:p>
-    <w:p>
-      <w:pPr>
-        <w:spacing w:after="0"/>
-        <w:rPr>
-          <w:sz w:val="24"/>
-          <w:szCs w:val="24"/>
-        </w:rPr>
-      </w:pPr>
-      <w:r>
-        <w:rPr>
-          <w:noProof/>
-          <w:sz w:val="20"/>
-          <w:szCs w:val="20"/>
-        </w:rPr>
-        <w:lastRenderedPageBreak/>
-        <w:drawing>
-          <wp:anchor distT="0" distB="0" distL="114300" distR="114300" simplePos="0" relativeHeight="251672576" behindDoc="0" locked="0" layoutInCell="1" allowOverlap="0" wp14:anchorId="7E59310E" wp14:editId="549005DB">
-            <wp:simplePos x="0" y="0"/>
-            <wp:positionH relativeFrom="column">
-              <wp:posOffset>2447925</wp:posOffset>
-            </wp:positionH>
-            <wp:positionV relativeFrom="margin">
-              <wp:align>top</wp:align>
+              <wp:posOffset>3638550</wp:posOffset>
             </wp:positionV>
             <wp:extent cx="987425" cy="1216025"/>
             <wp:effectExtent l="0" t="0" r="3175" b="3175"/>
@@ -1526,448 +572,77 @@
           </wp:anchor>
         </w:drawing>
       </w:r>
+      <w:proofErr w:type="gramStart"/>
+      <w:r>
+        <w:rPr>
+          <w:sz w:val="24"/>
+          <w:szCs w:val="24"/>
+        </w:rPr>
+        <w:t xml:space="preserve">{{ </w:t>
+      </w:r>
+      <w:r>
+        <w:rPr>
+          <w:rFonts w:cs="Times New Roman"/>
+          <w:noProof/>
+          <w:sz w:val="24"/>
+          <w:szCs w:val="28"/>
+        </w:rPr>
+        <w:t>whats</w:t>
+      </w:r>
+      <w:proofErr w:type="gramEnd"/>
+      <w:r>
+        <w:rPr>
+          <w:rFonts w:cs="Times New Roman"/>
+          <w:noProof/>
+          <w:sz w:val="24"/>
+          <w:szCs w:val="28"/>
+        </w:rPr>
+        <w:t>_next_text_</w:t>
+      </w:r>
+      <w:proofErr w:type="gramStart"/>
+      <w:r>
+        <w:rPr>
+          <w:rFonts w:cs="Times New Roman"/>
+          <w:noProof/>
+          <w:sz w:val="24"/>
+          <w:szCs w:val="28"/>
+        </w:rPr>
+        <w:t>message</w:t>
+      </w:r>
+      <w:r>
+        <w:rPr>
+          <w:rFonts w:cs="Times New Roman"/>
+          <w:noProof/>
+          <w:sz w:val="24"/>
+          <w:szCs w:val="28"/>
+        </w:rPr>
+        <w:t xml:space="preserve"> </w:t>
+      </w:r>
+      <w:r>
+        <w:rPr>
+          <w:rFonts w:cs="Times New Roman"/>
+          <w:sz w:val="24"/>
+          <w:szCs w:val="28"/>
+        </w:rPr>
+        <w:t>}</w:t>
+      </w:r>
+      <w:proofErr w:type="gramEnd"/>
+      <w:r>
+        <w:rPr>
+          <w:rFonts w:cs="Times New Roman"/>
+          <w:sz w:val="24"/>
+          <w:szCs w:val="28"/>
+        </w:rPr>
+        <w:t>}</w:t>
+      </w:r>
     </w:p>
     <w:p>
       <w:pPr>
         <w:spacing w:after="0"/>
         <w:rPr>
-          <w:sz w:val="24"/>
-          <w:szCs w:val="24"/>
-        </w:rPr>
-      </w:pPr>
-      <w:r>
-        <w:rPr>
-          <w:noProof/>
-          <w:sz w:val="20"/>
-          <w:szCs w:val="20"/>
-        </w:rPr>
-        <w:drawing>
-          <wp:anchor distT="0" distB="0" distL="114300" distR="114300" simplePos="0" relativeHeight="251675648" behindDoc="0" locked="0" layoutInCell="1" allowOverlap="0" wp14:anchorId="7E5174C2" wp14:editId="17D77807">
-            <wp:simplePos x="0" y="0"/>
-            <wp:positionH relativeFrom="column">
-              <wp:posOffset>4203700</wp:posOffset>
-            </wp:positionH>
-            <wp:positionV relativeFrom="page">
-              <wp:posOffset>894080</wp:posOffset>
-            </wp:positionV>
-            <wp:extent cx="987425" cy="1216025"/>
-            <wp:effectExtent l="0" t="0" r="3175" b="3175"/>
-            <wp:wrapSquare wrapText="bothSides"/>
-            <wp:docPr id="2025675660" name="Graphic 5" descr="A cell phone with the words What's Next Text in a speech bubble.">
-              <a:extLst xmlns:a="http://schemas.openxmlformats.org/drawingml/2006/main">
-                <a:ext uri="{C183D7F6-B498-43B3-948B-1728B52AA6E4}">
-                  <adec:decorative xmlns:adec="http://schemas.microsoft.com/office/drawing/2017/decorative" val="0"/>
-                </a:ext>
-              </a:extLst>
-            </wp:docPr>
-            <wp:cNvGraphicFramePr>
-              <a:graphicFrameLocks xmlns:a="http://schemas.openxmlformats.org/drawingml/2006/main" noChangeAspect="1"/>
-            </wp:cNvGraphicFramePr>
-            <a:graphic xmlns:a="http://schemas.openxmlformats.org/drawingml/2006/main">
-              <a:graphicData uri="http://schemas.openxmlformats.org/drawingml/2006/picture">
-                <pic:pic xmlns:pic="http://schemas.openxmlformats.org/drawingml/2006/picture">
-                  <pic:nvPicPr>
-                    <pic:cNvPr id="1" name="Graphic 5" descr="A cell phone with the words What's Next Text in a speech bubble.">
-                      <a:extLst>
-                        <a:ext uri="{C183D7F6-B498-43B3-948B-1728B52AA6E4}">
-                          <adec:decorative xmlns:adec="http://schemas.microsoft.com/office/drawing/2017/decorative" val="0"/>
-                        </a:ext>
-                      </a:extLst>
-                    </pic:cNvPr>
-                    <pic:cNvPicPr>
-                      <a:picLocks noChangeAspect="1" noChangeArrowheads="1"/>
-                    </pic:cNvPicPr>
-                  </pic:nvPicPr>
-                  <pic:blipFill>
-                    <a:blip r:embed="rId5" cstate="print">
-                      <a:extLst>
-                        <a:ext uri="{BEBA8EAE-BF5A-486C-A8C5-ECC9F3942E4B}">
-                          <a14:imgProps xmlns:a14="http://schemas.microsoft.com/office/drawing/2010/main">
-                            <a14:imgLayer r:embed="rId6">
-                              <a14:imgEffect>
-                                <a14:brightnessContrast bright="-23000"/>
-                              </a14:imgEffect>
-                            </a14:imgLayer>
-                          </a14:imgProps>
-                        </a:ext>
-                        <a:ext uri="{28A0092B-C50C-407E-A947-70E740481C1C}">
-                          <a14:useLocalDpi xmlns:a14="http://schemas.microsoft.com/office/drawing/2010/main" val="0"/>
-                        </a:ext>
-                      </a:extLst>
-                    </a:blip>
-                    <a:srcRect/>
-                    <a:stretch>
-                      <a:fillRect/>
-                    </a:stretch>
-                  </pic:blipFill>
-                  <pic:spPr bwMode="auto">
-                    <a:xfrm>
-                      <a:off x="0" y="0"/>
-                      <a:ext cx="987425" cy="1216025"/>
-                    </a:xfrm>
-                    <a:prstGeom prst="rect">
-                      <a:avLst/>
-                    </a:prstGeom>
-                    <a:noFill/>
-                    <a:ln>
-                      <a:noFill/>
-                    </a:ln>
-                  </pic:spPr>
-                </pic:pic>
-              </a:graphicData>
-            </a:graphic>
-            <wp14:sizeRelH relativeFrom="margin">
-              <wp14:pctWidth>0</wp14:pctWidth>
-            </wp14:sizeRelH>
-            <wp14:sizeRelV relativeFrom="margin">
-              <wp14:pctHeight>0</wp14:pctHeight>
-            </wp14:sizeRelV>
-          </wp:anchor>
-        </w:drawing>
-      </w:r>
-    </w:p>
-    <w:p>
-      <w:pPr>
-        <w:spacing w:after="0"/>
-        <w:rPr>
-          <w:sz w:val="24"/>
-          <w:szCs w:val="24"/>
-        </w:rPr>
-      </w:pPr>
-      <w:r>
-        <w:rPr>
-          <w:noProof/>
-          <w:sz w:val="20"/>
-          <w:szCs w:val="20"/>
-        </w:rPr>
-        <w:drawing>
-          <wp:anchor distT="0" distB="0" distL="114300" distR="114300" simplePos="0" relativeHeight="251674624" behindDoc="1" locked="0" layoutInCell="1" allowOverlap="0" wp14:anchorId="3A319883" wp14:editId="296AD640">
-            <wp:simplePos x="0" y="0"/>
-            <wp:positionH relativeFrom="column">
-              <wp:posOffset>5270500</wp:posOffset>
-            </wp:positionH>
-            <wp:positionV relativeFrom="page">
-              <wp:posOffset>1094105</wp:posOffset>
-            </wp:positionV>
-            <wp:extent cx="987425" cy="1216025"/>
-            <wp:effectExtent l="0" t="0" r="3175" b="3175"/>
-            <wp:wrapTight wrapText="bothSides">
-              <wp:wrapPolygon edited="0">
-                <wp:start x="0" y="0"/>
-                <wp:lineTo x="0" y="21318"/>
-                <wp:lineTo x="14585" y="21318"/>
-                <wp:lineTo x="15002" y="21318"/>
-                <wp:lineTo x="15835" y="16242"/>
-                <wp:lineTo x="21253" y="12182"/>
-                <wp:lineTo x="21253" y="3722"/>
-                <wp:lineTo x="15002" y="0"/>
-                <wp:lineTo x="0" y="0"/>
-              </wp:wrapPolygon>
-            </wp:wrapTight>
-            <wp:docPr id="2005088263" name="Graphic 5" descr="A cell phone with the words What's Next Text in a speech bubble.">
-              <a:extLst xmlns:a="http://schemas.openxmlformats.org/drawingml/2006/main">
-                <a:ext uri="{C183D7F6-B498-43B3-948B-1728B52AA6E4}">
-                  <adec:decorative xmlns:adec="http://schemas.microsoft.com/office/drawing/2017/decorative" val="0"/>
-                </a:ext>
-              </a:extLst>
-            </wp:docPr>
-            <wp:cNvGraphicFramePr>
-              <a:graphicFrameLocks xmlns:a="http://schemas.openxmlformats.org/drawingml/2006/main" noChangeAspect="1"/>
-            </wp:cNvGraphicFramePr>
-            <a:graphic xmlns:a="http://schemas.openxmlformats.org/drawingml/2006/main">
-              <a:graphicData uri="http://schemas.openxmlformats.org/drawingml/2006/picture">
-                <pic:pic xmlns:pic="http://schemas.openxmlformats.org/drawingml/2006/picture">
-                  <pic:nvPicPr>
-                    <pic:cNvPr id="1" name="Graphic 5" descr="A cell phone with the words What's Next Text in a speech bubble.">
-                      <a:extLst>
-                        <a:ext uri="{C183D7F6-B498-43B3-948B-1728B52AA6E4}">
-                          <adec:decorative xmlns:adec="http://schemas.microsoft.com/office/drawing/2017/decorative" val="0"/>
-                        </a:ext>
-                      </a:extLst>
-                    </pic:cNvPr>
-                    <pic:cNvPicPr>
-                      <a:picLocks noChangeAspect="1" noChangeArrowheads="1"/>
-                    </pic:cNvPicPr>
-                  </pic:nvPicPr>
-                  <pic:blipFill>
-                    <a:blip r:embed="rId5" cstate="print">
-                      <a:extLst>
-                        <a:ext uri="{BEBA8EAE-BF5A-486C-A8C5-ECC9F3942E4B}">
-                          <a14:imgProps xmlns:a14="http://schemas.microsoft.com/office/drawing/2010/main">
-                            <a14:imgLayer r:embed="rId6">
-                              <a14:imgEffect>
-                                <a14:brightnessContrast bright="-23000"/>
-                              </a14:imgEffect>
-                            </a14:imgLayer>
-                          </a14:imgProps>
-                        </a:ext>
-                        <a:ext uri="{28A0092B-C50C-407E-A947-70E740481C1C}">
-                          <a14:useLocalDpi xmlns:a14="http://schemas.microsoft.com/office/drawing/2010/main" val="0"/>
-                        </a:ext>
-                      </a:extLst>
-                    </a:blip>
-                    <a:srcRect/>
-                    <a:stretch>
-                      <a:fillRect/>
-                    </a:stretch>
-                  </pic:blipFill>
-                  <pic:spPr bwMode="auto">
-                    <a:xfrm>
-                      <a:off x="0" y="0"/>
-                      <a:ext cx="987425" cy="1216025"/>
-                    </a:xfrm>
-                    <a:prstGeom prst="rect">
-                      <a:avLst/>
-                    </a:prstGeom>
-                    <a:noFill/>
-                    <a:ln>
-                      <a:noFill/>
-                    </a:ln>
-                  </pic:spPr>
-                </pic:pic>
-              </a:graphicData>
-            </a:graphic>
-            <wp14:sizeRelH relativeFrom="margin">
-              <wp14:pctWidth>0</wp14:pctWidth>
-            </wp14:sizeRelH>
-            <wp14:sizeRelV relativeFrom="margin">
-              <wp14:pctHeight>0</wp14:pctHeight>
-            </wp14:sizeRelV>
-          </wp:anchor>
-        </w:drawing>
-      </w:r>
-    </w:p>
-    <w:p>
-      <w:pPr>
-        <w:spacing w:after="0"/>
-        <w:rPr>
-          <w:sz w:val="24"/>
-          <w:szCs w:val="24"/>
-        </w:rPr>
-      </w:pPr>
-    </w:p>
-    <w:p>
-      <w:pPr>
-        <w:spacing w:after="0"/>
-        <w:rPr>
-          <w:sz w:val="24"/>
-          <w:szCs w:val="24"/>
-        </w:rPr>
-      </w:pPr>
-      <w:r>
-        <w:rPr>
-          <w:noProof/>
-          <w:sz w:val="20"/>
-          <w:szCs w:val="20"/>
-        </w:rPr>
-        <w:drawing>
-          <wp:anchor distT="0" distB="0" distL="114300" distR="114300" simplePos="0" relativeHeight="251671552" behindDoc="0" locked="0" layoutInCell="1" allowOverlap="0" wp14:anchorId="0436E92C" wp14:editId="2985056E">
-            <wp:simplePos x="0" y="0"/>
-            <wp:positionH relativeFrom="column">
-              <wp:posOffset>3152775</wp:posOffset>
-            </wp:positionH>
-            <wp:positionV relativeFrom="page">
-              <wp:posOffset>1496695</wp:posOffset>
-            </wp:positionV>
-            <wp:extent cx="987425" cy="1216025"/>
-            <wp:effectExtent l="0" t="0" r="3175" b="3175"/>
-            <wp:wrapNone/>
-            <wp:docPr id="1918932160" name="Graphic 5" descr="A cell phone with the words What's Next Text in a speech bubble.">
-              <a:extLst xmlns:a="http://schemas.openxmlformats.org/drawingml/2006/main">
-                <a:ext uri="{C183D7F6-B498-43B3-948B-1728B52AA6E4}">
-                  <adec:decorative xmlns:adec="http://schemas.microsoft.com/office/drawing/2017/decorative" val="0"/>
-                </a:ext>
-              </a:extLst>
-            </wp:docPr>
-            <wp:cNvGraphicFramePr>
-              <a:graphicFrameLocks xmlns:a="http://schemas.openxmlformats.org/drawingml/2006/main" noChangeAspect="1"/>
-            </wp:cNvGraphicFramePr>
-            <a:graphic xmlns:a="http://schemas.openxmlformats.org/drawingml/2006/main">
-              <a:graphicData uri="http://schemas.openxmlformats.org/drawingml/2006/picture">
-                <pic:pic xmlns:pic="http://schemas.openxmlformats.org/drawingml/2006/picture">
-                  <pic:nvPicPr>
-                    <pic:cNvPr id="1" name="Graphic 5" descr="A cell phone with the words What's Next Text in a speech bubble.">
-                      <a:extLst>
-                        <a:ext uri="{C183D7F6-B498-43B3-948B-1728B52AA6E4}">
-                          <adec:decorative xmlns:adec="http://schemas.microsoft.com/office/drawing/2017/decorative" val="0"/>
-                        </a:ext>
-                      </a:extLst>
-                    </pic:cNvPr>
-                    <pic:cNvPicPr>
-                      <a:picLocks noChangeAspect="1" noChangeArrowheads="1"/>
-                    </pic:cNvPicPr>
-                  </pic:nvPicPr>
-                  <pic:blipFill>
-                    <a:blip r:embed="rId5" cstate="print">
-                      <a:extLst>
-                        <a:ext uri="{BEBA8EAE-BF5A-486C-A8C5-ECC9F3942E4B}">
-                          <a14:imgProps xmlns:a14="http://schemas.microsoft.com/office/drawing/2010/main">
-                            <a14:imgLayer r:embed="rId6">
-                              <a14:imgEffect>
-                                <a14:brightnessContrast bright="-23000"/>
-                              </a14:imgEffect>
-                            </a14:imgLayer>
-                          </a14:imgProps>
-                        </a:ext>
-                        <a:ext uri="{28A0092B-C50C-407E-A947-70E740481C1C}">
-                          <a14:useLocalDpi xmlns:a14="http://schemas.microsoft.com/office/drawing/2010/main" val="0"/>
-                        </a:ext>
-                      </a:extLst>
-                    </a:blip>
-                    <a:srcRect/>
-                    <a:stretch>
-                      <a:fillRect/>
-                    </a:stretch>
-                  </pic:blipFill>
-                  <pic:spPr bwMode="auto">
-                    <a:xfrm>
-                      <a:off x="0" y="0"/>
-                      <a:ext cx="987425" cy="1216025"/>
-                    </a:xfrm>
-                    <a:prstGeom prst="rect">
-                      <a:avLst/>
-                    </a:prstGeom>
-                    <a:noFill/>
-                    <a:ln>
-                      <a:noFill/>
-                    </a:ln>
-                  </pic:spPr>
-                </pic:pic>
-              </a:graphicData>
-            </a:graphic>
-            <wp14:sizeRelH relativeFrom="margin">
-              <wp14:pctWidth>0</wp14:pctWidth>
-            </wp14:sizeRelH>
-            <wp14:sizeRelV relativeFrom="margin">
-              <wp14:pctHeight>0</wp14:pctHeight>
-            </wp14:sizeRelV>
-          </wp:anchor>
-        </w:drawing>
-      </w:r>
-    </w:p>
-    <w:p>
-      <w:pPr>
-        <w:spacing w:after="0"/>
-        <w:rPr>
-          <w:sz w:val="24"/>
-          <w:szCs w:val="24"/>
-        </w:rPr>
-      </w:pPr>
-    </w:p>
-    <w:p>
-      <w:pPr>
-        <w:spacing w:after="0"/>
-        <w:rPr>
-          <w:sz w:val="24"/>
-          <w:szCs w:val="24"/>
-        </w:rPr>
-      </w:pPr>
-    </w:p>
-    <w:p>
-      <w:pPr>
-        <w:spacing w:after="0"/>
-        <w:rPr>
-          <w:sz w:val="24"/>
-          <w:szCs w:val="24"/>
-        </w:rPr>
-      </w:pPr>
-      <w:r>
-        <w:rPr>
-          <w:noProof/>
-          <w:sz w:val="20"/>
-          <w:szCs w:val="20"/>
-        </w:rPr>
-        <w:drawing>
-          <wp:anchor distT="0" distB="0" distL="114300" distR="114300" simplePos="0" relativeHeight="251676672" behindDoc="1" locked="0" layoutInCell="1" allowOverlap="0" wp14:anchorId="15405C8C" wp14:editId="27452068">
-            <wp:simplePos x="0" y="0"/>
-            <wp:positionH relativeFrom="column">
-              <wp:posOffset>1666875</wp:posOffset>
-            </wp:positionH>
-            <wp:positionV relativeFrom="page">
-              <wp:posOffset>2298065</wp:posOffset>
-            </wp:positionV>
-            <wp:extent cx="987425" cy="1216025"/>
-            <wp:effectExtent l="0" t="0" r="3175" b="3175"/>
-            <wp:wrapNone/>
-            <wp:docPr id="1037314155" name="Graphic 5" descr="A cell phone with the words What's Next Text in a speech bubble.">
-              <a:extLst xmlns:a="http://schemas.openxmlformats.org/drawingml/2006/main">
-                <a:ext uri="{C183D7F6-B498-43B3-948B-1728B52AA6E4}">
-                  <adec:decorative xmlns:adec="http://schemas.microsoft.com/office/drawing/2017/decorative" val="0"/>
-                </a:ext>
-              </a:extLst>
-            </wp:docPr>
-            <wp:cNvGraphicFramePr>
-              <a:graphicFrameLocks xmlns:a="http://schemas.openxmlformats.org/drawingml/2006/main" noChangeAspect="1"/>
-            </wp:cNvGraphicFramePr>
-            <a:graphic xmlns:a="http://schemas.openxmlformats.org/drawingml/2006/main">
-              <a:graphicData uri="http://schemas.openxmlformats.org/drawingml/2006/picture">
-                <pic:pic xmlns:pic="http://schemas.openxmlformats.org/drawingml/2006/picture">
-                  <pic:nvPicPr>
-                    <pic:cNvPr id="1" name="Graphic 5" descr="A cell phone with the words What's Next Text in a speech bubble.">
-                      <a:extLst>
-                        <a:ext uri="{C183D7F6-B498-43B3-948B-1728B52AA6E4}">
-                          <adec:decorative xmlns:adec="http://schemas.microsoft.com/office/drawing/2017/decorative" val="0"/>
-                        </a:ext>
-                      </a:extLst>
-                    </pic:cNvPr>
-                    <pic:cNvPicPr>
-                      <a:picLocks noChangeAspect="1" noChangeArrowheads="1"/>
-                    </pic:cNvPicPr>
-                  </pic:nvPicPr>
-                  <pic:blipFill>
-                    <a:blip r:embed="rId5" cstate="print">
-                      <a:extLst>
-                        <a:ext uri="{BEBA8EAE-BF5A-486C-A8C5-ECC9F3942E4B}">
-                          <a14:imgProps xmlns:a14="http://schemas.microsoft.com/office/drawing/2010/main">
-                            <a14:imgLayer r:embed="rId6">
-                              <a14:imgEffect>
-                                <a14:brightnessContrast bright="-23000"/>
-                              </a14:imgEffect>
-                            </a14:imgLayer>
-                          </a14:imgProps>
-                        </a:ext>
-                        <a:ext uri="{28A0092B-C50C-407E-A947-70E740481C1C}">
-                          <a14:useLocalDpi xmlns:a14="http://schemas.microsoft.com/office/drawing/2010/main" val="0"/>
-                        </a:ext>
-                      </a:extLst>
-                    </a:blip>
-                    <a:srcRect/>
-                    <a:stretch>
-                      <a:fillRect/>
-                    </a:stretch>
-                  </pic:blipFill>
-                  <pic:spPr bwMode="auto">
-                    <a:xfrm>
-                      <a:off x="0" y="0"/>
-                      <a:ext cx="987425" cy="1216025"/>
-                    </a:xfrm>
-                    <a:prstGeom prst="rect">
-                      <a:avLst/>
-                    </a:prstGeom>
-                    <a:noFill/>
-                    <a:ln>
-                      <a:noFill/>
-                    </a:ln>
-                  </pic:spPr>
-                </pic:pic>
-              </a:graphicData>
-            </a:graphic>
-            <wp14:sizeRelH relativeFrom="margin">
-              <wp14:pctWidth>0</wp14:pctWidth>
-            </wp14:sizeRelH>
-            <wp14:sizeRelV relativeFrom="margin">
-              <wp14:pctHeight>0</wp14:pctHeight>
-            </wp14:sizeRelV>
-          </wp:anchor>
-        </w:drawing>
-      </w:r>
-    </w:p>
-    <w:p>
-      <w:pPr>
-        <w:spacing w:after="0"/>
-        <w:rPr>
-          <w:sz w:val="24"/>
-          <w:szCs w:val="24"/>
+          <w:rFonts w:cs="Times New Roman"/>
+          <w:sz w:val="24"/>
+          <w:szCs w:val="28"/>
         </w:rPr>
       </w:pPr>
     </w:p>
@@ -2163,7 +838,6 @@
         </w:rPr>
         <w:t xml:space="preserve">{{r </w:t>
       </w:r>
-      <w:proofErr w:type="spellStart"/>
       <w:r>
         <w:rPr>
           <w:sz w:val="24"/>
@@ -2178,21 +852,12 @@
         </w:rPr>
         <w:t>survey_link</w:t>
       </w:r>
-      <w:proofErr w:type="spellEnd"/>
-      <w:r>
-        <w:rPr>
-          <w:sz w:val="24"/>
-          <w:szCs w:val="24"/>
-        </w:rPr>
-        <w:t xml:space="preserve"> | </w:t>
-      </w:r>
-      <w:proofErr w:type="spellStart"/>
-      <w:r>
-        <w:rPr>
-          <w:sz w:val="24"/>
-          <w:szCs w:val="24"/>
-        </w:rPr>
-        <w:t>inline_</w:t>
+      <w:r>
+        <w:rPr>
+          <w:sz w:val="24"/>
+          <w:szCs w:val="24"/>
+        </w:rPr>
+        <w:t xml:space="preserve"> | inline_</w:t>
       </w:r>
       <w:proofErr w:type="gramStart"/>
       <w:r>
@@ -2200,15 +865,7 @@
           <w:sz w:val="24"/>
           <w:szCs w:val="24"/>
         </w:rPr>
-        <w:t>markdown</w:t>
-      </w:r>
-      <w:proofErr w:type="spellEnd"/>
-      <w:r>
-        <w:rPr>
-          <w:sz w:val="24"/>
-          <w:szCs w:val="24"/>
-        </w:rPr>
-        <w:t xml:space="preserve"> }</w:t>
+        <w:t>markdown }</w:t>
       </w:r>
       <w:proofErr w:type="gramEnd"/>
       <w:r>
@@ -2233,7 +890,6 @@
         </w:rPr>
         <w:t xml:space="preserve">{{ </w:t>
       </w:r>
-      <w:proofErr w:type="spellStart"/>
       <w:r>
         <w:rPr>
           <w:sz w:val="24"/>
@@ -2257,7 +913,6 @@
         </w:rPr>
         <w:t>only</w:t>
       </w:r>
-      <w:proofErr w:type="spellEnd"/>
       <w:r>
         <w:rPr>
           <w:sz w:val="24"/>

</xml_diff>

<commit_message>
remove choose county message to clean up page
</commit_message>
<xml_diff>
--- a/docassemble/mlhframework/data/templates/cover_sheet_2.0.docx
+++ b/docassemble/mlhframework/data/templates/cover_sheet_2.0.docx
@@ -430,53 +430,6 @@
     </w:p>
     <w:p>
       <w:pPr>
-        <w:rPr>
-          <w:rFonts w:cs="Times New Roman"/>
-          <w:sz w:val="24"/>
-          <w:szCs w:val="28"/>
-        </w:rPr>
-      </w:pPr>
-      <w:r>
-        <w:rPr>
-          <w:rFonts w:cs="Times New Roman"/>
-          <w:sz w:val="24"/>
-          <w:szCs w:val="28"/>
-        </w:rPr>
-        <w:t xml:space="preserve">Make sure to </w:t>
-      </w:r>
-      <w:r>
-        <w:rPr>
-          <w:rFonts w:cs="Times New Roman"/>
-          <w:b/>
-          <w:bCs/>
-          <w:sz w:val="24"/>
-          <w:szCs w:val="28"/>
-        </w:rPr>
-        <w:t xml:space="preserve">select your </w:t>
-      </w:r>
-      <w:proofErr w:type="gramStart"/>
-      <w:r>
-        <w:rPr>
-          <w:rFonts w:cs="Times New Roman"/>
-          <w:b/>
-          <w:bCs/>
-          <w:sz w:val="24"/>
-          <w:szCs w:val="28"/>
-        </w:rPr>
-        <w:t>county</w:t>
-      </w:r>
-      <w:proofErr w:type="gramEnd"/>
-      <w:r>
-        <w:rPr>
-          <w:rFonts w:cs="Times New Roman"/>
-          <w:sz w:val="24"/>
-          <w:szCs w:val="28"/>
-        </w:rPr>
-        <w:t xml:space="preserve"> for full results.</w:t>
-      </w:r>
-    </w:p>
-    <w:p>
-      <w:pPr>
         <w:spacing w:after="0"/>
         <w:rPr>
           <w:sz w:val="24"/>
@@ -531,13 +484,13 @@
           <w:szCs w:val="20"/>
         </w:rPr>
         <w:drawing>
-          <wp:anchor distT="0" distB="0" distL="114300" distR="114300" simplePos="0" relativeHeight="251672576" behindDoc="0" locked="0" layoutInCell="1" allowOverlap="0" wp14:anchorId="7E59310E" wp14:editId="28618D6D">
+          <wp:anchor distT="0" distB="0" distL="114300" distR="114300" simplePos="0" relativeHeight="251672576" behindDoc="0" locked="0" layoutInCell="1" allowOverlap="0" wp14:anchorId="7E59310E" wp14:editId="0A9D4105">
             <wp:simplePos x="0" y="0"/>
             <wp:positionH relativeFrom="margin">
-              <wp:posOffset>4919980</wp:posOffset>
+              <wp:posOffset>4977130</wp:posOffset>
             </wp:positionH>
             <wp:positionV relativeFrom="page">
-              <wp:posOffset>3573780</wp:posOffset>
+              <wp:posOffset>3307080</wp:posOffset>
             </wp:positionV>
             <wp:extent cx="987552" cy="1216152"/>
             <wp:effectExtent l="0" t="0" r="3175" b="3175"/>
@@ -1453,14 +1406,12 @@
     <w:link w:val="Heading1Char"/>
     <w:uiPriority w:val="9"/>
     <w:qFormat/>
-    <w:rsid w:val="007947A4"/>
+    <w:rsid w:val="005814A0"/>
     <w:pPr>
       <w:spacing w:after="0"/>
       <w:outlineLvl w:val="0"/>
     </w:pPr>
     <w:rPr>
-      <w:b/>
-      <w:bCs/>
       <w:sz w:val="32"/>
       <w:szCs w:val="32"/>
     </w:rPr>
@@ -1669,11 +1620,9 @@
     <w:basedOn w:val="DefaultParagraphFont"/>
     <w:link w:val="Heading1"/>
     <w:uiPriority w:val="9"/>
-    <w:rsid w:val="007947A4"/>
+    <w:rsid w:val="005814A0"/>
     <w:rPr>
       <w:rFonts w:cs="Times New Roman"/>
-      <w:b/>
-      <w:bCs/>
       <w:sz w:val="32"/>
       <w:szCs w:val="32"/>
     </w:rPr>

</xml_diff>

<commit_message>
fix template spacing, slight change to alt text
</commit_message>
<xml_diff>
--- a/docassemble/mlhframework/data/templates/cover_sheet_2.0.docx
+++ b/docassemble/mlhframework/data/templates/cover_sheet_2.0.docx
@@ -484,7 +484,7 @@
           <w:szCs w:val="20"/>
         </w:rPr>
         <w:drawing>
-          <wp:anchor distT="0" distB="0" distL="114300" distR="114300" simplePos="0" relativeHeight="251672576" behindDoc="0" locked="0" layoutInCell="1" allowOverlap="0" wp14:anchorId="7E59310E" wp14:editId="0A9D4105">
+          <wp:anchor distT="0" distB="0" distL="114300" distR="114300" simplePos="0" relativeHeight="251672576" behindDoc="0" locked="0" layoutInCell="1" allowOverlap="0" wp14:anchorId="7E59310E" wp14:editId="534FB8A8">
             <wp:simplePos x="0" y="0"/>
             <wp:positionH relativeFrom="margin">
               <wp:posOffset>4977130</wp:posOffset>
@@ -507,7 +507,7 @@
                 <wp:lineTo x="0" y="0"/>
               </wp:wrapPolygon>
             </wp:wrapThrough>
-            <wp:docPr id="258308898" name="Graphic 5" descr="A cell phone with the words What's Next Text in a speech bubble.">
+            <wp:docPr id="258308898" name="Graphic 5" descr="Mobile phone with the words What's Next Text in a speech bubble.">
               <a:extLst xmlns:a="http://schemas.openxmlformats.org/drawingml/2006/main">
                 <a:ext uri="{C183D7F6-B498-43B3-948B-1728B52AA6E4}">
                   <adec:decorative xmlns:adec="http://schemas.microsoft.com/office/drawing/2017/decorative" val="0"/>
@@ -521,7 +521,7 @@
               <a:graphicData uri="http://schemas.openxmlformats.org/drawingml/2006/picture">
                 <pic:pic xmlns:pic="http://schemas.openxmlformats.org/drawingml/2006/picture">
                   <pic:nvPicPr>
-                    <pic:cNvPr id="1" name="Graphic 5" descr="A cell phone with the words What's Next Text in a speech bubble.">
+                    <pic:cNvPr id="258308898" name="Graphic 5" descr="Mobile phone with the words What's Next Text in a speech bubble.">
                       <a:extLst>
                         <a:ext uri="{C183D7F6-B498-43B3-948B-1728B52AA6E4}">
                           <adec:decorative xmlns:adec="http://schemas.microsoft.com/office/drawing/2017/decorative" val="0"/>
@@ -657,32 +657,31 @@
       <w:pPr>
         <w:spacing w:after="0"/>
         <w:rPr>
-          <w:rFonts w:cs="Times New Roman"/>
-          <w:sz w:val="24"/>
-          <w:szCs w:val="28"/>
+          <w:sz w:val="24"/>
+          <w:szCs w:val="24"/>
         </w:rPr>
       </w:pPr>
+      <w:r>
+        <w:rPr>
+          <w:sz w:val="24"/>
+          <w:szCs w:val="24"/>
+        </w:rPr>
+        <w:t xml:space="preserve">{%p </w:t>
+      </w:r>
+      <w:proofErr w:type="gramStart"/>
+      <w:r>
+        <w:rPr>
+          <w:sz w:val="24"/>
+          <w:szCs w:val="24"/>
+        </w:rPr>
+        <w:t>endif %}</w:t>
+      </w:r>
+      <w:proofErr w:type="gramEnd"/>
     </w:p>
     <w:p>
       <w:pPr>
         <w:spacing w:after="0"/>
       </w:pPr>
-      <w:r>
-        <w:rPr>
-          <w:sz w:val="24"/>
-          <w:szCs w:val="24"/>
-        </w:rPr>
-        <w:t xml:space="preserve">{%p </w:t>
-      </w:r>
-      <w:proofErr w:type="gramStart"/>
-      <w:r>
-        <w:rPr>
-          <w:sz w:val="24"/>
-          <w:szCs w:val="24"/>
-        </w:rPr>
-        <w:t>endif %}</w:t>
-      </w:r>
-      <w:proofErr w:type="gramEnd"/>
     </w:p>
     <w:p>
       <w:pPr>

</xml_diff>

<commit_message>
update template with new variable
</commit_message>
<xml_diff>
--- a/docassemble/mlhframework/data/templates/cover_sheet_2.0.docx
+++ b/docassemble/mlhframework/data/templates/cover_sheet_2.0.docx
@@ -61,11 +61,32 @@
       <w:pPr>
         <w:pStyle w:val="Heading1"/>
       </w:pPr>
-      <w:r>
-        <w:t>Your forms are ready</w:t>
-      </w:r>
-      <w:r>
-        <w:t>. Well done!</w:t>
+      <w:proofErr w:type="gramStart"/>
+      <w:r>
+        <w:t>{{</w:t>
+      </w:r>
+      <w:r>
+        <w:t xml:space="preserve"> </w:t>
+      </w:r>
+      <w:proofErr w:type="spellStart"/>
+      <w:r>
+        <w:t>cover</w:t>
+      </w:r>
+      <w:proofErr w:type="gramEnd"/>
+      <w:r>
+        <w:t>_sheet_</w:t>
+      </w:r>
+      <w:proofErr w:type="gramStart"/>
+      <w:r>
+        <w:t>header</w:t>
+      </w:r>
+      <w:proofErr w:type="spellEnd"/>
+      <w:r>
+        <w:t xml:space="preserve"> }</w:t>
+      </w:r>
+      <w:proofErr w:type="gramEnd"/>
+      <w:r>
+        <w:t>}</w:t>
       </w:r>
     </w:p>
     <w:p>
@@ -88,6 +109,7 @@
           <w:szCs w:val="28"/>
         </w:rPr>
       </w:pPr>
+      <w:proofErr w:type="gramStart"/>
       <w:r>
         <w:rPr>
           <w:b/>
@@ -97,7 +119,15 @@
         </w:rPr>
         <w:t>{{</w:t>
       </w:r>
-      <w:proofErr w:type="spellStart"/>
+      <w:r>
+        <w:rPr>
+          <w:b/>
+          <w:bCs/>
+          <w:sz w:val="28"/>
+          <w:szCs w:val="28"/>
+        </w:rPr>
+        <w:t xml:space="preserve"> </w:t>
+      </w:r>
       <w:r>
         <w:rPr>
           <w:b/>
@@ -106,9 +136,9 @@
           <w:sz w:val="28"/>
           <w:szCs w:val="28"/>
         </w:rPr>
-        <w:t>cover_sheet_top_</w:t>
-      </w:r>
-      <w:proofErr w:type="gramStart"/>
+        <w:t>cover</w:t>
+      </w:r>
+      <w:proofErr w:type="gramEnd"/>
       <w:r>
         <w:rPr>
           <w:b/>
@@ -117,9 +147,9 @@
           <w:sz w:val="28"/>
           <w:szCs w:val="28"/>
         </w:rPr>
-        <w:t>message</w:t>
-      </w:r>
-      <w:proofErr w:type="spellEnd"/>
+        <w:t>_sheet_top_</w:t>
+      </w:r>
+      <w:proofErr w:type="gramStart"/>
       <w:r>
         <w:rPr>
           <w:b/>
@@ -128,7 +158,7 @@
           <w:sz w:val="28"/>
           <w:szCs w:val="28"/>
         </w:rPr>
-        <w:t xml:space="preserve"> </w:t>
+        <w:t xml:space="preserve">message </w:t>
       </w:r>
       <w:r>
         <w:rPr>
@@ -1405,13 +1435,13 @@
     <w:link w:val="Heading1Char"/>
     <w:uiPriority w:val="9"/>
     <w:qFormat/>
-    <w:rsid w:val="005814A0"/>
+    <w:rsid w:val="001F6090"/>
     <w:pPr>
       <w:spacing w:after="0"/>
       <w:outlineLvl w:val="0"/>
     </w:pPr>
     <w:rPr>
-      <w:sz w:val="32"/>
+      <w:sz w:val="30"/>
       <w:szCs w:val="32"/>
     </w:rPr>
   </w:style>
@@ -1619,10 +1649,10 @@
     <w:basedOn w:val="DefaultParagraphFont"/>
     <w:link w:val="Heading1"/>
     <w:uiPriority w:val="9"/>
-    <w:rsid w:val="005814A0"/>
+    <w:rsid w:val="001F6090"/>
     <w:rPr>
       <w:rFonts w:cs="Times New Roman"/>
-      <w:sz w:val="32"/>
+      <w:sz w:val="30"/>
       <w:szCs w:val="32"/>
     </w:rPr>
   </w:style>

</xml_diff>